<commit_message>
added more notes, especially to the synchronization and sending prolems
</commit_message>
<xml_diff>
--- a/A3/design/Entwurf.docx
+++ b/A3/design/Entwurf.docx
@@ -102,7 +102,7 @@
         </w:numPr>
         <w:spacing w:after="0" w:line="20" w:lineRule="atLeast"/>
       </w:pPr>
-      <w:hyperlink r:id="rId5" w:history="1">
+      <w:hyperlink r:id="rId6" w:history="1">
         <w:r>
           <w:rPr>
             <w:rStyle w:val="Hyperlink"/>
@@ -120,7 +120,7 @@
         </w:numPr>
         <w:spacing w:after="0" w:line="20" w:lineRule="atLeast"/>
       </w:pPr>
-      <w:hyperlink r:id="rId6" w:history="1">
+      <w:hyperlink r:id="rId7" w:history="1">
         <w:r>
           <w:rPr>
             <w:rStyle w:val="Hyperlink"/>
@@ -275,11 +275,9 @@
         </w:numPr>
         <w:spacing w:after="0" w:line="20" w:lineRule="atLeast"/>
       </w:pPr>
-      <w:proofErr w:type="spellStart"/>
       <w:r>
         <w:t>Userstories</w:t>
       </w:r>
-      <w:proofErr w:type="spellEnd"/>
     </w:p>
     <w:p>
       <w:pPr>
@@ -362,10 +360,135 @@
     <w:p>
       <w:pPr>
         <w:spacing w:after="0" w:line="20" w:lineRule="atLeast"/>
-      </w:pPr>
-      <w:r>
-        <w:t>Da hier nur Stationen senden und empfangen, und alle gleichwertig sind, ist es eine vollkommene Peer-To-Peer Kommunikation.</w:t>
-      </w:r>
+        <w:ind w:left="708"/>
+      </w:pPr>
+      <w:r>
+        <w:t>Da hier nur Stationen senden und empfangen, und alle gleichwertig sind, ist es eine Peer-To-Peer Kommunikation.</w:t>
+      </w:r>
+    </w:p>
+    <w:p>
+      <w:pPr>
+        <w:spacing w:after="0" w:line="20" w:lineRule="atLeast"/>
+      </w:pPr>
+    </w:p>
+    <w:p>
+      <w:pPr>
+        <w:spacing w:after="0" w:line="20" w:lineRule="atLeast"/>
+      </w:pPr>
+      <w:r>
+        <w:t>Was sind die verschiedenen Phasen?</w:t>
+      </w:r>
+    </w:p>
+    <w:p>
+      <w:pPr>
+        <w:pStyle w:val="Listenabsatz"/>
+        <w:numPr>
+          <w:ilvl w:val="0"/>
+          <w:numId w:val="2"/>
+        </w:numPr>
+        <w:spacing w:after="0" w:line="20" w:lineRule="atLeast"/>
+      </w:pPr>
+      <w:r>
+        <w:t>Einstiegsphase</w:t>
+      </w:r>
+    </w:p>
+    <w:p>
+      <w:pPr>
+        <w:spacing w:after="0" w:line="20" w:lineRule="atLeast"/>
+        <w:ind w:left="1416"/>
+      </w:pPr>
+      <w:r>
+        <w:t>Jede Station hört auf alle Nachrichten</w:t>
+      </w:r>
+      <w:r>
+        <w:t xml:space="preserve"> mindestens einen ganzen Frame lang</w:t>
+      </w:r>
+      <w:r>
+        <w:t>, die kollisionsfreien werden ausgewertet</w:t>
+      </w:r>
+      <w:r>
+        <w:t>.</w:t>
+      </w:r>
+    </w:p>
+    <w:p>
+      <w:pPr>
+        <w:spacing w:after="0" w:line="20" w:lineRule="atLeast"/>
+        <w:ind w:left="720" w:firstLine="696"/>
+      </w:pPr>
+      <w:r>
+        <w:t>Ist ein Slot gefunden so wird in die nächste Phase übergegangen.</w:t>
+      </w:r>
+    </w:p>
+    <w:p>
+      <w:pPr>
+        <w:pStyle w:val="Listenabsatz"/>
+        <w:numPr>
+          <w:ilvl w:val="0"/>
+          <w:numId w:val="2"/>
+        </w:numPr>
+        <w:spacing w:after="0" w:line="20" w:lineRule="atLeast"/>
+      </w:pPr>
+      <w:r>
+        <w:t>Sendephase</w:t>
+      </w:r>
+    </w:p>
+    <w:p>
+      <w:pPr>
+        <w:pStyle w:val="Listenabsatz"/>
+        <w:spacing w:after="0" w:line="20" w:lineRule="atLeast"/>
+        <w:ind w:left="1416"/>
+      </w:pPr>
+      <w:r>
+        <w:t>Die Station sendet in dem vorhin gewählten Slot die eigene Nachricht.</w:t>
+      </w:r>
+    </w:p>
+    <w:p>
+      <w:pPr>
+        <w:pStyle w:val="Listenabsatz"/>
+        <w:spacing w:after="0" w:line="20" w:lineRule="atLeast"/>
+        <w:ind w:left="1416"/>
+      </w:pPr>
+      <w:r>
+        <w:t>Ergibt sich keine Kollision so wird dieser Slot weiterhin verwendet und die Station sollte an keinen Kollisionen mehr beteiligt sein</w:t>
+      </w:r>
+      <w:r>
+        <w:t>, wenn die Uhren gut genug synchronisiert wurden</w:t>
+      </w:r>
+      <w:r>
+        <w:t>.</w:t>
+      </w:r>
+    </w:p>
+    <w:p>
+      <w:pPr>
+        <w:pStyle w:val="Listenabsatz"/>
+        <w:spacing w:after="0" w:line="20" w:lineRule="atLeast"/>
+        <w:ind w:left="1416"/>
+      </w:pPr>
+    </w:p>
+    <w:p>
+      <w:pPr>
+        <w:pStyle w:val="Listenabsatz"/>
+        <w:spacing w:after="0" w:line="20" w:lineRule="atLeast"/>
+        <w:ind w:left="1416"/>
+      </w:pPr>
+      <w:r>
+        <w:t>Ist jedoch eine Kollision entstanden so geht die Station zurück in die Einstiegsphase.</w:t>
+      </w:r>
+    </w:p>
+    <w:p>
+      <w:pPr>
+        <w:pStyle w:val="Listenabsatz"/>
+        <w:spacing w:after="0" w:line="20" w:lineRule="atLeast"/>
+        <w:ind w:left="1416"/>
+      </w:pPr>
+      <w:r>
+        <w:t xml:space="preserve">Oder wurde der gewählte Slot zeitlich verpasst, </w:t>
+      </w:r>
+      <w:r>
+        <w:t>so geht es auch wieder zurück in die Einstiegsphase.</w:t>
+      </w:r>
+      <w:bookmarkStart w:id="0" w:name="_GoBack"/>
+      <w:bookmarkEnd w:id="0"/>
     </w:p>
     <w:p>
       <w:pPr>
@@ -496,7 +619,6 @@
         <w:spacing w:after="0" w:line="20" w:lineRule="atLeast"/>
       </w:pPr>
       <w:r>
-        <w:lastRenderedPageBreak/>
         <w:t>Fängt ab dem 01.01.1970 um 00:00</w:t>
       </w:r>
       <w:r>
@@ -641,15 +763,7 @@
         <w:t>Port: 15000 + Teamnummer</w:t>
       </w:r>
       <w:r>
-        <w:t xml:space="preserve"> (</w:t>
-      </w:r>
-      <w:proofErr w:type="spellStart"/>
-      <w:r>
-        <w:t>z.b.</w:t>
-      </w:r>
-      <w:proofErr w:type="spellEnd"/>
-      <w:r>
-        <w:t xml:space="preserve"> </w:t>
+        <w:t xml:space="preserve"> (z.b. </w:t>
       </w:r>
       <w:r>
         <w:t xml:space="preserve">Port </w:t>
@@ -683,23 +797,7 @@
         <w:t>t</w:t>
       </w:r>
       <w:r>
-        <w:t xml:space="preserve"> Kollisionsfreien Nachrichtenverkehr zu haben, in dem in jedem Slot einmal gesendet wird, wenn </w:t>
-      </w:r>
-      <w:proofErr w:type="spellStart"/>
-      <w:r>
-        <w:t>Stationenanzahl</w:t>
-      </w:r>
-      <w:proofErr w:type="spellEnd"/>
-      <w:r>
-        <w:t xml:space="preserve"> = </w:t>
-      </w:r>
-      <w:proofErr w:type="spellStart"/>
-      <w:r>
-        <w:t>Slotanzahl</w:t>
-      </w:r>
-      <w:proofErr w:type="spellEnd"/>
-      <w:r>
-        <w:t xml:space="preserve"> in einem Frame. </w:t>
+        <w:t xml:space="preserve"> Kollisionsfreien Nachrichtenverkehr zu haben, in dem in jedem Slot einmal gesendet wird, wenn Stationenanzahl = Slotanzahl in einem Frame. </w:t>
       </w:r>
     </w:p>
     <w:p>
@@ -726,39 +824,7 @@
         <w:ind w:left="1416"/>
       </w:pPr>
       <w:r>
-        <w:t xml:space="preserve">Ist die </w:t>
-      </w:r>
-      <w:proofErr w:type="spellStart"/>
-      <w:r>
-        <w:t>Stationenanzahl</w:t>
-      </w:r>
-      <w:proofErr w:type="spellEnd"/>
-      <w:r>
-        <w:t xml:space="preserve"> &lt; </w:t>
-      </w:r>
-      <w:proofErr w:type="spellStart"/>
-      <w:r>
-        <w:t>Slotanzahl</w:t>
-      </w:r>
-      <w:proofErr w:type="spellEnd"/>
-      <w:r>
-        <w:t xml:space="preserve">, so sind dann dementsprechend viele Slots ohne Nachricht. Bei </w:t>
-      </w:r>
-      <w:proofErr w:type="spellStart"/>
-      <w:r>
-        <w:t>Stationenanzahl</w:t>
-      </w:r>
-      <w:proofErr w:type="spellEnd"/>
-      <w:r>
-        <w:t xml:space="preserve"> &gt; </w:t>
-      </w:r>
-      <w:proofErr w:type="spellStart"/>
-      <w:r>
-        <w:t>Slotanzahl</w:t>
-      </w:r>
-      <w:proofErr w:type="spellEnd"/>
-      <w:r>
-        <w:t xml:space="preserve"> wird in jedem Frame zu Kollisionen kommen da ja nicht genügend Slots vorhanden sind.</w:t>
+        <w:t>Ist die Stationenanzahl &lt; Slotanzahl, so sind dann dementsprechend viele Slots ohne Nachricht. Bei Stationenanzahl &gt; Slotanzahl wird in jedem Frame zu Kollisionen kommen da ja nicht genügend Slots vorhanden sind.</w:t>
       </w:r>
     </w:p>
     <w:p>
@@ -866,14 +932,7 @@
       </w:r>
       <w:r>
         <w:tab/>
-      </w:r>
-      <w:proofErr w:type="spellStart"/>
-      <w:r>
-        <w:t>Slotnummer</w:t>
-      </w:r>
-      <w:proofErr w:type="spellEnd"/>
-      <w:r>
-        <w:t>, in dem die Station im nächsten Frame senden wird.</w:t>
+        <w:t>Slotnummer, in dem die Station im nächsten Frame senden wird.</w:t>
       </w:r>
     </w:p>
     <w:p>
@@ -886,21 +945,8 @@
       </w:r>
       <w:r>
         <w:tab/>
-        <w:t xml:space="preserve">Zeitpunkt des </w:t>
-      </w:r>
-      <w:proofErr w:type="spellStart"/>
-      <w:r>
-        <w:t>sendens</w:t>
-      </w:r>
-      <w:proofErr w:type="spellEnd"/>
-      <w:r>
-        <w:t xml:space="preserve"> in MS, 8-Byte Integer, Big </w:t>
-      </w:r>
-      <w:proofErr w:type="spellStart"/>
-      <w:r>
-        <w:t>Endian</w:t>
-      </w:r>
-      <w:proofErr w:type="spellEnd"/>
+        <w:t>Zeitpunkt des sendens in MS, 8-Byte Integer, Big Endian</w:t>
+      </w:r>
       <w:r>
         <w:t>,</w:t>
       </w:r>
@@ -936,7 +982,6 @@
       <w:r>
         <w:t>:</w:t>
       </w:r>
-      <w:proofErr w:type="spellStart"/>
     </w:p>
     <w:p>
       <w:pPr>
@@ -950,7 +995,6 @@
       <w:r>
         <w:t>team</w:t>
       </w:r>
-      <w:proofErr w:type="spellEnd"/>
       <w:r>
         <w:t>&lt;</w:t>
       </w:r>
@@ -1018,15 +1062,8 @@
         <w:spacing w:after="0" w:line="20" w:lineRule="atLeast"/>
       </w:pPr>
       <w:r>
-        <w:t xml:space="preserve">Alle kollisionsfreien Nachrichten auf deren </w:t>
-      </w:r>
-      <w:proofErr w:type="spellStart"/>
-      <w:r>
-        <w:t>Slotnummern</w:t>
-      </w:r>
-      <w:proofErr w:type="spellEnd"/>
-      <w:r>
-        <w:t xml:space="preserve"> überprüfen</w:t>
+        <w:lastRenderedPageBreak/>
+        <w:t>Alle kollisionsfreien Nachrichten auf deren Slotnummern überprüfen</w:t>
       </w:r>
     </w:p>
     <w:p>
@@ -1039,15 +1076,7 @@
         <w:spacing w:after="0" w:line="20" w:lineRule="atLeast"/>
       </w:pPr>
       <w:r>
-        <w:t xml:space="preserve">Unter allen übrigen </w:t>
-      </w:r>
-      <w:proofErr w:type="spellStart"/>
-      <w:r>
-        <w:t>Slotnummern</w:t>
-      </w:r>
-      <w:proofErr w:type="spellEnd"/>
-      <w:r>
-        <w:t xml:space="preserve"> (im nächsten Frame) eine auswählen</w:t>
+        <w:t>Unter allen übrigen Slotnummern (im nächsten Frame) eine auswählen</w:t>
       </w:r>
     </w:p>
     <w:p>
@@ -1059,13 +1088,8 @@
         </w:numPr>
         <w:spacing w:after="0" w:line="20" w:lineRule="atLeast"/>
       </w:pPr>
-      <w:proofErr w:type="spellStart"/>
-      <w:r>
-        <w:t>Slotnummer</w:t>
-      </w:r>
-      <w:proofErr w:type="spellEnd"/>
-      <w:r>
-        <w:t xml:space="preserve"> in Nachricht einfügen und erst einmal davon ausgehen, dass es zu keiner Kollision kommen wird</w:t>
+      <w:r>
+        <w:t>Slotnummer in Nachricht einfügen und erst einmal davon ausgehen, dass es zu keiner Kollision kommen wird</w:t>
       </w:r>
     </w:p>
     <w:p>
@@ -1112,11 +1136,9 @@
       <w:r>
         <w:t xml:space="preserve"> Frame zugehört werden um in den dann </w:t>
       </w:r>
-      <w:proofErr w:type="spellStart"/>
       <w:r>
         <w:t>kollisionfreien</w:t>
       </w:r>
-      <w:proofErr w:type="spellEnd"/>
       <w:r>
         <w:t xml:space="preserve"> Nachrichten</w:t>
       </w:r>
@@ -1127,15 +1149,7 @@
         <w:t xml:space="preserve"> </w:t>
       </w:r>
       <w:r>
-        <w:t xml:space="preserve">eine freie </w:t>
-      </w:r>
-      <w:proofErr w:type="spellStart"/>
-      <w:r>
-        <w:t>Slotnummer</w:t>
-      </w:r>
-      <w:proofErr w:type="spellEnd"/>
-      <w:r>
-        <w:t xml:space="preserve"> zu fin</w:t>
+        <w:t>eine freie Slotnummer zu fin</w:t>
       </w:r>
       <w:r>
         <w:t>d</w:t>
@@ -1180,7 +1194,6 @@
         <w:ind w:left="1416"/>
       </w:pPr>
       <w:r>
-        <w:lastRenderedPageBreak/>
         <w:t>Verwendet wird dann pro Station nur das aktuellste generierte Paket.</w:t>
       </w:r>
       <w:r>
@@ -1305,7 +1318,13 @@
         <w:ind w:left="1416"/>
       </w:pPr>
       <w:r>
-        <w:t>Der Empfänger ist zu jeder Zeit aktiv und hört auf die gesendeten Nachrichten im Kanal. Entsteht eine Kollision in einem Slot so werden die Nachrichten behandelt als hätte es sie nie gegeben.</w:t>
+        <w:t>Der Empfänger ist zu jeder Zeit aktiv und hört auf die gesendeten Nachrichten im Kanal</w:t>
+      </w:r>
+      <w:r>
+        <w:t xml:space="preserve"> (Der spezifizierte Socket)</w:t>
+      </w:r>
+      <w:r>
+        <w:t>. Entsteht eine Kollision in einem Slot so werden die Nachrichten behandelt als hätte es sie nie gegeben.</w:t>
       </w:r>
     </w:p>
     <w:p>
@@ -1337,6 +1356,101 @@
     <w:p>
       <w:pPr>
         <w:pStyle w:val="Listenabsatz"/>
+        <w:spacing w:after="0" w:line="20" w:lineRule="atLeast"/>
+        <w:ind w:left="1416"/>
+      </w:pPr>
+    </w:p>
+    <w:p>
+      <w:pPr>
+        <w:pStyle w:val="Listenabsatz"/>
+        <w:spacing w:after="0" w:line="20" w:lineRule="atLeast"/>
+        <w:ind w:left="1416"/>
+      </w:pPr>
+      <w:r>
+        <w:t>Eine Kollision wird wie folgt festgestellt:</w:t>
+      </w:r>
+    </w:p>
+    <w:p>
+      <w:pPr>
+        <w:pStyle w:val="Listenabsatz"/>
+        <w:numPr>
+          <w:ilvl w:val="0"/>
+          <w:numId w:val="5"/>
+        </w:numPr>
+        <w:spacing w:after="0" w:line="20" w:lineRule="atLeast"/>
+      </w:pPr>
+      <w:r>
+        <w:t>Station hört auf Funkkanal</w:t>
+      </w:r>
+    </w:p>
+    <w:p>
+      <w:pPr>
+        <w:pStyle w:val="Listenabsatz"/>
+        <w:numPr>
+          <w:ilvl w:val="0"/>
+          <w:numId w:val="5"/>
+        </w:numPr>
+        <w:spacing w:after="0" w:line="20" w:lineRule="atLeast"/>
+      </w:pPr>
+      <w:r>
+        <w:t>Station bekommt N Nachrichten in einem Slot</w:t>
+      </w:r>
+    </w:p>
+    <w:p>
+      <w:pPr>
+        <w:pStyle w:val="Listenabsatz"/>
+        <w:numPr>
+          <w:ilvl w:val="1"/>
+          <w:numId w:val="5"/>
+        </w:numPr>
+        <w:spacing w:after="0" w:line="20" w:lineRule="atLeast"/>
+      </w:pPr>
+      <w:r>
+        <w:t>N = 0, Keine Nachrichten erhalten, keine Kollision</w:t>
+      </w:r>
+    </w:p>
+    <w:p>
+      <w:pPr>
+        <w:pStyle w:val="Listenabsatz"/>
+        <w:numPr>
+          <w:ilvl w:val="1"/>
+          <w:numId w:val="5"/>
+        </w:numPr>
+        <w:spacing w:after="0" w:line="20" w:lineRule="atLeast"/>
+      </w:pPr>
+      <w:r>
+        <w:t>N = 1, Eine Nachricht erhalten, keine Kollision</w:t>
+      </w:r>
+    </w:p>
+    <w:p>
+      <w:pPr>
+        <w:pStyle w:val="Listenabsatz"/>
+        <w:numPr>
+          <w:ilvl w:val="1"/>
+          <w:numId w:val="5"/>
+        </w:numPr>
+        <w:spacing w:after="0" w:line="20" w:lineRule="atLeast"/>
+      </w:pPr>
+      <w:r>
+        <w:t>N &gt;= 2, mindestens 2 Nachrichten erhalten, Kollision!</w:t>
+      </w:r>
+    </w:p>
+    <w:p>
+      <w:pPr>
+        <w:pStyle w:val="Listenabsatz"/>
+        <w:numPr>
+          <w:ilvl w:val="2"/>
+          <w:numId w:val="5"/>
+        </w:numPr>
+        <w:spacing w:after="0" w:line="20" w:lineRule="atLeast"/>
+      </w:pPr>
+      <w:r>
+        <w:t>Diese Nachrichten werden dann nicht mehr weiter behandelt. Also implizit vergessen.</w:t>
+      </w:r>
+    </w:p>
+    <w:p>
+      <w:pPr>
+        <w:pStyle w:val="Listenabsatz"/>
         <w:numPr>
           <w:ilvl w:val="0"/>
           <w:numId w:val="2"/>
@@ -1355,25 +1469,247 @@
       <w:r>
         <w:t>Der Sender sendet zu einem bestimmten Zeitpunkt ein Nachrichtenpaket.</w:t>
       </w:r>
-    </w:p>
-    <w:p>
-      <w:pPr>
-        <w:spacing w:after="0" w:line="20" w:lineRule="atLeast"/>
-      </w:pPr>
+      <w:r>
+        <w:t xml:space="preserve"> Dies geschieh</w:t>
+      </w:r>
+      <w:r>
+        <w:t>t genau ein- oder keinmal in einem Frame.</w:t>
+      </w:r>
+    </w:p>
+    <w:p>
+      <w:pPr>
+        <w:spacing w:after="0" w:line="20" w:lineRule="atLeast"/>
+        <w:ind w:left="1416"/>
+      </w:pPr>
+    </w:p>
+    <w:p>
+      <w:pPr>
+        <w:spacing w:after="0" w:line="20" w:lineRule="atLeast"/>
+        <w:ind w:left="1416"/>
+      </w:pPr>
+      <w:r>
+        <w:t>Der Ablaut ist wie folgt:</w:t>
+      </w:r>
+    </w:p>
+    <w:p>
+      <w:pPr>
+        <w:pStyle w:val="Listenabsatz"/>
+        <w:numPr>
+          <w:ilvl w:val="0"/>
+          <w:numId w:val="6"/>
+        </w:numPr>
+        <w:spacing w:after="0" w:line="20" w:lineRule="atLeast"/>
+      </w:pPr>
+      <w:r>
+        <w:t>Es wird für eine Nachricht ermittelt, dann gesendet werden muss</w:t>
+      </w:r>
+    </w:p>
+    <w:p>
+      <w:pPr>
+        <w:pStyle w:val="Listenabsatz"/>
+        <w:numPr>
+          <w:ilvl w:val="1"/>
+          <w:numId w:val="6"/>
+        </w:numPr>
+        <w:spacing w:after="0" w:line="20" w:lineRule="atLeast"/>
+      </w:pPr>
+      <w:r>
+        <w:t>Dies wird mit Hilfe der Slotnummer und der eigenen UTC Clock errechnet, da jede Sekunde ein neuer Frame beginnt und ein Slot 40 MS lang ist.</w:t>
+      </w:r>
+      <w:r>
+        <w:t xml:space="preserve"> </w:t>
+      </w:r>
+    </w:p>
+    <w:p>
+      <w:pPr>
+        <w:pStyle w:val="Listenabsatz"/>
+        <w:numPr>
+          <w:ilvl w:val="0"/>
+          <w:numId w:val="6"/>
+        </w:numPr>
+        <w:spacing w:after="0" w:line="20" w:lineRule="atLeast"/>
+      </w:pPr>
+      <w:r>
+        <w:t xml:space="preserve">Es geschieht nichts bis die Uhr dem Sender ein Signal gibt, dass die Nachricht </w:t>
+      </w:r>
+      <w:r>
+        <w:t>in 10 MS raus muss.</w:t>
+      </w:r>
+    </w:p>
+    <w:p>
+      <w:pPr>
+        <w:pStyle w:val="Listenabsatz"/>
+        <w:numPr>
+          <w:ilvl w:val="0"/>
+          <w:numId w:val="6"/>
+        </w:numPr>
+        <w:spacing w:after="0" w:line="20" w:lineRule="atLeast"/>
+      </w:pPr>
+      <w:r>
+        <w:lastRenderedPageBreak/>
+        <w:t>Dann wird die Nachricht</w:t>
+      </w:r>
+      <w:r>
+        <w:t xml:space="preserve"> vorbereitet:</w:t>
+      </w:r>
+    </w:p>
+    <w:p>
+      <w:pPr>
+        <w:pStyle w:val="Listenabsatz"/>
+        <w:numPr>
+          <w:ilvl w:val="1"/>
+          <w:numId w:val="6"/>
+        </w:numPr>
+        <w:spacing w:after="0" w:line="20" w:lineRule="atLeast"/>
+      </w:pPr>
+      <w:r>
+        <w:t>Die Daten:</w:t>
+      </w:r>
+    </w:p>
+    <w:p>
+      <w:pPr>
+        <w:pStyle w:val="Listenabsatz"/>
+        <w:numPr>
+          <w:ilvl w:val="2"/>
+          <w:numId w:val="6"/>
+        </w:numPr>
+        <w:spacing w:after="0" w:line="20" w:lineRule="atLeast"/>
+      </w:pPr>
+      <w:r>
+        <w:t>Typ: Bekannt</w:t>
+      </w:r>
+    </w:p>
+    <w:p>
+      <w:pPr>
+        <w:pStyle w:val="Listenabsatz"/>
+        <w:numPr>
+          <w:ilvl w:val="2"/>
+          <w:numId w:val="6"/>
+        </w:numPr>
+        <w:spacing w:after="0" w:line="20" w:lineRule="atLeast"/>
+      </w:pPr>
+      <w:r>
+        <w:t>Payload: Wird</w:t>
+      </w:r>
+      <w:r>
+        <w:t xml:space="preserve"> </w:t>
+      </w:r>
+      <w:r>
+        <w:t xml:space="preserve">von </w:t>
+      </w:r>
+      <w:r>
+        <w:t>Datenquelle geholt</w:t>
+      </w:r>
       <w:r>
         <w:tab/>
       </w:r>
-      <w:r>
-        <w:tab/>
-      </w:r>
-      <w:r>
-        <w:rPr>
-          <w:highlight w:val="yellow"/>
-        </w:rPr>
-        <w:t>Wie läuft das ab?</w:t>
-      </w:r>
-      <w:bookmarkStart w:id="0" w:name="_GoBack"/>
-      <w:bookmarkEnd w:id="0"/>
+    </w:p>
+    <w:p>
+      <w:pPr>
+        <w:pStyle w:val="Listenabsatz"/>
+        <w:numPr>
+          <w:ilvl w:val="2"/>
+          <w:numId w:val="6"/>
+        </w:numPr>
+        <w:spacing w:after="0" w:line="20" w:lineRule="atLeast"/>
+      </w:pPr>
+      <w:r>
+        <w:t>Slotnummer: Bekannt</w:t>
+      </w:r>
+    </w:p>
+    <w:p>
+      <w:pPr>
+        <w:pStyle w:val="Listenabsatz"/>
+        <w:numPr>
+          <w:ilvl w:val="2"/>
+          <w:numId w:val="6"/>
+        </w:numPr>
+        <w:spacing w:after="0" w:line="20" w:lineRule="atLeast"/>
+      </w:pPr>
+      <w:r>
+        <w:t>Zeit des Sendens: vorhin errechnet</w:t>
+      </w:r>
+    </w:p>
+    <w:p>
+      <w:pPr>
+        <w:pStyle w:val="Listenabsatz"/>
+        <w:numPr>
+          <w:ilvl w:val="1"/>
+          <w:numId w:val="6"/>
+        </w:numPr>
+        <w:spacing w:after="0" w:line="20" w:lineRule="atLeast"/>
+      </w:pPr>
+      <w:r>
+        <w:t>Diese</w:t>
+      </w:r>
+      <w:r>
+        <w:t xml:space="preserve"> Nachricht</w:t>
+      </w:r>
+      <w:r>
+        <w:t xml:space="preserve"> wird dann zu Byte konvertiert</w:t>
+      </w:r>
+    </w:p>
+    <w:p>
+      <w:pPr>
+        <w:pStyle w:val="Listenabsatz"/>
+        <w:numPr>
+          <w:ilvl w:val="0"/>
+          <w:numId w:val="6"/>
+        </w:numPr>
+        <w:spacing w:after="0" w:line="20" w:lineRule="atLeast"/>
+      </w:pPr>
+      <w:r>
+        <w:t>Es wird gewartet bis ein Signal von der Uhr kommt</w:t>
+      </w:r>
+      <w:r>
+        <w:t>, dass die Nachricht jetzt raus muss.</w:t>
+      </w:r>
+      <w:r>
+        <w:t xml:space="preserve"> </w:t>
+      </w:r>
+    </w:p>
+    <w:p>
+      <w:pPr>
+        <w:pStyle w:val="Listenabsatz"/>
+        <w:numPr>
+          <w:ilvl w:val="1"/>
+          <w:numId w:val="6"/>
+        </w:numPr>
+        <w:spacing w:after="0" w:line="20" w:lineRule="atLeast"/>
+      </w:pPr>
+      <w:r>
+        <w:t>Da sich die Uhr in der ganzen Zeit des Ablaufs ggf. neu synchronisiert könnte sie auch soweit vorgestellt werden, dass der Sl</w:t>
+      </w:r>
+      <w:r>
+        <w:t>ot verpasst wird, dann wird nicht gesendet.</w:t>
+      </w:r>
+    </w:p>
+    <w:p>
+      <w:pPr>
+        <w:pStyle w:val="Listenabsatz"/>
+        <w:numPr>
+          <w:ilvl w:val="1"/>
+          <w:numId w:val="6"/>
+        </w:numPr>
+        <w:spacing w:after="0" w:line="20" w:lineRule="atLeast"/>
+      </w:pPr>
+      <w:r>
+        <w:t>Der Sender sendet die vorbereitete Nachricht</w:t>
+      </w:r>
+      <w:r>
+        <w:t xml:space="preserve"> an die spezifizierte Multicast IP</w:t>
+      </w:r>
+      <w:r>
+        <w:t xml:space="preserve"> Adresse</w:t>
+      </w:r>
+      <w:r>
+        <w:t>.</w:t>
+      </w:r>
+    </w:p>
+    <w:p>
+      <w:pPr>
+        <w:spacing w:after="0" w:line="20" w:lineRule="atLeast"/>
+      </w:pPr>
     </w:p>
     <w:sectPr>
       <w:pgSz w:w="11906" w:h="16838"/>
@@ -1500,6 +1836,95 @@
     </w:lvl>
   </w:abstractNum>
   <w:abstractNum w:abstractNumId="1" w15:restartNumberingAfterBreak="0">
+    <w:nsid w:val="09C879CC"/>
+    <w:multiLevelType w:val="hybridMultilevel"/>
+    <w:tmpl w:val="0540C1DA"/>
+    <w:lvl w:ilvl="0" w:tplc="874E4B4C">
+      <w:start w:val="1"/>
+      <w:numFmt w:val="decimal"/>
+      <w:lvlText w:val="%1."/>
+      <w:lvlJc w:val="left"/>
+      <w:pPr>
+        <w:ind w:left="2484" w:hanging="360"/>
+      </w:pPr>
+      <w:rPr>
+        <w:rFonts w:hint="default"/>
+      </w:rPr>
+    </w:lvl>
+    <w:lvl w:ilvl="1" w:tplc="04070019">
+      <w:start w:val="1"/>
+      <w:numFmt w:val="lowerLetter"/>
+      <w:lvlText w:val="%2."/>
+      <w:lvlJc w:val="left"/>
+      <w:pPr>
+        <w:ind w:left="3204" w:hanging="360"/>
+      </w:pPr>
+    </w:lvl>
+    <w:lvl w:ilvl="2" w:tplc="0407001B">
+      <w:start w:val="1"/>
+      <w:numFmt w:val="lowerRoman"/>
+      <w:lvlText w:val="%3."/>
+      <w:lvlJc w:val="right"/>
+      <w:pPr>
+        <w:ind w:left="3924" w:hanging="180"/>
+      </w:pPr>
+    </w:lvl>
+    <w:lvl w:ilvl="3" w:tplc="0407000F" w:tentative="1">
+      <w:start w:val="1"/>
+      <w:numFmt w:val="decimal"/>
+      <w:lvlText w:val="%4."/>
+      <w:lvlJc w:val="left"/>
+      <w:pPr>
+        <w:ind w:left="4644" w:hanging="360"/>
+      </w:pPr>
+    </w:lvl>
+    <w:lvl w:ilvl="4" w:tplc="04070019" w:tentative="1">
+      <w:start w:val="1"/>
+      <w:numFmt w:val="lowerLetter"/>
+      <w:lvlText w:val="%5."/>
+      <w:lvlJc w:val="left"/>
+      <w:pPr>
+        <w:ind w:left="5364" w:hanging="360"/>
+      </w:pPr>
+    </w:lvl>
+    <w:lvl w:ilvl="5" w:tplc="0407001B" w:tentative="1">
+      <w:start w:val="1"/>
+      <w:numFmt w:val="lowerRoman"/>
+      <w:lvlText w:val="%6."/>
+      <w:lvlJc w:val="right"/>
+      <w:pPr>
+        <w:ind w:left="6084" w:hanging="180"/>
+      </w:pPr>
+    </w:lvl>
+    <w:lvl w:ilvl="6" w:tplc="0407000F" w:tentative="1">
+      <w:start w:val="1"/>
+      <w:numFmt w:val="decimal"/>
+      <w:lvlText w:val="%7."/>
+      <w:lvlJc w:val="left"/>
+      <w:pPr>
+        <w:ind w:left="6804" w:hanging="360"/>
+      </w:pPr>
+    </w:lvl>
+    <w:lvl w:ilvl="7" w:tplc="04070019" w:tentative="1">
+      <w:start w:val="1"/>
+      <w:numFmt w:val="lowerLetter"/>
+      <w:lvlText w:val="%8."/>
+      <w:lvlJc w:val="left"/>
+      <w:pPr>
+        <w:ind w:left="7524" w:hanging="360"/>
+      </w:pPr>
+    </w:lvl>
+    <w:lvl w:ilvl="8" w:tplc="0407001B" w:tentative="1">
+      <w:start w:val="1"/>
+      <w:numFmt w:val="lowerRoman"/>
+      <w:lvlText w:val="%9."/>
+      <w:lvlJc w:val="right"/>
+      <w:pPr>
+        <w:ind w:left="8244" w:hanging="180"/>
+      </w:pPr>
+    </w:lvl>
+  </w:abstractNum>
+  <w:abstractNum w:abstractNumId="2" w15:restartNumberingAfterBreak="0">
     <w:nsid w:val="732F1176"/>
     <w:multiLevelType w:val="hybridMultilevel"/>
     <w:tmpl w:val="FF20F2A4"/>
@@ -1585,7 +2010,96 @@
       </w:pPr>
     </w:lvl>
   </w:abstractNum>
-  <w:abstractNum w:abstractNumId="2" w15:restartNumberingAfterBreak="0">
+  <w:abstractNum w:abstractNumId="3" w15:restartNumberingAfterBreak="0">
+    <w:nsid w:val="758E1066"/>
+    <w:multiLevelType w:val="hybridMultilevel"/>
+    <w:tmpl w:val="192C30FC"/>
+    <w:lvl w:ilvl="0" w:tplc="1A42AF4A">
+      <w:start w:val="1"/>
+      <w:numFmt w:val="decimal"/>
+      <w:lvlText w:val="%1."/>
+      <w:lvlJc w:val="left"/>
+      <w:pPr>
+        <w:ind w:left="2484" w:hanging="360"/>
+      </w:pPr>
+      <w:rPr>
+        <w:rFonts w:hint="default"/>
+      </w:rPr>
+    </w:lvl>
+    <w:lvl w:ilvl="1" w:tplc="04070019">
+      <w:start w:val="1"/>
+      <w:numFmt w:val="lowerLetter"/>
+      <w:lvlText w:val="%2."/>
+      <w:lvlJc w:val="left"/>
+      <w:pPr>
+        <w:ind w:left="3204" w:hanging="360"/>
+      </w:pPr>
+    </w:lvl>
+    <w:lvl w:ilvl="2" w:tplc="0407001B">
+      <w:start w:val="1"/>
+      <w:numFmt w:val="lowerRoman"/>
+      <w:lvlText w:val="%3."/>
+      <w:lvlJc w:val="right"/>
+      <w:pPr>
+        <w:ind w:left="3924" w:hanging="180"/>
+      </w:pPr>
+    </w:lvl>
+    <w:lvl w:ilvl="3" w:tplc="0407000F" w:tentative="1">
+      <w:start w:val="1"/>
+      <w:numFmt w:val="decimal"/>
+      <w:lvlText w:val="%4."/>
+      <w:lvlJc w:val="left"/>
+      <w:pPr>
+        <w:ind w:left="4644" w:hanging="360"/>
+      </w:pPr>
+    </w:lvl>
+    <w:lvl w:ilvl="4" w:tplc="04070019" w:tentative="1">
+      <w:start w:val="1"/>
+      <w:numFmt w:val="lowerLetter"/>
+      <w:lvlText w:val="%5."/>
+      <w:lvlJc w:val="left"/>
+      <w:pPr>
+        <w:ind w:left="5364" w:hanging="360"/>
+      </w:pPr>
+    </w:lvl>
+    <w:lvl w:ilvl="5" w:tplc="0407001B" w:tentative="1">
+      <w:start w:val="1"/>
+      <w:numFmt w:val="lowerRoman"/>
+      <w:lvlText w:val="%6."/>
+      <w:lvlJc w:val="right"/>
+      <w:pPr>
+        <w:ind w:left="6084" w:hanging="180"/>
+      </w:pPr>
+    </w:lvl>
+    <w:lvl w:ilvl="6" w:tplc="0407000F" w:tentative="1">
+      <w:start w:val="1"/>
+      <w:numFmt w:val="decimal"/>
+      <w:lvlText w:val="%7."/>
+      <w:lvlJc w:val="left"/>
+      <w:pPr>
+        <w:ind w:left="6804" w:hanging="360"/>
+      </w:pPr>
+    </w:lvl>
+    <w:lvl w:ilvl="7" w:tplc="04070019" w:tentative="1">
+      <w:start w:val="1"/>
+      <w:numFmt w:val="lowerLetter"/>
+      <w:lvlText w:val="%8."/>
+      <w:lvlJc w:val="left"/>
+      <w:pPr>
+        <w:ind w:left="7524" w:hanging="360"/>
+      </w:pPr>
+    </w:lvl>
+    <w:lvl w:ilvl="8" w:tplc="0407001B" w:tentative="1">
+      <w:start w:val="1"/>
+      <w:numFmt w:val="lowerRoman"/>
+      <w:lvlText w:val="%9."/>
+      <w:lvlJc w:val="right"/>
+      <w:pPr>
+        <w:ind w:left="8244" w:hanging="180"/>
+      </w:pPr>
+    </w:lvl>
+  </w:abstractNum>
+  <w:abstractNum w:abstractNumId="4" w15:restartNumberingAfterBreak="0">
     <w:nsid w:val="767B110D"/>
     <w:multiLevelType w:val="hybridMultilevel"/>
     <w:tmpl w:val="CEA42466"/>
@@ -1674,7 +2188,7 @@
       </w:pPr>
     </w:lvl>
   </w:abstractNum>
-  <w:abstractNum w:abstractNumId="3" w15:restartNumberingAfterBreak="0">
+  <w:abstractNum w:abstractNumId="5" w15:restartNumberingAfterBreak="0">
     <w:nsid w:val="79D8253A"/>
     <w:multiLevelType w:val="hybridMultilevel"/>
     <w:tmpl w:val="90126E2A"/>
@@ -1787,16 +2301,22 @@
     </w:lvl>
   </w:abstractNum>
   <w:num w:numId="1">
-    <w:abstractNumId w:val="1"/>
+    <w:abstractNumId w:val="2"/>
   </w:num>
   <w:num w:numId="2">
     <w:abstractNumId w:val="0"/>
   </w:num>
   <w:num w:numId="3">
-    <w:abstractNumId w:val="3"/>
+    <w:abstractNumId w:val="5"/>
   </w:num>
   <w:num w:numId="4">
-    <w:abstractNumId w:val="2"/>
+    <w:abstractNumId w:val="4"/>
+  </w:num>
+  <w:num w:numId="5">
+    <w:abstractNumId w:val="1"/>
+  </w:num>
+  <w:num w:numId="6">
+    <w:abstractNumId w:val="3"/>
   </w:num>
 </w:numbering>
 </file>
@@ -2533,4 +3053,16 @@
   <a:objectDefaults/>
   <a:extraClrSchemeLst/>
 </a:theme>
+</file>
+
+<file path=customXml/item1.xml><?xml version="1.0" encoding="utf-8"?>
+<b:Sources xmlns:b="http://schemas.openxmlformats.org/officeDocument/2006/bibliography" xmlns="http://schemas.openxmlformats.org/officeDocument/2006/bibliography" SelectedStyle="\APASixthEditionOfficeOnline.xsl" StyleName="APA" Version="6"/>
+</file>
+
+<file path=customXml/itemProps1.xml><?xml version="1.0" encoding="utf-8"?>
+<ds:datastoreItem xmlns:ds="http://schemas.openxmlformats.org/officeDocument/2006/customXml" ds:itemID="{FA34DFCA-D7A5-4E4A-AA01-7748868D58DA}">
+  <ds:schemaRefs>
+    <ds:schemaRef ds:uri="http://schemas.openxmlformats.org/officeDocument/2006/bibliography"/>
+  </ds:schemaRefs>
+</ds:datastoreItem>
 </file>
</xml_diff>

<commit_message>
made input Numbers for Vessel3 constants, also added new notes to entwurf
</commit_message>
<xml_diff>
--- a/A3/design/Entwurf.docx
+++ b/A3/design/Entwurf.docx
@@ -164,8 +164,13 @@
         <w:t>Aktueller Stand</w:t>
       </w:r>
       <w:r>
-        <w:t>: &lt;Welche Teile der Software sind fertig inklusive Tests, welche sind fertig, aber noch nicht getestet, welche müssen noch implementiert werden&gt;</w:t>
-      </w:r>
+        <w:t xml:space="preserve">: </w:t>
+      </w:r>
+    </w:p>
+    <w:p>
+      <w:pPr>
+        <w:spacing w:after="0" w:line="20" w:lineRule="atLeast"/>
+      </w:pPr>
     </w:p>
     <w:p>
       <w:pPr>
@@ -183,8 +188,13 @@
         <w:t>Änderungen des Entwurfs</w:t>
       </w:r>
       <w:r>
-        <w:t>: &lt;Vor dem Praktikum auszufüllen: Welche Änderungen sind bzgl. des Vorentwurfs vorgenommen worden.&gt;</w:t>
-      </w:r>
+        <w:t xml:space="preserve">: </w:t>
+      </w:r>
+    </w:p>
+    <w:p>
+      <w:pPr>
+        <w:spacing w:after="0" w:line="20" w:lineRule="atLeast"/>
+      </w:pPr>
     </w:p>
     <w:p>
       <w:pPr>
@@ -354,6 +364,23 @@
         <w:spacing w:after="0" w:line="20" w:lineRule="atLeast"/>
       </w:pPr>
       <w:r>
+        <w:br/>
+      </w:r>
+      <w:r>
+        <w:br/>
+      </w:r>
+    </w:p>
+    <w:p>
+      <w:r>
+        <w:br w:type="page"/>
+      </w:r>
+    </w:p>
+    <w:p>
+      <w:pPr>
+        <w:spacing w:after="0" w:line="20" w:lineRule="atLeast"/>
+      </w:pPr>
+      <w:r>
+        <w:lastRenderedPageBreak/>
         <w:t>Wie ist die Architektur aufgebaut?</w:t>
       </w:r>
     </w:p>
@@ -363,7 +390,13 @@
         <w:ind w:left="708"/>
       </w:pPr>
       <w:r>
-        <w:t>Da hier nur Stationen senden und empfangen, und alle gleichwertig sind, ist es eine Peer-To-Peer Kommunikation.</w:t>
+        <w:t xml:space="preserve">Da hier nur Stationen senden und empfangen, und alle gleichwertig sind, ist es eine </w:t>
+      </w:r>
+      <w:r>
+        <w:t xml:space="preserve">reine </w:t>
+      </w:r>
+      <w:r>
+        <w:t>Peer-To-Peer Kommunikation.</w:t>
       </w:r>
     </w:p>
     <w:p>
@@ -487,8 +520,31 @@
       <w:r>
         <w:t>so geht es auch wieder zurück in die Einstiegsphase.</w:t>
       </w:r>
-      <w:bookmarkStart w:id="0" w:name="_GoBack"/>
-      <w:bookmarkEnd w:id="0"/>
+    </w:p>
+    <w:p>
+      <w:pPr>
+        <w:pStyle w:val="Listenabsatz"/>
+        <w:numPr>
+          <w:ilvl w:val="0"/>
+          <w:numId w:val="2"/>
+        </w:numPr>
+        <w:spacing w:after="0" w:line="20" w:lineRule="atLeast"/>
+      </w:pPr>
+      <w:r>
+        <w:t>Terminierung</w:t>
+      </w:r>
+    </w:p>
+    <w:p>
+      <w:pPr>
+        <w:spacing w:after="0" w:line="20" w:lineRule="atLeast"/>
+        <w:ind w:left="1416"/>
+      </w:pPr>
+      <w:r>
+        <w:t xml:space="preserve">Eine Terminierung durch das Programm gibt es nicht. Das heißt, läuft das Programm wie gesagt erstmal in einem Kollisionsfreien Zustand so wird unendlich </w:t>
+      </w:r>
+      <w:r>
+        <w:t>weitergemacht.</w:t>
+      </w:r>
     </w:p>
     <w:p>
       <w:pPr>
@@ -806,6 +862,7 @@
         <w:ind w:left="1416"/>
       </w:pPr>
       <w:r>
+        <w:lastRenderedPageBreak/>
         <w:t>Zudem sendet jede Station maximal einmal in einem Frame.</w:t>
       </w:r>
       <w:r>
@@ -1062,7 +1119,6 @@
         <w:spacing w:after="0" w:line="20" w:lineRule="atLeast"/>
       </w:pPr>
       <w:r>
-        <w:lastRenderedPageBreak/>
         <w:t>Alle kollisionsfreien Nachrichten auf deren Slotnummern überprüfen</w:t>
       </w:r>
     </w:p>
@@ -1196,6 +1252,21 @@
       <w:r>
         <w:t>Verwendet wird dann pro Station nur das aktuellste generierte Paket.</w:t>
       </w:r>
+    </w:p>
+    <w:p>
+      <w:pPr>
+        <w:spacing w:after="0" w:line="20" w:lineRule="atLeast"/>
+        <w:ind w:left="1416"/>
+      </w:pPr>
+      <w:r>
+        <w:t>Gestartet wird das bereitgestellte Programm über „java vessel3.Vessel &lt;Teamnummer&gt; &lt;Praktikumsnummer&gt;“.</w:t>
+      </w:r>
+      <w:r>
+        <w:t xml:space="preserve"> Der Output des Programms wird über d</w:t>
+      </w:r>
+      <w:r>
+        <w:t>ie Pipe an ein Erlang Server übergeben.</w:t>
+      </w:r>
       <w:r>
         <w:t xml:space="preserve"> </w:t>
       </w:r>
@@ -1203,20 +1274,25 @@
         <w:rPr>
           <w:highlight w:val="yellow"/>
         </w:rPr>
-        <w:t>Wie greifen wir den Output des Programms ab</w:t>
+        <w:t>MUSS DAS NOCH GENAUER</w:t>
       </w:r>
       <w:r>
         <w:rPr>
           <w:highlight w:val="yellow"/>
         </w:rPr>
-        <w:t>, Pipe</w:t>
-      </w:r>
+        <w:t xml:space="preserve"> (ANBINDUNG)</w:t>
+      </w:r>
+      <w:bookmarkStart w:id="0" w:name="_GoBack"/>
+      <w:bookmarkEnd w:id="0"/>
       <w:r>
         <w:rPr>
           <w:highlight w:val="yellow"/>
         </w:rPr>
         <w:t>?</w:t>
       </w:r>
+      <w:r>
+        <w:t xml:space="preserve"> </w:t>
+      </w:r>
     </w:p>
     <w:p>
       <w:pPr>
@@ -1546,7 +1622,6 @@
         <w:spacing w:after="0" w:line="20" w:lineRule="atLeast"/>
       </w:pPr>
       <w:r>
-        <w:lastRenderedPageBreak/>
         <w:t>Dann wird die Nachricht</w:t>
       </w:r>
       <w:r>
@@ -3060,7 +3135,7 @@
 </file>
 
 <file path=customXml/itemProps1.xml><?xml version="1.0" encoding="utf-8"?>
-<ds:datastoreItem xmlns:ds="http://schemas.openxmlformats.org/officeDocument/2006/customXml" ds:itemID="{FA34DFCA-D7A5-4E4A-AA01-7748868D58DA}">
+<ds:datastoreItem xmlns:ds="http://schemas.openxmlformats.org/officeDocument/2006/customXml" ds:itemID="{83F61354-55FE-4523-8804-996DEB34AC27}">
   <ds:schemaRefs>
     <ds:schemaRef ds:uri="http://schemas.openxmlformats.org/officeDocument/2006/bibliography"/>
   </ds:schemaRefs>

</xml_diff>

<commit_message>
rewrote part about kanal and added a note in a diagramm
</commit_message>
<xml_diff>
--- a/A3/design/Entwurf.docx
+++ b/A3/design/Entwurf.docx
@@ -601,8 +601,34 @@
         <w:t>Der Kanal selbst ist nicht zu implementieren, sondern spiegelt das Verhalten innerhalb der Stationen wieder.</w:t>
       </w:r>
       <w:r>
-        <w:t xml:space="preserve"> Jede Station hat also gewisser maßen einen eigenen Kanal, der dann über die Laufzeit und der Synchronisation der Uhren zu einem einheitlichen Kanal wird.</w:t>
-      </w:r>
+        <w:t xml:space="preserve"> Jede Station hat also ge</w:t>
+      </w:r>
+      <w:r>
+        <w:t>wisser maßen eigene Frames und Slots (da die Stationen</w:t>
+      </w:r>
+      <w:r>
+        <w:t xml:space="preserve"> anfangs nicht</w:t>
+      </w:r>
+      <w:r>
+        <w:t xml:space="preserve"> synchron sind)</w:t>
+      </w:r>
+      <w:r>
+        <w:t xml:space="preserve">, der dann über die Laufzeit und der Synchronisation der Uhren zu </w:t>
+      </w:r>
+      <w:r>
+        <w:t>einem einheitlichen Verständnis vo</w:t>
+      </w:r>
+      <w:r>
+        <w:t>n einem Frame und deren</w:t>
+      </w:r>
+      <w:r>
+        <w:t xml:space="preserve"> Slot</w:t>
+      </w:r>
+      <w:r>
+        <w:t>s führt.</w:t>
+      </w:r>
+      <w:bookmarkStart w:id="0" w:name="_GoBack"/>
+      <w:bookmarkEnd w:id="0"/>
     </w:p>
     <w:p>
       <w:pPr>
@@ -847,6 +873,7 @@
         <w:ind w:left="1416"/>
       </w:pPr>
       <w:r>
+        <w:lastRenderedPageBreak/>
         <w:t>Kollisionen entstehen, wenn mindestens 2 Stationen im selben Slot senden. Ziel ist es letztendlich einen Komplet</w:t>
       </w:r>
       <w:r>
@@ -862,7 +889,6 @@
         <w:ind w:left="1416"/>
       </w:pPr>
       <w:r>
-        <w:lastRenderedPageBreak/>
         <w:t>Zudem sendet jede Station maximal einmal in einem Frame.</w:t>
       </w:r>
       <w:r>
@@ -1282,8 +1308,6 @@
         </w:rPr>
         <w:t xml:space="preserve"> (ANBINDUNG)</w:t>
       </w:r>
-      <w:bookmarkStart w:id="0" w:name="_GoBack"/>
-      <w:bookmarkEnd w:id="0"/>
       <w:r>
         <w:rPr>
           <w:highlight w:val="yellow"/>
@@ -1394,6 +1418,7 @@
         <w:ind w:left="1416"/>
       </w:pPr>
       <w:r>
+        <w:lastRenderedPageBreak/>
         <w:t>Der Empfänger ist zu jeder Zeit aktiv und hört auf die gesendeten Nachrichten im Kanal</w:t>
       </w:r>
       <w:r>
@@ -3135,7 +3160,7 @@
 </file>
 
 <file path=customXml/itemProps1.xml><?xml version="1.0" encoding="utf-8"?>
-<ds:datastoreItem xmlns:ds="http://schemas.openxmlformats.org/officeDocument/2006/customXml" ds:itemID="{83F61354-55FE-4523-8804-996DEB34AC27}">
+<ds:datastoreItem xmlns:ds="http://schemas.openxmlformats.org/officeDocument/2006/customXml" ds:itemID="{CA6FC191-2B5E-4ACF-BEE7-C14F5CD693E7}">
   <ds:schemaRefs>
     <ds:schemaRef ds:uri="http://schemas.openxmlformats.org/officeDocument/2006/bibliography"/>
   </ds:schemaRefs>

</xml_diff>

<commit_message>
added note and added agenda
</commit_message>
<xml_diff>
--- a/A3/design/Entwurf.docx
+++ b/A3/design/Entwurf.docx
@@ -28,27 +28,7 @@
           <w:sz w:val="20"/>
           <w:szCs w:val="20"/>
         </w:rPr>
-        <w:t xml:space="preserve">Mert </w:t>
-      </w:r>
-      <w:proofErr w:type="spellStart"/>
-      <w:r>
-        <w:rPr>
-          <w:rFonts w:ascii="Tahoma" w:eastAsia="Times New Roman" w:hAnsi="Tahoma" w:cs="Tahoma"/>
-          <w:color w:val="000000"/>
-          <w:sz w:val="20"/>
-          <w:szCs w:val="20"/>
-        </w:rPr>
-        <w:t>Siginc</w:t>
-      </w:r>
-      <w:proofErr w:type="spellEnd"/>
-      <w:r>
-        <w:rPr>
-          <w:rFonts w:ascii="Tahoma" w:eastAsia="Times New Roman" w:hAnsi="Tahoma" w:cs="Tahoma"/>
-          <w:color w:val="000000"/>
-          <w:sz w:val="20"/>
-          <w:szCs w:val="20"/>
-        </w:rPr>
-        <w:t>, Michael Müller</w:t>
+        <w:t>Mert Siginc, Michael Müller</w:t>
       </w:r>
     </w:p>
     <w:p>
@@ -253,6 +233,282 @@
       </w:pPr>
       <w:r>
         <w:br/>
+      </w:r>
+    </w:p>
+    <w:p>
+      <w:pPr>
+        <w:spacing w:after="0" w:line="20" w:lineRule="atLeast"/>
+        <w:rPr>
+          <w:sz w:val="30"/>
+          <w:szCs w:val="30"/>
+        </w:rPr>
+      </w:pPr>
+      <w:r>
+        <w:rPr>
+          <w:sz w:val="30"/>
+          <w:szCs w:val="30"/>
+        </w:rPr>
+        <w:t>Gliederung:</w:t>
+      </w:r>
+    </w:p>
+    <w:p>
+      <w:pPr>
+        <w:pStyle w:val="Listenabsatz"/>
+        <w:numPr>
+          <w:ilvl w:val="0"/>
+          <w:numId w:val="7"/>
+        </w:numPr>
+        <w:spacing w:after="0" w:line="20" w:lineRule="atLeast"/>
+      </w:pPr>
+      <w:r>
+        <w:t>Wie ist die Architektur aufgebaut?</w:t>
+      </w:r>
+    </w:p>
+    <w:p>
+      <w:pPr>
+        <w:pStyle w:val="Listenabsatz"/>
+        <w:numPr>
+          <w:ilvl w:val="0"/>
+          <w:numId w:val="7"/>
+        </w:numPr>
+        <w:spacing w:after="0" w:line="20" w:lineRule="atLeast"/>
+      </w:pPr>
+      <w:r>
+        <w:t>Was sind die verschiedenen Phasen?</w:t>
+      </w:r>
+    </w:p>
+    <w:p>
+      <w:pPr>
+        <w:pStyle w:val="Listenabsatz"/>
+        <w:numPr>
+          <w:ilvl w:val="1"/>
+          <w:numId w:val="7"/>
+        </w:numPr>
+        <w:spacing w:after="0" w:line="20" w:lineRule="atLeast"/>
+      </w:pPr>
+      <w:r>
+        <w:t>Initialisierung</w:t>
+      </w:r>
+    </w:p>
+    <w:p>
+      <w:pPr>
+        <w:pStyle w:val="Listenabsatz"/>
+        <w:numPr>
+          <w:ilvl w:val="1"/>
+          <w:numId w:val="7"/>
+        </w:numPr>
+        <w:spacing w:after="0" w:line="20" w:lineRule="atLeast"/>
+      </w:pPr>
+      <w:r>
+        <w:t>Einstiegsphase</w:t>
+      </w:r>
+    </w:p>
+    <w:p>
+      <w:pPr>
+        <w:pStyle w:val="Listenabsatz"/>
+        <w:numPr>
+          <w:ilvl w:val="1"/>
+          <w:numId w:val="7"/>
+        </w:numPr>
+        <w:spacing w:after="0" w:line="20" w:lineRule="atLeast"/>
+      </w:pPr>
+      <w:r>
+        <w:t>Sendephase</w:t>
+      </w:r>
+    </w:p>
+    <w:p>
+      <w:pPr>
+        <w:pStyle w:val="Listenabsatz"/>
+        <w:numPr>
+          <w:ilvl w:val="0"/>
+          <w:numId w:val="7"/>
+        </w:numPr>
+        <w:spacing w:after="0" w:line="20" w:lineRule="atLeast"/>
+      </w:pPr>
+      <w:r>
+        <w:t>Wie sieht der (Funk-) Kanal aus?</w:t>
+      </w:r>
+    </w:p>
+    <w:p>
+      <w:pPr>
+        <w:pStyle w:val="Listenabsatz"/>
+        <w:numPr>
+          <w:ilvl w:val="1"/>
+          <w:numId w:val="7"/>
+        </w:numPr>
+        <w:spacing w:after="0" w:line="20" w:lineRule="atLeast"/>
+      </w:pPr>
+      <w:r>
+        <w:t>Frames</w:t>
+      </w:r>
+    </w:p>
+    <w:p>
+      <w:pPr>
+        <w:pStyle w:val="Listenabsatz"/>
+        <w:numPr>
+          <w:ilvl w:val="1"/>
+          <w:numId w:val="7"/>
+        </w:numPr>
+        <w:spacing w:after="0" w:line="20" w:lineRule="atLeast"/>
+      </w:pPr>
+      <w:r>
+        <w:t>Slots</w:t>
+      </w:r>
+    </w:p>
+    <w:p>
+      <w:pPr>
+        <w:pStyle w:val="Listenabsatz"/>
+        <w:numPr>
+          <w:ilvl w:val="1"/>
+          <w:numId w:val="7"/>
+        </w:numPr>
+        <w:spacing w:after="0" w:line="20" w:lineRule="atLeast"/>
+      </w:pPr>
+      <w:r>
+        <w:t>Socket</w:t>
+      </w:r>
+    </w:p>
+    <w:p>
+      <w:pPr>
+        <w:pStyle w:val="Listenabsatz"/>
+        <w:numPr>
+          <w:ilvl w:val="1"/>
+          <w:numId w:val="7"/>
+        </w:numPr>
+        <w:spacing w:after="0" w:line="20" w:lineRule="atLeast"/>
+      </w:pPr>
+      <w:r>
+        <w:t>Kollisionen</w:t>
+      </w:r>
+    </w:p>
+    <w:p>
+      <w:pPr>
+        <w:pStyle w:val="Listenabsatz"/>
+        <w:numPr>
+          <w:ilvl w:val="0"/>
+          <w:numId w:val="7"/>
+        </w:numPr>
+        <w:spacing w:after="0" w:line="20" w:lineRule="atLeast"/>
+      </w:pPr>
+      <w:r>
+        <w:t>Wie sehen die Nachrichten aus?</w:t>
+      </w:r>
+    </w:p>
+    <w:p>
+      <w:pPr>
+        <w:pStyle w:val="Listenabsatz"/>
+        <w:numPr>
+          <w:ilvl w:val="0"/>
+          <w:numId w:val="7"/>
+        </w:numPr>
+        <w:spacing w:after="0" w:line="20" w:lineRule="atLeast"/>
+      </w:pPr>
+      <w:r>
+        <w:t>Wie sieht die Station aus?</w:t>
+      </w:r>
+    </w:p>
+    <w:p>
+      <w:pPr>
+        <w:pStyle w:val="Listenabsatz"/>
+        <w:numPr>
+          <w:ilvl w:val="1"/>
+          <w:numId w:val="7"/>
+        </w:numPr>
+        <w:spacing w:after="0" w:line="20" w:lineRule="atLeast"/>
+      </w:pPr>
+      <w:r>
+        <w:t>Stationsname</w:t>
+      </w:r>
+    </w:p>
+    <w:p>
+      <w:pPr>
+        <w:pStyle w:val="Listenabsatz"/>
+        <w:numPr>
+          <w:ilvl w:val="1"/>
+          <w:numId w:val="7"/>
+        </w:numPr>
+        <w:spacing w:after="0" w:line="20" w:lineRule="atLeast"/>
+      </w:pPr>
+      <w:r>
+        <w:t>Wie bekommt man einen Slot und was geschieht danach?</w:t>
+      </w:r>
+    </w:p>
+    <w:p>
+      <w:pPr>
+        <w:pStyle w:val="Listenabsatz"/>
+        <w:numPr>
+          <w:ilvl w:val="1"/>
+          <w:numId w:val="7"/>
+        </w:numPr>
+        <w:spacing w:after="0" w:line="20" w:lineRule="atLeast"/>
+      </w:pPr>
+      <w:r>
+        <w:t>Wie sieht die Datenquelle aus?</w:t>
+      </w:r>
+    </w:p>
+    <w:p>
+      <w:pPr>
+        <w:pStyle w:val="Listenabsatz"/>
+        <w:numPr>
+          <w:ilvl w:val="1"/>
+          <w:numId w:val="7"/>
+        </w:numPr>
+        <w:spacing w:after="0" w:line="20" w:lineRule="atLeast"/>
+      </w:pPr>
+      <w:r>
+        <w:t>Wie sieht die Datensenke aus?</w:t>
+      </w:r>
+    </w:p>
+    <w:p>
+      <w:pPr>
+        <w:pStyle w:val="Listenabsatz"/>
+        <w:numPr>
+          <w:ilvl w:val="1"/>
+          <w:numId w:val="7"/>
+        </w:numPr>
+        <w:spacing w:after="0" w:line="20" w:lineRule="atLeast"/>
+      </w:pPr>
+      <w:r>
+        <w:t>Wie sieht die interne Uhr aus?</w:t>
+      </w:r>
+    </w:p>
+    <w:p>
+      <w:pPr>
+        <w:pStyle w:val="Listenabsatz"/>
+        <w:numPr>
+          <w:ilvl w:val="1"/>
+          <w:numId w:val="7"/>
+        </w:numPr>
+        <w:spacing w:after="0" w:line="20" w:lineRule="atLeast"/>
+      </w:pPr>
+      <w:r>
+        <w:t>Wie sieht der Empfänger aus?</w:t>
+      </w:r>
+    </w:p>
+    <w:p>
+      <w:pPr>
+        <w:pStyle w:val="Listenabsatz"/>
+        <w:numPr>
+          <w:ilvl w:val="1"/>
+          <w:numId w:val="7"/>
+        </w:numPr>
+        <w:spacing w:after="0" w:line="20" w:lineRule="atLeast"/>
+      </w:pPr>
+      <w:r>
+        <w:t>Wie sieht der Sender aus?</w:t>
+      </w:r>
+    </w:p>
+    <w:p>
+      <w:pPr>
+        <w:pStyle w:val="Listenabsatz"/>
+        <w:numPr>
+          <w:ilvl w:val="0"/>
+          <w:numId w:val="7"/>
+        </w:numPr>
+        <w:spacing w:after="0" w:line="20" w:lineRule="atLeast"/>
+      </w:pPr>
+      <w:r>
+        <w:t>Was passiert in den ersten Frames (Beispiel Ablauf)?</w:t>
       </w:r>
     </w:p>
     <w:p>
@@ -396,11 +652,12 @@
         </w:numPr>
         <w:spacing w:after="0" w:line="20" w:lineRule="atLeast"/>
       </w:pPr>
-      <w:proofErr w:type="spellStart"/>
       <w:r>
         <w:t>Init</w:t>
       </w:r>
-      <w:proofErr w:type="spellEnd"/>
+      <w:r>
+        <w:t>ialisierung</w:t>
+      </w:r>
     </w:p>
     <w:p>
       <w:pPr>
@@ -1330,15 +1587,7 @@
         <w:t>Port: 15000 + Teamnummer</w:t>
       </w:r>
       <w:r>
-        <w:t xml:space="preserve"> (</w:t>
-      </w:r>
-      <w:proofErr w:type="spellStart"/>
-      <w:r>
-        <w:t>z.b.</w:t>
-      </w:r>
-      <w:proofErr w:type="spellEnd"/>
-      <w:r>
-        <w:t xml:space="preserve"> </w:t>
+        <w:t xml:space="preserve"> (z.b. </w:t>
       </w:r>
       <w:r>
         <w:t xml:space="preserve">Port </w:t>
@@ -1372,23 +1621,7 @@
         <w:t>t</w:t>
       </w:r>
       <w:r>
-        <w:t xml:space="preserve"> Kollisionsfreien Nachrichtenverkehr zu haben, in dem in jedem Slot einmal gesendet wird, wenn </w:t>
-      </w:r>
-      <w:proofErr w:type="spellStart"/>
-      <w:r>
-        <w:t>Stationenanzahl</w:t>
-      </w:r>
-      <w:proofErr w:type="spellEnd"/>
-      <w:r>
-        <w:t xml:space="preserve"> = </w:t>
-      </w:r>
-      <w:proofErr w:type="spellStart"/>
-      <w:r>
-        <w:t>Slotanzahl</w:t>
-      </w:r>
-      <w:proofErr w:type="spellEnd"/>
-      <w:r>
-        <w:t xml:space="preserve"> in einem Frame. </w:t>
+        <w:t xml:space="preserve"> Kollisionsfreien Nachrichtenverkehr zu haben, in dem in jedem Slot einmal gesendet wird, wenn Stationenanzahl = Slotanzahl in einem Frame. </w:t>
       </w:r>
     </w:p>
     <w:p>
@@ -1415,39 +1648,7 @@
         <w:ind w:left="1416"/>
       </w:pPr>
       <w:r>
-        <w:t xml:space="preserve">Ist die </w:t>
-      </w:r>
-      <w:proofErr w:type="spellStart"/>
-      <w:r>
-        <w:t>Stationenanzahl</w:t>
-      </w:r>
-      <w:proofErr w:type="spellEnd"/>
-      <w:r>
-        <w:t xml:space="preserve"> &lt; </w:t>
-      </w:r>
-      <w:proofErr w:type="spellStart"/>
-      <w:r>
-        <w:t>Slotanzahl</w:t>
-      </w:r>
-      <w:proofErr w:type="spellEnd"/>
-      <w:r>
-        <w:t xml:space="preserve">, so sind dann dementsprechend viele Slots ohne Nachricht. Bei </w:t>
-      </w:r>
-      <w:proofErr w:type="spellStart"/>
-      <w:r>
-        <w:t>Stationenanzahl</w:t>
-      </w:r>
-      <w:proofErr w:type="spellEnd"/>
-      <w:r>
-        <w:t xml:space="preserve"> &gt; </w:t>
-      </w:r>
-      <w:proofErr w:type="spellStart"/>
-      <w:r>
-        <w:t>Slotanzahl</w:t>
-      </w:r>
-      <w:proofErr w:type="spellEnd"/>
-      <w:r>
-        <w:t xml:space="preserve"> wird in jedem Frame zu Kollisionen kommen da ja nicht genügend Slots vorhanden sind.</w:t>
+        <w:t>Ist die Stationenanzahl &lt; Slotanzahl, so sind dann dementsprechend viele Slots ohne Nachricht. Bei Stationenanzahl &gt; Slotanzahl wird in jedem Frame zu Kollisionen kommen da ja nicht genügend Slots vorhanden sind.</w:t>
       </w:r>
     </w:p>
     <w:p>
@@ -1563,14 +1764,7 @@
       </w:r>
       <w:r>
         <w:tab/>
-      </w:r>
-      <w:proofErr w:type="spellStart"/>
-      <w:r>
-        <w:t>Slotnummer</w:t>
-      </w:r>
-      <w:proofErr w:type="spellEnd"/>
-      <w:r>
-        <w:t>, in dem die Station im nächsten Frame senden wird.</w:t>
+        <w:t>Slotnummer, in dem die Station im nächsten Frame senden wird.</w:t>
       </w:r>
     </w:p>
     <w:p>
@@ -1583,21 +1777,8 @@
       </w:r>
       <w:r>
         <w:tab/>
-        <w:t xml:space="preserve">Zeitpunkt des </w:t>
-      </w:r>
-      <w:proofErr w:type="spellStart"/>
-      <w:r>
-        <w:t>sendens</w:t>
-      </w:r>
-      <w:proofErr w:type="spellEnd"/>
-      <w:r>
-        <w:t xml:space="preserve"> in MS, 8-Byte Integer, Big </w:t>
-      </w:r>
-      <w:proofErr w:type="spellStart"/>
-      <w:r>
-        <w:t>Endian</w:t>
-      </w:r>
-      <w:proofErr w:type="spellEnd"/>
+        <w:t>Zeitpunkt des sendens in MS, 8-Byte Integer, Big Endian</w:t>
+      </w:r>
       <w:r>
         <w:t>,</w:t>
       </w:r>
@@ -1651,11 +1832,9 @@
         </w:numPr>
         <w:spacing w:after="0" w:line="20" w:lineRule="atLeast"/>
       </w:pPr>
-      <w:proofErr w:type="spellStart"/>
       <w:r>
         <w:t>team</w:t>
       </w:r>
-      <w:proofErr w:type="spellEnd"/>
       <w:r>
         <w:t>&lt;</w:t>
       </w:r>
@@ -1723,15 +1902,7 @@
         <w:spacing w:after="0" w:line="20" w:lineRule="atLeast"/>
       </w:pPr>
       <w:r>
-        <w:t xml:space="preserve">Alle kollisionsfreien Nachrichten auf deren </w:t>
-      </w:r>
-      <w:proofErr w:type="spellStart"/>
-      <w:r>
-        <w:t>Slotnummern</w:t>
-      </w:r>
-      <w:proofErr w:type="spellEnd"/>
-      <w:r>
-        <w:t xml:space="preserve"> überprüfen</w:t>
+        <w:t>Alle kollisionsfreien Nachrichten auf deren Slotnummern überprüfen</w:t>
       </w:r>
     </w:p>
     <w:p>
@@ -1744,15 +1915,7 @@
         <w:spacing w:after="0" w:line="20" w:lineRule="atLeast"/>
       </w:pPr>
       <w:r>
-        <w:t xml:space="preserve">Unter allen übrigen </w:t>
-      </w:r>
-      <w:proofErr w:type="spellStart"/>
-      <w:r>
-        <w:t>Slotnummern</w:t>
-      </w:r>
-      <w:proofErr w:type="spellEnd"/>
-      <w:r>
-        <w:t xml:space="preserve"> (im nächsten Frame) eine auswählen</w:t>
+        <w:t>Unter allen übrigen Slotnummern (im nächsten Frame) eine auswählen</w:t>
       </w:r>
     </w:p>
     <w:p>
@@ -1764,13 +1927,8 @@
         </w:numPr>
         <w:spacing w:after="0" w:line="20" w:lineRule="atLeast"/>
       </w:pPr>
-      <w:proofErr w:type="spellStart"/>
-      <w:r>
-        <w:t>Slotnummer</w:t>
-      </w:r>
-      <w:proofErr w:type="spellEnd"/>
-      <w:r>
-        <w:t xml:space="preserve"> in Nachricht einfügen und erst einmal davon ausgehen, dass es zu keiner Kollision kommen wird</w:t>
+      <w:r>
+        <w:t>Slotnummer in Nachricht einfügen und erst einmal davon ausgehen, dass es zu keiner Kollision kommen wird</w:t>
       </w:r>
     </w:p>
     <w:p>
@@ -1818,11 +1976,9 @@
       <w:r>
         <w:t xml:space="preserve"> Frame zugehört werden um in den dann </w:t>
       </w:r>
-      <w:proofErr w:type="spellStart"/>
       <w:r>
         <w:t>kollisionfreien</w:t>
       </w:r>
-      <w:proofErr w:type="spellEnd"/>
       <w:r>
         <w:t xml:space="preserve"> Nachrichten</w:t>
       </w:r>
@@ -1833,15 +1989,7 @@
         <w:t xml:space="preserve"> </w:t>
       </w:r>
       <w:r>
-        <w:t xml:space="preserve">eine freie </w:t>
-      </w:r>
-      <w:proofErr w:type="spellStart"/>
-      <w:r>
-        <w:t>Slotnummer</w:t>
-      </w:r>
-      <w:proofErr w:type="spellEnd"/>
-      <w:r>
-        <w:t xml:space="preserve"> zu fin</w:t>
+        <w:t>eine freie Slotnummer zu fin</w:t>
       </w:r>
       <w:r>
         <w:t>d</w:t>
@@ -1895,15 +2043,7 @@
         <w:ind w:left="1416"/>
       </w:pPr>
       <w:r>
-        <w:t>Gestartet wird das bereitgestellte Programm über „</w:t>
-      </w:r>
-      <w:proofErr w:type="spellStart"/>
-      <w:r>
-        <w:t>java</w:t>
-      </w:r>
-      <w:proofErr w:type="spellEnd"/>
-      <w:r>
-        <w:t xml:space="preserve"> vessel3.Vessel &lt;Teamnummer&gt; &lt;Praktikumsnummer&gt;“.</w:t>
+        <w:t>Gestartet wird das bereitgestellte Programm über „java vessel3.Vessel &lt;Teamnummer&gt; &lt;Praktikumsnummer&gt;“.</w:t>
       </w:r>
       <w:r>
         <w:t xml:space="preserve"> Der Output des Programms wird über d</w:t>
@@ -2018,6 +2158,17 @@
     </w:p>
     <w:p>
       <w:pPr>
+        <w:spacing w:after="0" w:line="20" w:lineRule="atLeast"/>
+        <w:ind w:left="1416"/>
+      </w:pPr>
+      <w:r>
+        <w:t>Intern wird es so gehandelt, dass eine Uhr einen Offset besitzt den man zu Beginn (Initialisierung) pro Station festlegen kann. Dieser Offset mit der aktuellen Systemzeit ergibt dann die Zeit der Station.</w:t>
+      </w:r>
+      <w:bookmarkStart w:id="0" w:name="_GoBack"/>
+      <w:bookmarkEnd w:id="0"/>
+    </w:p>
+    <w:p>
+      <w:pPr>
         <w:pStyle w:val="Listenabsatz"/>
         <w:numPr>
           <w:ilvl w:val="0"/>
@@ -2232,15 +2383,7 @@
         <w:spacing w:after="0" w:line="20" w:lineRule="atLeast"/>
       </w:pPr>
       <w:r>
-        <w:t xml:space="preserve">Dies wird mit Hilfe der </w:t>
-      </w:r>
-      <w:proofErr w:type="spellStart"/>
-      <w:r>
-        <w:t>Slotnummer</w:t>
-      </w:r>
-      <w:proofErr w:type="spellEnd"/>
-      <w:r>
-        <w:t xml:space="preserve"> und der eigenen UTC Clock errechnet, da jede Sekunde ein neuer Frame beginnt und ein Slot 40 MS lang ist.</w:t>
+        <w:t>Dies wird mit Hilfe der Slotnummer und der eigenen UTC Clock errechnet, da jede Sekunde ein neuer Frame beginnt und ein Slot 40 MS lang ist.</w:t>
       </w:r>
       <w:r>
         <w:t xml:space="preserve"> </w:t>
@@ -2338,13 +2481,8 @@
         </w:numPr>
         <w:spacing w:after="0" w:line="20" w:lineRule="atLeast"/>
       </w:pPr>
-      <w:proofErr w:type="spellStart"/>
-      <w:r>
-        <w:t>Slotnummer</w:t>
-      </w:r>
-      <w:proofErr w:type="spellEnd"/>
-      <w:r>
-        <w:t>: Bekannt</w:t>
+      <w:r>
+        <w:t>Slotnummer: Bekannt</w:t>
       </w:r>
     </w:p>
     <w:p>
@@ -2370,6 +2508,7 @@
         <w:spacing w:after="0" w:line="20" w:lineRule="atLeast"/>
       </w:pPr>
       <w:r>
+        <w:lastRenderedPageBreak/>
         <w:t>Diese</w:t>
       </w:r>
       <w:r>
@@ -2408,7 +2547,6 @@
         <w:spacing w:after="0" w:line="20" w:lineRule="atLeast"/>
       </w:pPr>
       <w:r>
-        <w:lastRenderedPageBreak/>
         <w:t>Da sich die Uhr in der ganzen Zeit des Ablaufs ggf. neu synchronisiert könnte sie auch soweit vorgestellt werden, dass der Sl</w:t>
       </w:r>
       <w:r>
@@ -2428,15 +2566,7 @@
         <w:t>Der Sender sendet die vorbereitete Nachricht</w:t>
       </w:r>
       <w:r>
-        <w:t xml:space="preserve"> an </w:t>
-      </w:r>
-      <w:proofErr w:type="gramStart"/>
-      <w:r>
-        <w:t>die spezifizierte Multicast</w:t>
-      </w:r>
-      <w:proofErr w:type="gramEnd"/>
-      <w:r>
-        <w:t xml:space="preserve"> IP</w:t>
+        <w:t xml:space="preserve"> an die spezifizierte Multicast IP</w:t>
       </w:r>
       <w:r>
         <w:t xml:space="preserve"> Adresse</w:t>
@@ -2581,23 +2711,7 @@
         <w:spacing w:after="0" w:line="20" w:lineRule="atLeast"/>
       </w:pPr>
       <w:r>
-        <w:t xml:space="preserve">Danach geht sie direkt zur Einstiegsphase über. Da die Station direkt im </w:t>
-      </w:r>
-      <w:proofErr w:type="spellStart"/>
-      <w:r>
-        <w:t>Init</w:t>
-      </w:r>
-      <w:proofErr w:type="spellEnd"/>
-      <w:r>
-        <w:t xml:space="preserve"> jedoch schon im ersten befindet, und die ersten Millisekunden mit dem </w:t>
-      </w:r>
-      <w:proofErr w:type="spellStart"/>
-      <w:r>
-        <w:t>Init</w:t>
-      </w:r>
-      <w:proofErr w:type="spellEnd"/>
-      <w:r>
-        <w:t xml:space="preserve"> verbracht werden muss der 2. Frame auch komplett abgehört werden.</w:t>
+        <w:t>Danach geht sie direkt zur Einstiegsphase über. Da die Station direkt im Init jedoch schon im ersten befindet, und die ersten Millisekunden mit dem Init verbracht werden muss der 2. Frame auch komplett abgehört werden.</w:t>
       </w:r>
     </w:p>
     <w:p>
@@ -2621,28 +2735,15 @@
         <w:spacing w:after="0" w:line="20" w:lineRule="atLeast"/>
       </w:pPr>
       <w:r>
-        <w:t xml:space="preserve">Alle starten (haben zum Beispiel ihr </w:t>
-      </w:r>
-      <w:proofErr w:type="spellStart"/>
-      <w:r>
-        <w:t>Init</w:t>
-      </w:r>
-      <w:proofErr w:type="spellEnd"/>
-      <w:r>
-        <w:t>) im selben Frame, wenn es keine Zeitdifferenzen gäbe.</w:t>
-      </w:r>
-    </w:p>
-    <w:p>
-      <w:pPr>
-        <w:spacing w:after="0" w:line="20" w:lineRule="atLeast"/>
-      </w:pPr>
-      <w:r>
-        <w:t xml:space="preserve">Wenn es diese Differenz gibt ist es unterschiedlich in welchem Frame </w:t>
-      </w:r>
-      <w:bookmarkStart w:id="0" w:name="_GoBack"/>
-      <w:bookmarkEnd w:id="0"/>
-      <w:r>
-        <w:t xml:space="preserve">die Stationen starten. </w:t>
+        <w:t>Alle starten (haben zum Beispiel ihr Init) im selben Frame, wenn es keine Zeitdifferenzen gäbe.</w:t>
+      </w:r>
+    </w:p>
+    <w:p>
+      <w:pPr>
+        <w:spacing w:after="0" w:line="20" w:lineRule="atLeast"/>
+      </w:pPr>
+      <w:r>
+        <w:t xml:space="preserve">Wenn es diese Differenz gibt ist es unterschiedlich in welchem Frame die Stationen starten. </w:t>
       </w:r>
     </w:p>
     <w:p>
@@ -2953,6 +3054,95 @@
     </w:lvl>
   </w:abstractNum>
   <w:abstractNum w:abstractNumId="2" w15:restartNumberingAfterBreak="0">
+    <w:nsid w:val="278564B6"/>
+    <w:multiLevelType w:val="hybridMultilevel"/>
+    <w:tmpl w:val="E81AE40C"/>
+    <w:lvl w:ilvl="0" w:tplc="0407000F">
+      <w:start w:val="1"/>
+      <w:numFmt w:val="decimal"/>
+      <w:lvlText w:val="%1."/>
+      <w:lvlJc w:val="left"/>
+      <w:pPr>
+        <w:ind w:left="720" w:hanging="360"/>
+      </w:pPr>
+      <w:rPr>
+        <w:rFonts w:hint="default"/>
+      </w:rPr>
+    </w:lvl>
+    <w:lvl w:ilvl="1" w:tplc="04070019">
+      <w:start w:val="1"/>
+      <w:numFmt w:val="lowerLetter"/>
+      <w:lvlText w:val="%2."/>
+      <w:lvlJc w:val="left"/>
+      <w:pPr>
+        <w:ind w:left="1440" w:hanging="360"/>
+      </w:pPr>
+    </w:lvl>
+    <w:lvl w:ilvl="2" w:tplc="0407001B" w:tentative="1">
+      <w:start w:val="1"/>
+      <w:numFmt w:val="lowerRoman"/>
+      <w:lvlText w:val="%3."/>
+      <w:lvlJc w:val="right"/>
+      <w:pPr>
+        <w:ind w:left="2160" w:hanging="180"/>
+      </w:pPr>
+    </w:lvl>
+    <w:lvl w:ilvl="3" w:tplc="0407000F" w:tentative="1">
+      <w:start w:val="1"/>
+      <w:numFmt w:val="decimal"/>
+      <w:lvlText w:val="%4."/>
+      <w:lvlJc w:val="left"/>
+      <w:pPr>
+        <w:ind w:left="2880" w:hanging="360"/>
+      </w:pPr>
+    </w:lvl>
+    <w:lvl w:ilvl="4" w:tplc="04070019" w:tentative="1">
+      <w:start w:val="1"/>
+      <w:numFmt w:val="lowerLetter"/>
+      <w:lvlText w:val="%5."/>
+      <w:lvlJc w:val="left"/>
+      <w:pPr>
+        <w:ind w:left="3600" w:hanging="360"/>
+      </w:pPr>
+    </w:lvl>
+    <w:lvl w:ilvl="5" w:tplc="0407001B" w:tentative="1">
+      <w:start w:val="1"/>
+      <w:numFmt w:val="lowerRoman"/>
+      <w:lvlText w:val="%6."/>
+      <w:lvlJc w:val="right"/>
+      <w:pPr>
+        <w:ind w:left="4320" w:hanging="180"/>
+      </w:pPr>
+    </w:lvl>
+    <w:lvl w:ilvl="6" w:tplc="0407000F" w:tentative="1">
+      <w:start w:val="1"/>
+      <w:numFmt w:val="decimal"/>
+      <w:lvlText w:val="%7."/>
+      <w:lvlJc w:val="left"/>
+      <w:pPr>
+        <w:ind w:left="5040" w:hanging="360"/>
+      </w:pPr>
+    </w:lvl>
+    <w:lvl w:ilvl="7" w:tplc="04070019" w:tentative="1">
+      <w:start w:val="1"/>
+      <w:numFmt w:val="lowerLetter"/>
+      <w:lvlText w:val="%8."/>
+      <w:lvlJc w:val="left"/>
+      <w:pPr>
+        <w:ind w:left="5760" w:hanging="360"/>
+      </w:pPr>
+    </w:lvl>
+    <w:lvl w:ilvl="8" w:tplc="0407001B" w:tentative="1">
+      <w:start w:val="1"/>
+      <w:numFmt w:val="lowerRoman"/>
+      <w:lvlText w:val="%9."/>
+      <w:lvlJc w:val="right"/>
+      <w:pPr>
+        <w:ind w:left="6480" w:hanging="180"/>
+      </w:pPr>
+    </w:lvl>
+  </w:abstractNum>
+  <w:abstractNum w:abstractNumId="3" w15:restartNumberingAfterBreak="0">
     <w:nsid w:val="732F1176"/>
     <w:multiLevelType w:val="hybridMultilevel"/>
     <w:tmpl w:val="FF20F2A4"/>
@@ -3038,7 +3228,7 @@
       </w:pPr>
     </w:lvl>
   </w:abstractNum>
-  <w:abstractNum w:abstractNumId="3" w15:restartNumberingAfterBreak="0">
+  <w:abstractNum w:abstractNumId="4" w15:restartNumberingAfterBreak="0">
     <w:nsid w:val="758E1066"/>
     <w:multiLevelType w:val="hybridMultilevel"/>
     <w:tmpl w:val="192C30FC"/>
@@ -3127,7 +3317,7 @@
       </w:pPr>
     </w:lvl>
   </w:abstractNum>
-  <w:abstractNum w:abstractNumId="4" w15:restartNumberingAfterBreak="0">
+  <w:abstractNum w:abstractNumId="5" w15:restartNumberingAfterBreak="0">
     <w:nsid w:val="767B110D"/>
     <w:multiLevelType w:val="hybridMultilevel"/>
     <w:tmpl w:val="CEA42466"/>
@@ -3216,7 +3406,7 @@
       </w:pPr>
     </w:lvl>
   </w:abstractNum>
-  <w:abstractNum w:abstractNumId="5" w15:restartNumberingAfterBreak="0">
+  <w:abstractNum w:abstractNumId="6" w15:restartNumberingAfterBreak="0">
     <w:nsid w:val="79D8253A"/>
     <w:multiLevelType w:val="hybridMultilevel"/>
     <w:tmpl w:val="90126E2A"/>
@@ -3329,22 +3519,25 @@
     </w:lvl>
   </w:abstractNum>
   <w:num w:numId="1">
-    <w:abstractNumId w:val="2"/>
+    <w:abstractNumId w:val="3"/>
   </w:num>
   <w:num w:numId="2">
     <w:abstractNumId w:val="0"/>
   </w:num>
   <w:num w:numId="3">
-    <w:abstractNumId w:val="5"/>
+    <w:abstractNumId w:val="6"/>
   </w:num>
   <w:num w:numId="4">
-    <w:abstractNumId w:val="4"/>
+    <w:abstractNumId w:val="5"/>
   </w:num>
   <w:num w:numId="5">
     <w:abstractNumId w:val="1"/>
   </w:num>
   <w:num w:numId="6">
-    <w:abstractNumId w:val="3"/>
+    <w:abstractNumId w:val="4"/>
+  </w:num>
+  <w:num w:numId="7">
+    <w:abstractNumId w:val="2"/>
   </w:num>
 </w:numbering>
 </file>
@@ -4088,7 +4281,7 @@
 </file>
 
 <file path=customXml/itemProps1.xml><?xml version="1.0" encoding="utf-8"?>
-<ds:datastoreItem xmlns:ds="http://schemas.openxmlformats.org/officeDocument/2006/customXml" ds:itemID="{63A2DA83-E7C1-4F60-8B46-35F69ECC2C7E}">
+<ds:datastoreItem xmlns:ds="http://schemas.openxmlformats.org/officeDocument/2006/customXml" ds:itemID="{45D6FF0E-C4D3-482A-B705-0525F4058EE3}">
   <ds:schemaRefs>
     <ds:schemaRef ds:uri="http://schemas.openxmlformats.org/officeDocument/2006/bibliography"/>
   </ds:schemaRefs>

</xml_diff>

<commit_message>
new text for einstieg and sendephase, entwurf getting in an ok shape
</commit_message>
<xml_diff>
--- a/A3/design/Entwurf.docx
+++ b/A3/design/Entwurf.docx
@@ -28,27 +28,7 @@
           <w:sz w:val="20"/>
           <w:szCs w:val="20"/>
         </w:rPr>
-        <w:t xml:space="preserve">Mert </w:t>
-      </w:r>
-      <w:proofErr w:type="spellStart"/>
-      <w:r>
-        <w:rPr>
-          <w:rFonts w:ascii="Tahoma" w:eastAsia="Times New Roman" w:hAnsi="Tahoma" w:cs="Tahoma"/>
-          <w:color w:val="000000"/>
-          <w:sz w:val="20"/>
-          <w:szCs w:val="20"/>
-        </w:rPr>
-        <w:t>Siginc</w:t>
-      </w:r>
-      <w:proofErr w:type="spellEnd"/>
-      <w:r>
-        <w:rPr>
-          <w:rFonts w:ascii="Tahoma" w:eastAsia="Times New Roman" w:hAnsi="Tahoma" w:cs="Tahoma"/>
-          <w:color w:val="000000"/>
-          <w:sz w:val="20"/>
-          <w:szCs w:val="20"/>
-        </w:rPr>
-        <w:t>, Michael Müller</w:t>
+        <w:t>Mert Siginc, Michael Müller</w:t>
       </w:r>
     </w:p>
     <w:p>
@@ -522,6 +502,45 @@
       </w:r>
       <w:r>
         <w:t>?</w:t>
+      </w:r>
+    </w:p>
+    <w:p>
+      <w:pPr>
+        <w:pStyle w:val="Listenabsatz"/>
+        <w:numPr>
+          <w:ilvl w:val="1"/>
+          <w:numId w:val="7"/>
+        </w:numPr>
+        <w:spacing w:after="0" w:line="20" w:lineRule="atLeast"/>
+      </w:pPr>
+      <w:r>
+        <w:t>Wie verläuft die Initialisierung?</w:t>
+      </w:r>
+    </w:p>
+    <w:p>
+      <w:pPr>
+        <w:pStyle w:val="Listenabsatz"/>
+        <w:numPr>
+          <w:ilvl w:val="1"/>
+          <w:numId w:val="7"/>
+        </w:numPr>
+        <w:spacing w:after="0" w:line="20" w:lineRule="atLeast"/>
+      </w:pPr>
+      <w:r>
+        <w:t>Wie verläuft die Einstiegsphase?</w:t>
+      </w:r>
+    </w:p>
+    <w:p>
+      <w:pPr>
+        <w:pStyle w:val="Listenabsatz"/>
+        <w:numPr>
+          <w:ilvl w:val="1"/>
+          <w:numId w:val="7"/>
+        </w:numPr>
+        <w:spacing w:after="0" w:line="20" w:lineRule="atLeast"/>
+      </w:pPr>
+      <w:r>
+        <w:t>Wie verläuft die Sendephase?</w:t>
       </w:r>
     </w:p>
     <w:p>
@@ -735,11 +754,9 @@
         </w:numPr>
         <w:spacing w:after="0" w:line="20" w:lineRule="atLeast"/>
       </w:pPr>
-      <w:proofErr w:type="spellStart"/>
       <w:r>
         <w:t>SlotFinder</w:t>
       </w:r>
-      <w:proofErr w:type="spellEnd"/>
       <w:r>
         <w:t xml:space="preserve"> (Besitzt die Logik aus Nachrichten einen freien Slot (Random) zu finden)</w:t>
       </w:r>
@@ -753,11 +770,9 @@
         </w:numPr>
         <w:spacing w:after="0" w:line="20" w:lineRule="atLeast"/>
       </w:pPr>
-      <w:proofErr w:type="spellStart"/>
       <w:r>
         <w:t>UTCClock</w:t>
       </w:r>
-      <w:proofErr w:type="spellEnd"/>
       <w:r>
         <w:t xml:space="preserve"> (Die Aktuelle Uhrzeit der Station)</w:t>
       </w:r>
@@ -771,21 +786,11 @@
         </w:numPr>
         <w:spacing w:after="0" w:line="20" w:lineRule="atLeast"/>
       </w:pPr>
-      <w:proofErr w:type="spellStart"/>
       <w:r>
         <w:t>MessageHelper</w:t>
       </w:r>
-      <w:proofErr w:type="spellEnd"/>
-      <w:r>
-        <w:t xml:space="preserve"> (Hat die Logik der internen Nachrichten </w:t>
-      </w:r>
-      <w:proofErr w:type="spellStart"/>
-      <w:r>
-        <w:t>Representation</w:t>
-      </w:r>
-      <w:proofErr w:type="spellEnd"/>
-      <w:r>
-        <w:t xml:space="preserve"> und für das Erstellen der zusendenden Nachricht)</w:t>
+      <w:r>
+        <w:t xml:space="preserve"> (Hat die Logik der internen Nachrichten Representation und für das Erstellen der zusendenden Nachricht)</w:t>
       </w:r>
     </w:p>
     <w:p>
@@ -797,21 +802,11 @@
         </w:numPr>
         <w:spacing w:after="0" w:line="20" w:lineRule="atLeast"/>
       </w:pPr>
-      <w:proofErr w:type="spellStart"/>
       <w:r>
         <w:t>PayloadServer</w:t>
       </w:r>
-      <w:proofErr w:type="spellEnd"/>
-      <w:r>
-        <w:t xml:space="preserve"> (Bekommt alle Vessel3 Outputs und </w:t>
-      </w:r>
-      <w:proofErr w:type="gramStart"/>
-      <w:r>
-        <w:t>gibt</w:t>
-      </w:r>
-      <w:proofErr w:type="gramEnd"/>
-      <w:r>
-        <w:t xml:space="preserve"> wenn gefordert den aktuellsten Zurück)</w:t>
+      <w:r>
+        <w:t xml:space="preserve"> (Bekommt alle Vessel3 Outputs und gibt wenn gefordert den aktuellsten Zurück)</w:t>
       </w:r>
     </w:p>
     <w:p>
@@ -868,11 +863,9 @@
       <w:r>
         <w:t>„</w:t>
       </w:r>
-      <w:proofErr w:type="spellStart"/>
       <w:r>
         <w:t>receive</w:t>
       </w:r>
-      <w:proofErr w:type="spellEnd"/>
       <w:r>
         <w:t>“</w:t>
       </w:r>
@@ -1561,15 +1554,7 @@
         <w:t>Port: 15000 + Teamnummer</w:t>
       </w:r>
       <w:r>
-        <w:t xml:space="preserve"> (</w:t>
-      </w:r>
-      <w:proofErr w:type="spellStart"/>
-      <w:r>
-        <w:t>z.b.</w:t>
-      </w:r>
-      <w:proofErr w:type="spellEnd"/>
-      <w:r>
-        <w:t xml:space="preserve"> </w:t>
+        <w:t xml:space="preserve"> (z.b. </w:t>
       </w:r>
       <w:r>
         <w:t xml:space="preserve">Port </w:t>
@@ -1603,23 +1588,7 @@
         <w:t>t</w:t>
       </w:r>
       <w:r>
-        <w:t xml:space="preserve"> Kollisionsfreien Nachrichtenverkehr zu haben, in dem in jedem Slot einmal gesendet wird, wenn </w:t>
-      </w:r>
-      <w:proofErr w:type="spellStart"/>
-      <w:r>
-        <w:t>Stationenanzahl</w:t>
-      </w:r>
-      <w:proofErr w:type="spellEnd"/>
-      <w:r>
-        <w:t xml:space="preserve"> = </w:t>
-      </w:r>
-      <w:proofErr w:type="spellStart"/>
-      <w:r>
-        <w:t>Slotanzahl</w:t>
-      </w:r>
-      <w:proofErr w:type="spellEnd"/>
-      <w:r>
-        <w:t xml:space="preserve"> in einem Frame. </w:t>
+        <w:t xml:space="preserve"> Kollisionsfreien Nachrichtenverkehr zu haben, in dem in jedem Slot einmal gesendet wird, wenn Stationenanzahl = Slotanzahl in einem Frame. </w:t>
       </w:r>
     </w:p>
     <w:p>
@@ -1646,39 +1615,7 @@
         <w:ind w:left="1416"/>
       </w:pPr>
       <w:r>
-        <w:t xml:space="preserve">Ist die </w:t>
-      </w:r>
-      <w:proofErr w:type="spellStart"/>
-      <w:r>
-        <w:t>Stationenanzahl</w:t>
-      </w:r>
-      <w:proofErr w:type="spellEnd"/>
-      <w:r>
-        <w:t xml:space="preserve"> &lt; </w:t>
-      </w:r>
-      <w:proofErr w:type="spellStart"/>
-      <w:r>
-        <w:t>Slotanzahl</w:t>
-      </w:r>
-      <w:proofErr w:type="spellEnd"/>
-      <w:r>
-        <w:t xml:space="preserve">, so sind dann dementsprechend viele Slots ohne Nachricht. Bei </w:t>
-      </w:r>
-      <w:proofErr w:type="spellStart"/>
-      <w:r>
-        <w:t>Stationenanzahl</w:t>
-      </w:r>
-      <w:proofErr w:type="spellEnd"/>
-      <w:r>
-        <w:t xml:space="preserve"> &gt; </w:t>
-      </w:r>
-      <w:proofErr w:type="spellStart"/>
-      <w:r>
-        <w:t>Slotanzahl</w:t>
-      </w:r>
-      <w:proofErr w:type="spellEnd"/>
-      <w:r>
-        <w:t xml:space="preserve"> wird in jedem Frame zu Kollisionen kommen da ja nicht genügend Slots vorhanden sind.</w:t>
+        <w:t>Ist die Stationenanzahl &lt; Slotanzahl, so sind dann dementsprechend viele Slots ohne Nachricht. Bei Stationenanzahl &gt; Slotanzahl wird in jedem Frame zu Kollisionen kommen da ja nicht genügend Slots vorhanden sind.</w:t>
       </w:r>
     </w:p>
     <w:p>
@@ -1794,14 +1731,7 @@
       </w:r>
       <w:r>
         <w:tab/>
-      </w:r>
-      <w:proofErr w:type="spellStart"/>
-      <w:r>
-        <w:t>Slotnummer</w:t>
-      </w:r>
-      <w:proofErr w:type="spellEnd"/>
-      <w:r>
-        <w:t>, in dem die Station im nächsten Frame senden wird.</w:t>
+        <w:t>Slotnummer, in dem die Station im nächsten Frame senden wird.</w:t>
       </w:r>
     </w:p>
     <w:p>
@@ -1814,21 +1744,8 @@
       </w:r>
       <w:r>
         <w:tab/>
-        <w:t xml:space="preserve">Zeitpunkt des </w:t>
-      </w:r>
-      <w:proofErr w:type="spellStart"/>
-      <w:r>
-        <w:t>sendens</w:t>
-      </w:r>
-      <w:proofErr w:type="spellEnd"/>
-      <w:r>
-        <w:t xml:space="preserve"> in MS, 8-Byte Integer, Big </w:t>
-      </w:r>
-      <w:proofErr w:type="spellStart"/>
-      <w:r>
-        <w:t>Endian</w:t>
-      </w:r>
-      <w:proofErr w:type="spellEnd"/>
+        <w:t>Zeitpunkt des sendens in MS, 8-Byte Integer, Big Endian</w:t>
+      </w:r>
       <w:r>
         <w:t>,</w:t>
       </w:r>
@@ -1882,11 +1799,9 @@
         </w:numPr>
         <w:spacing w:after="0" w:line="20" w:lineRule="atLeast"/>
       </w:pPr>
-      <w:proofErr w:type="spellStart"/>
       <w:r>
         <w:t>team</w:t>
       </w:r>
-      <w:proofErr w:type="spellEnd"/>
       <w:r>
         <w:t>&lt;</w:t>
       </w:r>
@@ -1954,15 +1869,7 @@
         <w:spacing w:after="0" w:line="20" w:lineRule="atLeast"/>
       </w:pPr>
       <w:r>
-        <w:t xml:space="preserve">Alle kollisionsfreien Nachrichten auf deren </w:t>
-      </w:r>
-      <w:proofErr w:type="spellStart"/>
-      <w:r>
-        <w:t>Slotnummern</w:t>
-      </w:r>
-      <w:proofErr w:type="spellEnd"/>
-      <w:r>
-        <w:t xml:space="preserve"> überprüfen</w:t>
+        <w:t>Alle kollisionsfreien Nachrichten auf deren Slotnummern überprüfen</w:t>
       </w:r>
     </w:p>
     <w:p>
@@ -1975,15 +1882,7 @@
         <w:spacing w:after="0" w:line="20" w:lineRule="atLeast"/>
       </w:pPr>
       <w:r>
-        <w:t xml:space="preserve">Unter allen übrigen </w:t>
-      </w:r>
-      <w:proofErr w:type="spellStart"/>
-      <w:r>
-        <w:t>Slotnummern</w:t>
-      </w:r>
-      <w:proofErr w:type="spellEnd"/>
-      <w:r>
-        <w:t xml:space="preserve"> (im nächsten Frame) eine auswählen</w:t>
+        <w:t>Unter allen übrigen Slotnummern (im nächsten Frame) eine auswählen</w:t>
       </w:r>
     </w:p>
     <w:p>
@@ -1995,13 +1894,8 @@
         </w:numPr>
         <w:spacing w:after="0" w:line="20" w:lineRule="atLeast"/>
       </w:pPr>
-      <w:proofErr w:type="spellStart"/>
-      <w:r>
-        <w:t>Slotnummer</w:t>
-      </w:r>
-      <w:proofErr w:type="spellEnd"/>
-      <w:r>
-        <w:t xml:space="preserve"> in Nachricht einfügen und erst einmal davon ausgehen, dass es zu keiner Kollision kommen wird</w:t>
+      <w:r>
+        <w:t>Slotnummer in Nachricht einfügen und erst einmal davon ausgehen, dass es zu keiner Kollision kommen wird</w:t>
       </w:r>
     </w:p>
     <w:p>
@@ -2048,11 +1942,9 @@
       <w:r>
         <w:t xml:space="preserve"> Frame zugehört werden um in den dann </w:t>
       </w:r>
-      <w:proofErr w:type="spellStart"/>
       <w:r>
         <w:t>kollisionfreien</w:t>
       </w:r>
-      <w:proofErr w:type="spellEnd"/>
       <w:r>
         <w:t xml:space="preserve"> Nachrichten</w:t>
       </w:r>
@@ -2063,15 +1955,7 @@
         <w:t xml:space="preserve"> </w:t>
       </w:r>
       <w:r>
-        <w:t xml:space="preserve">eine freie </w:t>
-      </w:r>
-      <w:proofErr w:type="spellStart"/>
-      <w:r>
-        <w:t>Slotnummer</w:t>
-      </w:r>
-      <w:proofErr w:type="spellEnd"/>
-      <w:r>
-        <w:t xml:space="preserve"> zu fin</w:t>
+        <w:t>eine freie Slotnummer zu fin</w:t>
       </w:r>
       <w:r>
         <w:t>d</w:t>
@@ -2126,15 +2010,7 @@
       </w:pPr>
       <w:r>
         <w:lastRenderedPageBreak/>
-        <w:t>Gestartet wird das bereitgestellte Programm über „</w:t>
-      </w:r>
-      <w:proofErr w:type="spellStart"/>
-      <w:r>
-        <w:t>java</w:t>
-      </w:r>
-      <w:proofErr w:type="spellEnd"/>
-      <w:r>
-        <w:t xml:space="preserve"> vessel3.Vessel &lt;Teamnummer&gt; &lt;Praktikumsnummer&gt;“.</w:t>
+        <w:t>Gestartet wird das bereitgestellte Programm über „java vessel3.Vessel &lt;Teamnummer&gt; &lt;Praktikumsnummer&gt;“.</w:t>
       </w:r>
       <w:r>
         <w:t xml:space="preserve"> Der Output des Programms wird über d</w:t>
@@ -2143,31 +2019,7 @@
         <w:t xml:space="preserve">ie Pipe an </w:t>
       </w:r>
       <w:r>
-        <w:t xml:space="preserve">den </w:t>
-      </w:r>
-      <w:proofErr w:type="spellStart"/>
-      <w:r>
-        <w:t>PayloadServer</w:t>
-      </w:r>
-      <w:proofErr w:type="spellEnd"/>
-      <w:r>
-        <w:t xml:space="preserve"> genannt. Der empfängt alle Outputs aber macht vorerst nichts damit. Bis eine Nachricht kommt die dazu führt, dass der </w:t>
-      </w:r>
-      <w:proofErr w:type="spellStart"/>
-      <w:r>
-        <w:t>PayloadServer</w:t>
-      </w:r>
-      <w:proofErr w:type="spellEnd"/>
-      <w:r>
-        <w:t xml:space="preserve"> an den Absender den aktuellsten (nächsten) Output </w:t>
-      </w:r>
-      <w:proofErr w:type="gramStart"/>
-      <w:r>
-        <w:t>zurück sendet</w:t>
-      </w:r>
-      <w:proofErr w:type="gramEnd"/>
-      <w:r>
-        <w:t>.</w:t>
+        <w:t>den PayloadServer genannt. Der empfängt alle Outputs aber macht vorerst nichts damit. Bis eine Nachricht kommt die dazu führt, dass der PayloadServer an den Absender den aktuellsten (nächsten) Output zurück sendet.</w:t>
       </w:r>
       <w:r>
         <w:t xml:space="preserve"> </w:t>
@@ -2496,15 +2348,7 @@
         <w:spacing w:after="0" w:line="20" w:lineRule="atLeast"/>
       </w:pPr>
       <w:r>
-        <w:t xml:space="preserve">Dies wird mit Hilfe der </w:t>
-      </w:r>
-      <w:proofErr w:type="spellStart"/>
-      <w:r>
-        <w:t>Slotnummer</w:t>
-      </w:r>
-      <w:proofErr w:type="spellEnd"/>
-      <w:r>
-        <w:t xml:space="preserve"> und der eigenen UTC Clock errechnet, da jede Sekunde ein neuer Frame beginnt und ein Slot 40 MS lang ist.</w:t>
+        <w:t>Dies wird mit Hilfe der Slotnummer und der eigenen UTC Clock errechnet, da jede Sekunde ein neuer Frame beginnt und ein Slot 40 MS lang ist.</w:t>
       </w:r>
       <w:r>
         <w:t xml:space="preserve"> </w:t>
@@ -2602,13 +2446,8 @@
         </w:numPr>
         <w:spacing w:after="0" w:line="20" w:lineRule="atLeast"/>
       </w:pPr>
-      <w:proofErr w:type="spellStart"/>
-      <w:r>
-        <w:t>Slotnummer</w:t>
-      </w:r>
-      <w:proofErr w:type="spellEnd"/>
-      <w:r>
-        <w:t>: Bekannt</w:t>
+      <w:r>
+        <w:t>Slotnummer: Bekannt</w:t>
       </w:r>
     </w:p>
     <w:p>
@@ -2691,21 +2530,590 @@
         <w:t>Der Sender sendet die vorbereitete Nachricht</w:t>
       </w:r>
       <w:r>
-        <w:t xml:space="preserve"> an </w:t>
-      </w:r>
-      <w:proofErr w:type="gramStart"/>
-      <w:r>
-        <w:t>die spezifizierte Multicast</w:t>
-      </w:r>
-      <w:proofErr w:type="gramEnd"/>
-      <w:r>
-        <w:t xml:space="preserve"> IP</w:t>
+        <w:t xml:space="preserve"> an die spezifizierte Multicast IP</w:t>
       </w:r>
       <w:r>
         <w:t xml:space="preserve"> Adresse</w:t>
       </w:r>
       <w:r>
         <w:t>.</w:t>
+      </w:r>
+    </w:p>
+    <w:p>
+      <w:pPr>
+        <w:pStyle w:val="Listenabsatz"/>
+        <w:numPr>
+          <w:ilvl w:val="0"/>
+          <w:numId w:val="2"/>
+        </w:numPr>
+        <w:spacing w:after="0" w:line="20" w:lineRule="atLeast"/>
+      </w:pPr>
+      <w:r>
+        <w:lastRenderedPageBreak/>
+        <w:t xml:space="preserve">Wie verläuft die Initialisierung? </w:t>
+      </w:r>
+    </w:p>
+    <w:p>
+      <w:pPr>
+        <w:spacing w:after="0" w:line="20" w:lineRule="atLeast"/>
+        <w:ind w:left="720" w:firstLine="696"/>
+      </w:pPr>
+      <w:r>
+        <w:t xml:space="preserve">Die Station wird mit </w:t>
+      </w:r>
+      <w:r>
+        <w:t>einer Uhr</w:t>
+      </w:r>
+      <w:r>
+        <w:t xml:space="preserve"> Offset (in MS) gestartet. </w:t>
+      </w:r>
+    </w:p>
+    <w:p>
+      <w:pPr>
+        <w:spacing w:after="0" w:line="20" w:lineRule="atLeast"/>
+        <w:ind w:left="1416"/>
+      </w:pPr>
+      <w:r>
+        <w:t>Nach Initialisierung der Uhr ist diese Phase auch schon beendet und wechselt direkt in die Einstiegsphase.</w:t>
+      </w:r>
+    </w:p>
+    <w:p>
+      <w:pPr>
+        <w:spacing w:after="0" w:line="20" w:lineRule="atLeast"/>
+        <w:ind w:left="1416"/>
+      </w:pPr>
+      <w:r>
+        <w:rPr>
+          <w:noProof/>
+        </w:rPr>
+        <w:drawing>
+          <wp:inline distT="0" distB="0" distL="0" distR="0">
+            <wp:extent cx="4626515" cy="3219003"/>
+            <wp:effectExtent l="0" t="0" r="3175" b="635"/>
+            <wp:docPr id="4" name="Grafik 4" descr="C:\Users\Michael\Dropbox\studium\Semester8\VSP\TalDerTraenen\A3\design\Diagramme (Jpgs)\Init.jpg"/>
+            <wp:cNvGraphicFramePr>
+              <a:graphicFrameLocks xmlns:a="http://schemas.openxmlformats.org/drawingml/2006/main" noChangeAspect="1"/>
+            </wp:cNvGraphicFramePr>
+            <a:graphic xmlns:a="http://schemas.openxmlformats.org/drawingml/2006/main">
+              <a:graphicData uri="http://schemas.openxmlformats.org/drawingml/2006/picture">
+                <pic:pic xmlns:pic="http://schemas.openxmlformats.org/drawingml/2006/picture">
+                  <pic:nvPicPr>
+                    <pic:cNvPr id="0" name="Picture 1" descr="C:\Users\Michael\Dropbox\studium\Semester8\VSP\TalDerTraenen\A3\design\Diagramme (Jpgs)\Init.jpg"/>
+                    <pic:cNvPicPr>
+                      <a:picLocks noChangeAspect="1" noChangeArrowheads="1"/>
+                    </pic:cNvPicPr>
+                  </pic:nvPicPr>
+                  <pic:blipFill>
+                    <a:blip r:embed="rId12" cstate="print">
+                      <a:extLst>
+                        <a:ext uri="{28A0092B-C50C-407E-A947-70E740481C1C}">
+                          <a14:useLocalDpi xmlns:a14="http://schemas.microsoft.com/office/drawing/2010/main" val="0"/>
+                        </a:ext>
+                      </a:extLst>
+                    </a:blip>
+                    <a:srcRect/>
+                    <a:stretch>
+                      <a:fillRect/>
+                    </a:stretch>
+                  </pic:blipFill>
+                  <pic:spPr bwMode="auto">
+                    <a:xfrm>
+                      <a:off x="0" y="0"/>
+                      <a:ext cx="4633801" cy="3224072"/>
+                    </a:xfrm>
+                    <a:prstGeom prst="rect">
+                      <a:avLst/>
+                    </a:prstGeom>
+                    <a:noFill/>
+                    <a:ln>
+                      <a:noFill/>
+                    </a:ln>
+                  </pic:spPr>
+                </pic:pic>
+              </a:graphicData>
+            </a:graphic>
+          </wp:inline>
+        </w:drawing>
+      </w:r>
+    </w:p>
+    <w:p>
+      <w:pPr>
+        <w:pStyle w:val="Listenabsatz"/>
+        <w:numPr>
+          <w:ilvl w:val="0"/>
+          <w:numId w:val="2"/>
+        </w:numPr>
+        <w:spacing w:after="0" w:line="20" w:lineRule="atLeast"/>
+      </w:pPr>
+      <w:r>
+        <w:t>Wie verläuft die Einstiegsphase?</w:t>
+      </w:r>
+    </w:p>
+    <w:p>
+      <w:pPr>
+        <w:pStyle w:val="Listenabsatz"/>
+        <w:spacing w:after="0" w:line="20" w:lineRule="atLeast"/>
+        <w:ind w:left="1416"/>
+      </w:pPr>
+      <w:r>
+        <w:t>Sie beginnt damit, dass ein neuer Frame beginnt und die Station auf alle Nachrichten aus dem Funkkanal hört.</w:t>
+      </w:r>
+      <w:r>
+        <w:t xml:space="preserve"> Die kollisionsfreien Nachrichten werden weiterverwendet um die eigene Uhr zu synchronisieren und um einen freien Slot im nächsten Frame zu senden. Ist ein Slot gefunden ist dies der Übergang zur Sendephase.</w:t>
+      </w:r>
+    </w:p>
+    <w:p>
+      <w:pPr>
+        <w:pStyle w:val="Listenabsatz"/>
+        <w:spacing w:after="0" w:line="20" w:lineRule="atLeast"/>
+        <w:ind w:left="1416"/>
+      </w:pPr>
+    </w:p>
+    <w:p>
+      <w:pPr>
+        <w:pStyle w:val="Listenabsatz"/>
+        <w:spacing w:after="0" w:line="20" w:lineRule="atLeast"/>
+        <w:ind w:left="1416"/>
+      </w:pPr>
+      <w:r>
+        <w:t>So ergeben sich die folgenden Diagramme:</w:t>
+      </w:r>
+    </w:p>
+    <w:p>
+      <w:pPr>
+        <w:pStyle w:val="Listenabsatz"/>
+        <w:spacing w:after="0" w:line="20" w:lineRule="atLeast"/>
+        <w:ind w:left="1416"/>
+      </w:pPr>
+      <w:r>
+        <w:rPr>
+          <w:noProof/>
+        </w:rPr>
+        <w:drawing>
+          <wp:inline distT="0" distB="0" distL="0" distR="0">
+            <wp:extent cx="4612944" cy="2304266"/>
+            <wp:effectExtent l="0" t="0" r="0" b="1270"/>
+            <wp:docPr id="6" name="Grafik 6" descr="C:\Users\Michael\Dropbox\studium\Semester8\VSP\TalDerTraenen\A3\design\Diagramme (Jpgs)\Einstieg.jpg"/>
+            <wp:cNvGraphicFramePr>
+              <a:graphicFrameLocks xmlns:a="http://schemas.openxmlformats.org/drawingml/2006/main" noChangeAspect="1"/>
+            </wp:cNvGraphicFramePr>
+            <a:graphic xmlns:a="http://schemas.openxmlformats.org/drawingml/2006/main">
+              <a:graphicData uri="http://schemas.openxmlformats.org/drawingml/2006/picture">
+                <pic:pic xmlns:pic="http://schemas.openxmlformats.org/drawingml/2006/picture">
+                  <pic:nvPicPr>
+                    <pic:cNvPr id="0" name="Picture 2" descr="C:\Users\Michael\Dropbox\studium\Semester8\VSP\TalDerTraenen\A3\design\Diagramme (Jpgs)\Einstieg.jpg"/>
+                    <pic:cNvPicPr>
+                      <a:picLocks noChangeAspect="1" noChangeArrowheads="1"/>
+                    </pic:cNvPicPr>
+                  </pic:nvPicPr>
+                  <pic:blipFill>
+                    <a:blip r:embed="rId13" cstate="print">
+                      <a:extLst>
+                        <a:ext uri="{28A0092B-C50C-407E-A947-70E740481C1C}">
+                          <a14:useLocalDpi xmlns:a14="http://schemas.microsoft.com/office/drawing/2010/main" val="0"/>
+                        </a:ext>
+                      </a:extLst>
+                    </a:blip>
+                    <a:srcRect/>
+                    <a:stretch>
+                      <a:fillRect/>
+                    </a:stretch>
+                  </pic:blipFill>
+                  <pic:spPr bwMode="auto">
+                    <a:xfrm>
+                      <a:off x="0" y="0"/>
+                      <a:ext cx="4623620" cy="2309599"/>
+                    </a:xfrm>
+                    <a:prstGeom prst="rect">
+                      <a:avLst/>
+                    </a:prstGeom>
+                    <a:noFill/>
+                    <a:ln>
+                      <a:noFill/>
+                    </a:ln>
+                  </pic:spPr>
+                </pic:pic>
+              </a:graphicData>
+            </a:graphic>
+          </wp:inline>
+        </w:drawing>
+      </w:r>
+    </w:p>
+    <w:p>
+      <w:pPr>
+        <w:pStyle w:val="Listenabsatz"/>
+        <w:spacing w:after="0" w:line="20" w:lineRule="atLeast"/>
+        <w:ind w:left="1416"/>
+      </w:pPr>
+      <w:r>
+        <w:rPr>
+          <w:noProof/>
+        </w:rPr>
+        <w:drawing>
+          <wp:anchor distT="0" distB="0" distL="114300" distR="114300" simplePos="0" relativeHeight="251658240" behindDoc="0" locked="0" layoutInCell="1" allowOverlap="1">
+            <wp:simplePos x="0" y="0"/>
+            <wp:positionH relativeFrom="margin">
+              <wp:align>center</wp:align>
+            </wp:positionH>
+            <wp:positionV relativeFrom="paragraph">
+              <wp:posOffset>24765</wp:posOffset>
+            </wp:positionV>
+            <wp:extent cx="4017629" cy="2795357"/>
+            <wp:effectExtent l="0" t="0" r="2540" b="5080"/>
+            <wp:wrapNone/>
+            <wp:docPr id="7" name="Grafik 7" descr="C:\Users\Michael\Dropbox\studium\Semester8\VSP\TalDerTraenen\A3\design\Diagramme (Jpgs)\Einstieg Kollision.jpg"/>
+            <wp:cNvGraphicFramePr>
+              <a:graphicFrameLocks xmlns:a="http://schemas.openxmlformats.org/drawingml/2006/main" noChangeAspect="1"/>
+            </wp:cNvGraphicFramePr>
+            <a:graphic xmlns:a="http://schemas.openxmlformats.org/drawingml/2006/main">
+              <a:graphicData uri="http://schemas.openxmlformats.org/drawingml/2006/picture">
+                <pic:pic xmlns:pic="http://schemas.openxmlformats.org/drawingml/2006/picture">
+                  <pic:nvPicPr>
+                    <pic:cNvPr id="0" name="Picture 3" descr="C:\Users\Michael\Dropbox\studium\Semester8\VSP\TalDerTraenen\A3\design\Diagramme (Jpgs)\Einstieg Kollision.jpg"/>
+                    <pic:cNvPicPr>
+                      <a:picLocks noChangeAspect="1" noChangeArrowheads="1"/>
+                    </pic:cNvPicPr>
+                  </pic:nvPicPr>
+                  <pic:blipFill>
+                    <a:blip r:embed="rId14" cstate="print">
+                      <a:extLst>
+                        <a:ext uri="{28A0092B-C50C-407E-A947-70E740481C1C}">
+                          <a14:useLocalDpi xmlns:a14="http://schemas.microsoft.com/office/drawing/2010/main" val="0"/>
+                        </a:ext>
+                      </a:extLst>
+                    </a:blip>
+                    <a:srcRect/>
+                    <a:stretch>
+                      <a:fillRect/>
+                    </a:stretch>
+                  </pic:blipFill>
+                  <pic:spPr bwMode="auto">
+                    <a:xfrm>
+                      <a:off x="0" y="0"/>
+                      <a:ext cx="4017629" cy="2795357"/>
+                    </a:xfrm>
+                    <a:prstGeom prst="rect">
+                      <a:avLst/>
+                    </a:prstGeom>
+                    <a:noFill/>
+                    <a:ln>
+                      <a:noFill/>
+                    </a:ln>
+                  </pic:spPr>
+                </pic:pic>
+              </a:graphicData>
+            </a:graphic>
+            <wp14:sizeRelH relativeFrom="page">
+              <wp14:pctWidth>0</wp14:pctWidth>
+            </wp14:sizeRelH>
+            <wp14:sizeRelV relativeFrom="page">
+              <wp14:pctHeight>0</wp14:pctHeight>
+            </wp14:sizeRelV>
+          </wp:anchor>
+        </w:drawing>
+      </w:r>
+    </w:p>
+    <w:p>
+      <w:pPr>
+        <w:pStyle w:val="Listenabsatz"/>
+        <w:spacing w:after="0" w:line="20" w:lineRule="atLeast"/>
+        <w:ind w:left="1416"/>
+      </w:pPr>
+    </w:p>
+    <w:p>
+      <w:pPr>
+        <w:pStyle w:val="Listenabsatz"/>
+        <w:spacing w:after="0" w:line="20" w:lineRule="atLeast"/>
+        <w:ind w:left="1416"/>
+      </w:pPr>
+    </w:p>
+    <w:p>
+      <w:pPr>
+        <w:pStyle w:val="Listenabsatz"/>
+        <w:spacing w:after="0" w:line="20" w:lineRule="atLeast"/>
+        <w:ind w:left="1416"/>
+      </w:pPr>
+    </w:p>
+    <w:p>
+      <w:pPr>
+        <w:pStyle w:val="Listenabsatz"/>
+        <w:spacing w:after="0" w:line="20" w:lineRule="atLeast"/>
+        <w:ind w:left="1416"/>
+      </w:pPr>
+    </w:p>
+    <w:p>
+      <w:pPr>
+        <w:pStyle w:val="Listenabsatz"/>
+        <w:spacing w:after="0" w:line="20" w:lineRule="atLeast"/>
+        <w:ind w:left="1416"/>
+      </w:pPr>
+    </w:p>
+    <w:p>
+      <w:pPr>
+        <w:pStyle w:val="Listenabsatz"/>
+        <w:spacing w:after="0" w:line="20" w:lineRule="atLeast"/>
+        <w:ind w:left="1416"/>
+      </w:pPr>
+    </w:p>
+    <w:p>
+      <w:pPr>
+        <w:pStyle w:val="Listenabsatz"/>
+        <w:spacing w:after="0" w:line="20" w:lineRule="atLeast"/>
+        <w:ind w:left="1416"/>
+      </w:pPr>
+    </w:p>
+    <w:p>
+      <w:pPr>
+        <w:pStyle w:val="Listenabsatz"/>
+        <w:spacing w:after="0" w:line="20" w:lineRule="atLeast"/>
+        <w:ind w:left="1416"/>
+      </w:pPr>
+    </w:p>
+    <w:p>
+      <w:pPr>
+        <w:pStyle w:val="Listenabsatz"/>
+        <w:spacing w:after="0" w:line="20" w:lineRule="atLeast"/>
+        <w:ind w:left="1416"/>
+      </w:pPr>
+    </w:p>
+    <w:p>
+      <w:pPr>
+        <w:pStyle w:val="Listenabsatz"/>
+        <w:spacing w:after="0" w:line="20" w:lineRule="atLeast"/>
+        <w:ind w:left="1416"/>
+      </w:pPr>
+    </w:p>
+    <w:p>
+      <w:pPr>
+        <w:pStyle w:val="Listenabsatz"/>
+        <w:spacing w:after="0" w:line="20" w:lineRule="atLeast"/>
+        <w:ind w:left="1416"/>
+      </w:pPr>
+    </w:p>
+    <w:p>
+      <w:pPr>
+        <w:pStyle w:val="Listenabsatz"/>
+        <w:spacing w:after="0" w:line="20" w:lineRule="atLeast"/>
+        <w:ind w:left="1416"/>
+      </w:pPr>
+    </w:p>
+    <w:p>
+      <w:pPr>
+        <w:pStyle w:val="Listenabsatz"/>
+        <w:numPr>
+          <w:ilvl w:val="0"/>
+          <w:numId w:val="2"/>
+        </w:numPr>
+        <w:spacing w:after="0" w:line="20" w:lineRule="atLeast"/>
+      </w:pPr>
+      <w:r>
+        <w:lastRenderedPageBreak/>
+        <w:t>Wie verläuft die Sendephase?</w:t>
+      </w:r>
+    </w:p>
+    <w:p>
+      <w:pPr>
+        <w:spacing w:after="0" w:line="20" w:lineRule="atLeast"/>
+        <w:ind w:left="1416"/>
+      </w:pPr>
+      <w:r>
+        <w:t xml:space="preserve">Auch in der Sendephase hört die Station noch auf jede eingehende Nachricht. </w:t>
+      </w:r>
+      <w:r>
+        <w:t>Man prüft darauf ob eine Kollision entstand und ob eine Nachricht der eigenen Station daran beteiligt war.</w:t>
+      </w:r>
+      <w:r>
+        <w:t xml:space="preserve"> Ist dies der Fall so ist dies der Übergang zur Einstiegsphase ohne Senden einer neuen Nachricht.</w:t>
+      </w:r>
+      <w:r>
+        <w:t xml:space="preserve"> Zudem wird (wie in der Einstiegsphase) die Uhr mit den kollisionsfreien Nachrichten synchronisiert.</w:t>
+      </w:r>
+    </w:p>
+    <w:p>
+      <w:pPr>
+        <w:spacing w:after="0" w:line="20" w:lineRule="atLeast"/>
+        <w:ind w:left="1416"/>
+      </w:pPr>
+    </w:p>
+    <w:p>
+      <w:pPr>
+        <w:spacing w:after="0" w:line="20" w:lineRule="atLeast"/>
+        <w:ind w:left="1416"/>
+      </w:pPr>
+      <w:r>
+        <w:t>Die Verarbeitung der eingehenden Nachrichten und die Vorbereitung / Senden neuen Nachricht läuft dabei nebenläufig. Deswegen kann es dazu kommen, dass Die Uhrzeit ggf. so synchronisiert wird das sie einen kleinen Sprung in die Zukunft macht und dies dazu führt, dass die Slotzeit zum Senden verpasst wird. Dies ist dann auch ein Übergang zur Einstiegsphase.</w:t>
+      </w:r>
+    </w:p>
+    <w:p>
+      <w:pPr>
+        <w:spacing w:after="0" w:line="20" w:lineRule="atLeast"/>
+        <w:ind w:left="1416"/>
+      </w:pPr>
+    </w:p>
+    <w:p>
+      <w:pPr>
+        <w:spacing w:after="0" w:line="20" w:lineRule="atLeast"/>
+        <w:ind w:left="1416"/>
+      </w:pPr>
+      <w:r>
+        <w:t>Ist eine Nachricht (gesendet im letzten Frame) nicht an einer Kollision beteiligt und wurde auf in der Slotzeit noch gesendet ist die Station auch im nächsten Frame noch in der Sendephase.</w:t>
+      </w:r>
+    </w:p>
+    <w:p>
+      <w:pPr>
+        <w:spacing w:after="0" w:line="20" w:lineRule="atLeast"/>
+        <w:ind w:left="1416"/>
+      </w:pPr>
+    </w:p>
+    <w:p>
+      <w:pPr>
+        <w:spacing w:after="0" w:line="20" w:lineRule="atLeast"/>
+        <w:ind w:left="1416"/>
+      </w:pPr>
+      <w:r>
+        <w:t>So ergeben sich folgende Diagramme:</w:t>
+      </w:r>
+      <w:bookmarkStart w:id="0" w:name="_GoBack"/>
+      <w:bookmarkEnd w:id="0"/>
+    </w:p>
+    <w:p>
+      <w:pPr>
+        <w:spacing w:after="0" w:line="20" w:lineRule="atLeast"/>
+        <w:ind w:left="1416"/>
+      </w:pPr>
+      <w:r>
+        <w:rPr>
+          <w:noProof/>
+        </w:rPr>
+        <w:drawing>
+          <wp:inline distT="0" distB="0" distL="0" distR="0">
+            <wp:extent cx="5179326" cy="5269975"/>
+            <wp:effectExtent l="0" t="0" r="2540" b="6985"/>
+            <wp:docPr id="8" name="Grafik 8" descr="C:\Users\Michael\Dropbox\studium\Semester8\VSP\TalDerTraenen\A3\design\Diagramme (Jpgs)\Sende.jpg"/>
+            <wp:cNvGraphicFramePr>
+              <a:graphicFrameLocks xmlns:a="http://schemas.openxmlformats.org/drawingml/2006/main" noChangeAspect="1"/>
+            </wp:cNvGraphicFramePr>
+            <a:graphic xmlns:a="http://schemas.openxmlformats.org/drawingml/2006/main">
+              <a:graphicData uri="http://schemas.openxmlformats.org/drawingml/2006/picture">
+                <pic:pic xmlns:pic="http://schemas.openxmlformats.org/drawingml/2006/picture">
+                  <pic:nvPicPr>
+                    <pic:cNvPr id="0" name="Picture 4" descr="C:\Users\Michael\Dropbox\studium\Semester8\VSP\TalDerTraenen\A3\design\Diagramme (Jpgs)\Sende.jpg"/>
+                    <pic:cNvPicPr>
+                      <a:picLocks noChangeAspect="1" noChangeArrowheads="1"/>
+                    </pic:cNvPicPr>
+                  </pic:nvPicPr>
+                  <pic:blipFill>
+                    <a:blip r:embed="rId15" cstate="print">
+                      <a:extLst>
+                        <a:ext uri="{28A0092B-C50C-407E-A947-70E740481C1C}">
+                          <a14:useLocalDpi xmlns:a14="http://schemas.microsoft.com/office/drawing/2010/main" val="0"/>
+                        </a:ext>
+                      </a:extLst>
+                    </a:blip>
+                    <a:srcRect/>
+                    <a:stretch>
+                      <a:fillRect/>
+                    </a:stretch>
+                  </pic:blipFill>
+                  <pic:spPr bwMode="auto">
+                    <a:xfrm>
+                      <a:off x="0" y="0"/>
+                      <a:ext cx="5188143" cy="5278947"/>
+                    </a:xfrm>
+                    <a:prstGeom prst="rect">
+                      <a:avLst/>
+                    </a:prstGeom>
+                    <a:noFill/>
+                    <a:ln>
+                      <a:noFill/>
+                    </a:ln>
+                  </pic:spPr>
+                </pic:pic>
+              </a:graphicData>
+            </a:graphic>
+          </wp:inline>
+        </w:drawing>
+      </w:r>
+    </w:p>
+    <w:p>
+      <w:pPr>
+        <w:spacing w:after="0" w:line="20" w:lineRule="atLeast"/>
+        <w:ind w:left="1416"/>
+      </w:pPr>
+    </w:p>
+    <w:p>
+      <w:pPr>
+        <w:spacing w:after="0" w:line="20" w:lineRule="atLeast"/>
+        <w:ind w:left="1416"/>
+      </w:pPr>
+      <w:r>
+        <w:rPr>
+          <w:noProof/>
+        </w:rPr>
+        <w:lastRenderedPageBreak/>
+        <w:drawing>
+          <wp:inline distT="0" distB="0" distL="0" distR="0" wp14:anchorId="29FC171B" wp14:editId="470F3BED">
+            <wp:extent cx="5145206" cy="5235256"/>
+            <wp:effectExtent l="0" t="0" r="0" b="3810"/>
+            <wp:docPr id="9" name="Grafik 9" descr="C:\Users\Michael\Dropbox\studium\Semester8\VSP\TalDerTraenen\A3\design\Diagramme (Jpgs)\Sende Kollision.jpg"/>
+            <wp:cNvGraphicFramePr>
+              <a:graphicFrameLocks xmlns:a="http://schemas.openxmlformats.org/drawingml/2006/main" noChangeAspect="1"/>
+            </wp:cNvGraphicFramePr>
+            <a:graphic xmlns:a="http://schemas.openxmlformats.org/drawingml/2006/main">
+              <a:graphicData uri="http://schemas.openxmlformats.org/drawingml/2006/picture">
+                <pic:pic xmlns:pic="http://schemas.openxmlformats.org/drawingml/2006/picture">
+                  <pic:nvPicPr>
+                    <pic:cNvPr id="0" name="Picture 5" descr="C:\Users\Michael\Dropbox\studium\Semester8\VSP\TalDerTraenen\A3\design\Diagramme (Jpgs)\Sende Kollision.jpg"/>
+                    <pic:cNvPicPr>
+                      <a:picLocks noChangeAspect="1" noChangeArrowheads="1"/>
+                    </pic:cNvPicPr>
+                  </pic:nvPicPr>
+                  <pic:blipFill>
+                    <a:blip r:embed="rId16" cstate="print">
+                      <a:extLst>
+                        <a:ext uri="{28A0092B-C50C-407E-A947-70E740481C1C}">
+                          <a14:useLocalDpi xmlns:a14="http://schemas.microsoft.com/office/drawing/2010/main" val="0"/>
+                        </a:ext>
+                      </a:extLst>
+                    </a:blip>
+                    <a:srcRect/>
+                    <a:stretch>
+                      <a:fillRect/>
+                    </a:stretch>
+                  </pic:blipFill>
+                  <pic:spPr bwMode="auto">
+                    <a:xfrm>
+                      <a:off x="0" y="0"/>
+                      <a:ext cx="5147986" cy="5238085"/>
+                    </a:xfrm>
+                    <a:prstGeom prst="rect">
+                      <a:avLst/>
+                    </a:prstGeom>
+                    <a:noFill/>
+                    <a:ln>
+                      <a:noFill/>
+                    </a:ln>
+                  </pic:spPr>
+                </pic:pic>
+              </a:graphicData>
+            </a:graphic>
+          </wp:inline>
+        </w:drawing>
+      </w:r>
+    </w:p>
+    <w:p>
+      <w:pPr>
+        <w:rPr>
+          <w:sz w:val="30"/>
+          <w:szCs w:val="30"/>
+        </w:rPr>
+      </w:pPr>
+      <w:r>
+        <w:rPr>
+          <w:sz w:val="30"/>
+          <w:szCs w:val="30"/>
+        </w:rPr>
+        <w:br w:type="page"/>
       </w:r>
     </w:p>
     <w:p>
@@ -2729,16 +3137,7 @@
           <w:sz w:val="30"/>
           <w:szCs w:val="30"/>
         </w:rPr>
-        <w:t>as passiert in den ersten Fram</w:t>
-      </w:r>
-      <w:bookmarkStart w:id="0" w:name="_GoBack"/>
-      <w:bookmarkEnd w:id="0"/>
-      <w:r>
-        <w:rPr>
-          <w:sz w:val="30"/>
-          <w:szCs w:val="30"/>
-        </w:rPr>
-        <w:t>es (Beispiel Ablauf)</w:t>
+        <w:t>as passiert in den ersten Frames (Beispiel Ablauf)</w:t>
       </w:r>
       <w:r>
         <w:rPr>
@@ -2766,23 +3165,7 @@
         <w:spacing w:after="0" w:line="20" w:lineRule="atLeast"/>
       </w:pPr>
       <w:r>
-        <w:t xml:space="preserve">Danach geht sie direkt zur Einstiegsphase über. Da die Station direkt im </w:t>
-      </w:r>
-      <w:proofErr w:type="spellStart"/>
-      <w:r>
-        <w:t>Init</w:t>
-      </w:r>
-      <w:proofErr w:type="spellEnd"/>
-      <w:r>
-        <w:t xml:space="preserve"> jedoch schon im ersten befindet, und die ersten Millisekunden mit dem </w:t>
-      </w:r>
-      <w:proofErr w:type="spellStart"/>
-      <w:r>
-        <w:t>Init</w:t>
-      </w:r>
-      <w:proofErr w:type="spellEnd"/>
-      <w:r>
-        <w:t xml:space="preserve"> verbracht werden muss der 2. Frame auch komplett abgehört werden.</w:t>
+        <w:t>Danach geht sie direkt zur Einstiegsphase über. Da die Station direkt im Init jedoch schon im ersten befindet, und die ersten Millisekunden mit dem Init verbracht werden muss der 2. Frame auch komplett abgehört werden.</w:t>
       </w:r>
     </w:p>
     <w:p>
@@ -2806,15 +3189,7 @@
         <w:spacing w:after="0" w:line="20" w:lineRule="atLeast"/>
       </w:pPr>
       <w:r>
-        <w:t xml:space="preserve">Alle starten (haben zum Beispiel ihr </w:t>
-      </w:r>
-      <w:proofErr w:type="spellStart"/>
-      <w:r>
-        <w:t>Init</w:t>
-      </w:r>
-      <w:proofErr w:type="spellEnd"/>
-      <w:r>
-        <w:t>) im selben Frame, wenn es keine Zeitdifferenzen gäbe.</w:t>
+        <w:t>Alle starten (haben zum Beispiel ihr Init) im selben Frame, wenn es keine Zeitdifferenzen gäbe.</w:t>
       </w:r>
     </w:p>
     <w:p>
@@ -2881,7 +3256,7 @@
                     </pic:cNvPicPr>
                   </pic:nvPicPr>
                   <pic:blipFill>
-                    <a:blip r:embed="rId12" cstate="print">
+                    <a:blip r:embed="rId17" cstate="print">
                       <a:extLst>
                         <a:ext uri="{28A0092B-C50C-407E-A947-70E740481C1C}">
                           <a14:useLocalDpi xmlns:a14="http://schemas.microsoft.com/office/drawing/2010/main" val="0"/>
@@ -4360,7 +4735,7 @@
 </file>
 
 <file path=customXml/itemProps1.xml><?xml version="1.0" encoding="utf-8"?>
-<ds:datastoreItem xmlns:ds="http://schemas.openxmlformats.org/officeDocument/2006/customXml" ds:itemID="{26951762-9DC1-4287-AFD9-720F2C8C597C}">
+<ds:datastoreItem xmlns:ds="http://schemas.openxmlformats.org/officeDocument/2006/customXml" ds:itemID="{1A404F7B-3CDA-4165-8EA5-67D3BEBBBF8C}">
   <ds:schemaRefs>
     <ds:schemaRef ds:uri="http://schemas.openxmlformats.org/officeDocument/2006/bibliography"/>
   </ds:schemaRefs>

</xml_diff>

<commit_message>
removed some fields due to redundancy
</commit_message>
<xml_diff>
--- a/A3/design/Entwurf.docx
+++ b/A3/design/Entwurf.docx
@@ -28,7 +28,27 @@
           <w:sz w:val="20"/>
           <w:szCs w:val="20"/>
         </w:rPr>
-        <w:t>Mert Siginc, Michael Müller</w:t>
+        <w:t xml:space="preserve">Mert </w:t>
+      </w:r>
+      <w:proofErr w:type="spellStart"/>
+      <w:r>
+        <w:rPr>
+          <w:rFonts w:ascii="Tahoma" w:eastAsia="Times New Roman" w:hAnsi="Tahoma" w:cs="Tahoma"/>
+          <w:color w:val="000000"/>
+          <w:sz w:val="20"/>
+          <w:szCs w:val="20"/>
+        </w:rPr>
+        <w:t>Siginc</w:t>
+      </w:r>
+      <w:proofErr w:type="spellEnd"/>
+      <w:r>
+        <w:rPr>
+          <w:rFonts w:ascii="Tahoma" w:eastAsia="Times New Roman" w:hAnsi="Tahoma" w:cs="Tahoma"/>
+          <w:color w:val="000000"/>
+          <w:sz w:val="20"/>
+          <w:szCs w:val="20"/>
+        </w:rPr>
+        <w:t>, Michael Müller</w:t>
       </w:r>
     </w:p>
     <w:p>
@@ -481,38 +501,8 @@
         </w:numPr>
         <w:spacing w:after="0" w:line="20" w:lineRule="atLeast"/>
       </w:pPr>
-      <w:r>
-        <w:t>Wie empfängt man Nachrichten</w:t>
-      </w:r>
-      <w:r>
-        <w:t>?</w:t>
-      </w:r>
-    </w:p>
-    <w:p>
-      <w:pPr>
-        <w:pStyle w:val="Listenabsatz"/>
-        <w:numPr>
-          <w:ilvl w:val="1"/>
-          <w:numId w:val="7"/>
-        </w:numPr>
-        <w:spacing w:after="0" w:line="20" w:lineRule="atLeast"/>
-      </w:pPr>
-      <w:r>
-        <w:t>Wie sendet man Nachrichten</w:t>
-      </w:r>
-      <w:r>
-        <w:t>?</w:t>
-      </w:r>
-    </w:p>
-    <w:p>
-      <w:pPr>
-        <w:pStyle w:val="Listenabsatz"/>
-        <w:numPr>
-          <w:ilvl w:val="1"/>
-          <w:numId w:val="7"/>
-        </w:numPr>
-        <w:spacing w:after="0" w:line="20" w:lineRule="atLeast"/>
-      </w:pPr>
+      <w:bookmarkStart w:id="0" w:name="_GoBack"/>
+      <w:bookmarkEnd w:id="0"/>
       <w:r>
         <w:t>Wie verläuft die Initialisierung?</w:t>
       </w:r>
@@ -754,9 +744,11 @@
         </w:numPr>
         <w:spacing w:after="0" w:line="20" w:lineRule="atLeast"/>
       </w:pPr>
+      <w:proofErr w:type="spellStart"/>
       <w:r>
         <w:t>SlotFinder</w:t>
       </w:r>
+      <w:proofErr w:type="spellEnd"/>
       <w:r>
         <w:t xml:space="preserve"> (Besitzt die Logik aus Nachrichten einen freien Slot (Random) zu finden)</w:t>
       </w:r>
@@ -770,9 +762,11 @@
         </w:numPr>
         <w:spacing w:after="0" w:line="20" w:lineRule="atLeast"/>
       </w:pPr>
+      <w:proofErr w:type="spellStart"/>
       <w:r>
         <w:t>UTCClock</w:t>
       </w:r>
+      <w:proofErr w:type="spellEnd"/>
       <w:r>
         <w:t xml:space="preserve"> (Die Aktuelle Uhrzeit der Station)</w:t>
       </w:r>
@@ -786,11 +780,21 @@
         </w:numPr>
         <w:spacing w:after="0" w:line="20" w:lineRule="atLeast"/>
       </w:pPr>
+      <w:proofErr w:type="spellStart"/>
       <w:r>
         <w:t>MessageHelper</w:t>
       </w:r>
-      <w:r>
-        <w:t xml:space="preserve"> (Hat die Logik der internen Nachrichten Representation und für das Erstellen der zusendenden Nachricht)</w:t>
+      <w:proofErr w:type="spellEnd"/>
+      <w:r>
+        <w:t xml:space="preserve"> (Hat die Logik der internen Nachrichten </w:t>
+      </w:r>
+      <w:proofErr w:type="spellStart"/>
+      <w:r>
+        <w:t>Representation</w:t>
+      </w:r>
+      <w:proofErr w:type="spellEnd"/>
+      <w:r>
+        <w:t xml:space="preserve"> und für das Erstellen der zusendenden Nachricht)</w:t>
       </w:r>
     </w:p>
     <w:p>
@@ -802,11 +806,21 @@
         </w:numPr>
         <w:spacing w:after="0" w:line="20" w:lineRule="atLeast"/>
       </w:pPr>
+      <w:proofErr w:type="spellStart"/>
       <w:r>
         <w:t>PayloadServer</w:t>
       </w:r>
-      <w:r>
-        <w:t xml:space="preserve"> (Bekommt alle Vessel3 Outputs und gibt wenn gefordert den aktuellsten Zurück)</w:t>
+      <w:proofErr w:type="spellEnd"/>
+      <w:r>
+        <w:t xml:space="preserve"> (Bekommt alle Vessel3 Outputs und </w:t>
+      </w:r>
+      <w:proofErr w:type="gramStart"/>
+      <w:r>
+        <w:t>gibt</w:t>
+      </w:r>
+      <w:proofErr w:type="gramEnd"/>
+      <w:r>
+        <w:t xml:space="preserve"> wenn gefordert den aktuellsten Zurück)</w:t>
       </w:r>
     </w:p>
     <w:p>
@@ -863,9 +877,11 @@
       <w:r>
         <w:t>„</w:t>
       </w:r>
+      <w:proofErr w:type="spellStart"/>
       <w:r>
         <w:t>receive</w:t>
       </w:r>
+      <w:proofErr w:type="spellEnd"/>
       <w:r>
         <w:t>“</w:t>
       </w:r>
@@ -1554,7 +1570,15 @@
         <w:t>Port: 15000 + Teamnummer</w:t>
       </w:r>
       <w:r>
-        <w:t xml:space="preserve"> (z.b. </w:t>
+        <w:t xml:space="preserve"> (</w:t>
+      </w:r>
+      <w:proofErr w:type="spellStart"/>
+      <w:r>
+        <w:t>z.b.</w:t>
+      </w:r>
+      <w:proofErr w:type="spellEnd"/>
+      <w:r>
+        <w:t xml:space="preserve"> </w:t>
       </w:r>
       <w:r>
         <w:t xml:space="preserve">Port </w:t>
@@ -1588,7 +1612,23 @@
         <w:t>t</w:t>
       </w:r>
       <w:r>
-        <w:t xml:space="preserve"> Kollisionsfreien Nachrichtenverkehr zu haben, in dem in jedem Slot einmal gesendet wird, wenn Stationenanzahl = Slotanzahl in einem Frame. </w:t>
+        <w:t xml:space="preserve"> Kollisionsfreien Nachrichtenverkehr zu haben, in dem in jedem Slot einmal gesendet wird, wenn </w:t>
+      </w:r>
+      <w:proofErr w:type="spellStart"/>
+      <w:r>
+        <w:t>Stationenanzahl</w:t>
+      </w:r>
+      <w:proofErr w:type="spellEnd"/>
+      <w:r>
+        <w:t xml:space="preserve"> = </w:t>
+      </w:r>
+      <w:proofErr w:type="spellStart"/>
+      <w:r>
+        <w:t>Slotanzahl</w:t>
+      </w:r>
+      <w:proofErr w:type="spellEnd"/>
+      <w:r>
+        <w:t xml:space="preserve"> in einem Frame. </w:t>
       </w:r>
     </w:p>
     <w:p>
@@ -1615,7 +1655,39 @@
         <w:ind w:left="1416"/>
       </w:pPr>
       <w:r>
-        <w:t>Ist die Stationenanzahl &lt; Slotanzahl, so sind dann dementsprechend viele Slots ohne Nachricht. Bei Stationenanzahl &gt; Slotanzahl wird in jedem Frame zu Kollisionen kommen da ja nicht genügend Slots vorhanden sind.</w:t>
+        <w:t xml:space="preserve">Ist die </w:t>
+      </w:r>
+      <w:proofErr w:type="spellStart"/>
+      <w:r>
+        <w:t>Stationenanzahl</w:t>
+      </w:r>
+      <w:proofErr w:type="spellEnd"/>
+      <w:r>
+        <w:t xml:space="preserve"> &lt; </w:t>
+      </w:r>
+      <w:proofErr w:type="spellStart"/>
+      <w:r>
+        <w:t>Slotanzahl</w:t>
+      </w:r>
+      <w:proofErr w:type="spellEnd"/>
+      <w:r>
+        <w:t xml:space="preserve">, so sind dann dementsprechend viele Slots ohne Nachricht. Bei </w:t>
+      </w:r>
+      <w:proofErr w:type="spellStart"/>
+      <w:r>
+        <w:t>Stationenanzahl</w:t>
+      </w:r>
+      <w:proofErr w:type="spellEnd"/>
+      <w:r>
+        <w:t xml:space="preserve"> &gt; </w:t>
+      </w:r>
+      <w:proofErr w:type="spellStart"/>
+      <w:r>
+        <w:t>Slotanzahl</w:t>
+      </w:r>
+      <w:proofErr w:type="spellEnd"/>
+      <w:r>
+        <w:t xml:space="preserve"> wird in jedem Frame zu Kollisionen kommen da ja nicht genügend Slots vorhanden sind.</w:t>
       </w:r>
     </w:p>
     <w:p>
@@ -1731,7 +1803,14 @@
       </w:r>
       <w:r>
         <w:tab/>
-        <w:t>Slotnummer, in dem die Station im nächsten Frame senden wird.</w:t>
+      </w:r>
+      <w:proofErr w:type="spellStart"/>
+      <w:r>
+        <w:t>Slotnummer</w:t>
+      </w:r>
+      <w:proofErr w:type="spellEnd"/>
+      <w:r>
+        <w:t>, in dem die Station im nächsten Frame senden wird.</w:t>
       </w:r>
     </w:p>
     <w:p>
@@ -1744,8 +1823,21 @@
       </w:r>
       <w:r>
         <w:tab/>
-        <w:t>Zeitpunkt des sendens in MS, 8-Byte Integer, Big Endian</w:t>
-      </w:r>
+        <w:t xml:space="preserve">Zeitpunkt des </w:t>
+      </w:r>
+      <w:proofErr w:type="spellStart"/>
+      <w:r>
+        <w:t>sendens</w:t>
+      </w:r>
+      <w:proofErr w:type="spellEnd"/>
+      <w:r>
+        <w:t xml:space="preserve"> in MS, 8-Byte Integer, Big </w:t>
+      </w:r>
+      <w:proofErr w:type="spellStart"/>
+      <w:r>
+        <w:t>Endian</w:t>
+      </w:r>
+      <w:proofErr w:type="spellEnd"/>
       <w:r>
         <w:t>,</w:t>
       </w:r>
@@ -1799,9 +1891,11 @@
         </w:numPr>
         <w:spacing w:after="0" w:line="20" w:lineRule="atLeast"/>
       </w:pPr>
+      <w:proofErr w:type="spellStart"/>
       <w:r>
         <w:t>team</w:t>
       </w:r>
+      <w:proofErr w:type="spellEnd"/>
       <w:r>
         <w:t>&lt;</w:t>
       </w:r>
@@ -1869,7 +1963,15 @@
         <w:spacing w:after="0" w:line="20" w:lineRule="atLeast"/>
       </w:pPr>
       <w:r>
-        <w:t>Alle kollisionsfreien Nachrichten auf deren Slotnummern überprüfen</w:t>
+        <w:t xml:space="preserve">Alle kollisionsfreien Nachrichten auf deren </w:t>
+      </w:r>
+      <w:proofErr w:type="spellStart"/>
+      <w:r>
+        <w:t>Slotnummern</w:t>
+      </w:r>
+      <w:proofErr w:type="spellEnd"/>
+      <w:r>
+        <w:t xml:space="preserve"> überprüfen</w:t>
       </w:r>
     </w:p>
     <w:p>
@@ -1882,7 +1984,15 @@
         <w:spacing w:after="0" w:line="20" w:lineRule="atLeast"/>
       </w:pPr>
       <w:r>
-        <w:t>Unter allen übrigen Slotnummern (im nächsten Frame) eine auswählen</w:t>
+        <w:t xml:space="preserve">Unter allen übrigen </w:t>
+      </w:r>
+      <w:proofErr w:type="spellStart"/>
+      <w:r>
+        <w:t>Slotnummern</w:t>
+      </w:r>
+      <w:proofErr w:type="spellEnd"/>
+      <w:r>
+        <w:t xml:space="preserve"> (im nächsten Frame) eine auswählen</w:t>
       </w:r>
     </w:p>
     <w:p>
@@ -1894,8 +2004,13 @@
         </w:numPr>
         <w:spacing w:after="0" w:line="20" w:lineRule="atLeast"/>
       </w:pPr>
-      <w:r>
-        <w:t>Slotnummer in Nachricht einfügen und erst einmal davon ausgehen, dass es zu keiner Kollision kommen wird</w:t>
+      <w:proofErr w:type="spellStart"/>
+      <w:r>
+        <w:t>Slotnummer</w:t>
+      </w:r>
+      <w:proofErr w:type="spellEnd"/>
+      <w:r>
+        <w:t xml:space="preserve"> in Nachricht einfügen und erst einmal davon ausgehen, dass es zu keiner Kollision kommen wird</w:t>
       </w:r>
     </w:p>
     <w:p>
@@ -1942,9 +2057,11 @@
       <w:r>
         <w:t xml:space="preserve"> Frame zugehört werden um in den dann </w:t>
       </w:r>
+      <w:proofErr w:type="spellStart"/>
       <w:r>
         <w:t>kollisionfreien</w:t>
       </w:r>
+      <w:proofErr w:type="spellEnd"/>
       <w:r>
         <w:t xml:space="preserve"> Nachrichten</w:t>
       </w:r>
@@ -1955,7 +2072,15 @@
         <w:t xml:space="preserve"> </w:t>
       </w:r>
       <w:r>
-        <w:t>eine freie Slotnummer zu fin</w:t>
+        <w:t xml:space="preserve">eine freie </w:t>
+      </w:r>
+      <w:proofErr w:type="spellStart"/>
+      <w:r>
+        <w:t>Slotnummer</w:t>
+      </w:r>
+      <w:proofErr w:type="spellEnd"/>
+      <w:r>
+        <w:t xml:space="preserve"> zu fin</w:t>
       </w:r>
       <w:r>
         <w:t>d</w:t>
@@ -2010,7 +2135,15 @@
       </w:pPr>
       <w:r>
         <w:lastRenderedPageBreak/>
-        <w:t>Gestartet wird das bereitgestellte Programm über „java vessel3.Vessel &lt;Teamnummer&gt; &lt;Praktikumsnummer&gt;“.</w:t>
+        <w:t>Gestartet wird das bereitgestellte Programm über „</w:t>
+      </w:r>
+      <w:proofErr w:type="spellStart"/>
+      <w:r>
+        <w:t>java</w:t>
+      </w:r>
+      <w:proofErr w:type="spellEnd"/>
+      <w:r>
+        <w:t xml:space="preserve"> vessel3.Vessel &lt;Teamnummer&gt; &lt;Praktikumsnummer&gt;“.</w:t>
       </w:r>
       <w:r>
         <w:t xml:space="preserve"> Der Output des Programms wird über d</w:t>
@@ -2019,7 +2152,31 @@
         <w:t xml:space="preserve">ie Pipe an </w:t>
       </w:r>
       <w:r>
-        <w:t>den PayloadServer genannt. Der empfängt alle Outputs aber macht vorerst nichts damit. Bis eine Nachricht kommt die dazu führt, dass der PayloadServer an den Absender den aktuellsten (nächsten) Output zurück sendet.</w:t>
+        <w:t xml:space="preserve">den </w:t>
+      </w:r>
+      <w:proofErr w:type="spellStart"/>
+      <w:r>
+        <w:t>PayloadServer</w:t>
+      </w:r>
+      <w:proofErr w:type="spellEnd"/>
+      <w:r>
+        <w:t xml:space="preserve"> genannt. Der empfängt alle Outputs aber macht vorerst nichts damit. Bis eine Nachricht kommt die dazu führt, dass der </w:t>
+      </w:r>
+      <w:proofErr w:type="spellStart"/>
+      <w:r>
+        <w:t>PayloadServer</w:t>
+      </w:r>
+      <w:proofErr w:type="spellEnd"/>
+      <w:r>
+        <w:t xml:space="preserve"> an den Absender den aktuellsten (nächsten) Output </w:t>
+      </w:r>
+      <w:proofErr w:type="gramStart"/>
+      <w:r>
+        <w:t>zurück sendet</w:t>
+      </w:r>
+      <w:proofErr w:type="gramEnd"/>
+      <w:r>
+        <w:t>.</w:t>
       </w:r>
       <w:r>
         <w:t xml:space="preserve"> </w:t>
@@ -2084,7 +2241,16 @@
         <w:t>,</w:t>
       </w:r>
       <w:r>
-        <w:t xml:space="preserve"> an. Sie wird konstant synchronisiert mit den Uhren der anderen Stationen. Dies geschieht dann ü</w:t>
+        <w:t xml:space="preserve"> an. </w:t>
+      </w:r>
+    </w:p>
+    <w:p>
+      <w:pPr>
+        <w:spacing w:after="0" w:line="20" w:lineRule="atLeast"/>
+        <w:ind w:left="1416"/>
+      </w:pPr>
+      <w:r>
+        <w:t>Sie wird konstant synchronisiert mit den Uhren der anderen Stationen. Dies geschieht dann ü</w:t>
       </w:r>
       <w:r>
         <w:t>ber die empfangenen kollisionsfreien Nachrichten</w:t>
@@ -2094,6 +2260,18 @@
       </w:r>
       <w:r>
         <w:t>.</w:t>
+      </w:r>
+      <w:r>
+        <w:t xml:space="preserve"> </w:t>
+      </w:r>
+    </w:p>
+    <w:p>
+      <w:pPr>
+        <w:spacing w:after="0" w:line="20" w:lineRule="atLeast"/>
+        <w:ind w:left="1416"/>
+      </w:pPr>
+      <w:r>
+        <w:t>Beim Empfang der Nachrichten wird vermerkt, wann die Nachricht empfangen wurde. Dies ist wichtig um möglichst genau die eigene Abweichung zu errechnen und sich dementsprechend zu synchronisieren.</w:t>
       </w:r>
     </w:p>
     <w:p>
@@ -2136,420 +2314,6 @@
         <w:spacing w:after="0" w:line="20" w:lineRule="atLeast"/>
       </w:pPr>
       <w:r>
-        <w:t xml:space="preserve">Wie </w:t>
-      </w:r>
-      <w:r>
-        <w:t>e</w:t>
-      </w:r>
-      <w:r>
-        <w:t>mpfängt man Nachrichten?</w:t>
-      </w:r>
-    </w:p>
-    <w:p>
-      <w:pPr>
-        <w:pStyle w:val="Listenabsatz"/>
-        <w:spacing w:after="0" w:line="20" w:lineRule="atLeast"/>
-        <w:ind w:left="1416"/>
-      </w:pPr>
-      <w:r>
-        <w:t>Der Empfänger ist zu jeder Zeit aktiv und hört auf die gesendeten Nachrichten im Kanal</w:t>
-      </w:r>
-      <w:r>
-        <w:t xml:space="preserve"> (Der spezifizierte Socket)</w:t>
-      </w:r>
-      <w:r>
-        <w:t>. Entsteht eine Kollision in einem Slot so werden die Nachrichten behandelt als hätte es sie nie gegeben.</w:t>
-      </w:r>
-    </w:p>
-    <w:p>
-      <w:pPr>
-        <w:spacing w:after="0" w:line="20" w:lineRule="atLeast"/>
-      </w:pPr>
-    </w:p>
-    <w:p>
-      <w:pPr>
-        <w:pStyle w:val="Listenabsatz"/>
-        <w:spacing w:after="0" w:line="20" w:lineRule="atLeast"/>
-        <w:ind w:left="1416"/>
-      </w:pPr>
-      <w:r>
-        <w:t>Eine Kollision wird wie folgt festgestellt:</w:t>
-      </w:r>
-    </w:p>
-    <w:p>
-      <w:pPr>
-        <w:pStyle w:val="Listenabsatz"/>
-        <w:numPr>
-          <w:ilvl w:val="0"/>
-          <w:numId w:val="5"/>
-        </w:numPr>
-        <w:spacing w:after="0" w:line="20" w:lineRule="atLeast"/>
-      </w:pPr>
-      <w:r>
-        <w:t>Station hört auf Funkkanal</w:t>
-      </w:r>
-    </w:p>
-    <w:p>
-      <w:pPr>
-        <w:pStyle w:val="Listenabsatz"/>
-        <w:numPr>
-          <w:ilvl w:val="0"/>
-          <w:numId w:val="5"/>
-        </w:numPr>
-        <w:spacing w:after="0" w:line="20" w:lineRule="atLeast"/>
-      </w:pPr>
-      <w:r>
-        <w:t>Station bekommt N Nachrichten in einem Slot</w:t>
-      </w:r>
-    </w:p>
-    <w:p>
-      <w:pPr>
-        <w:pStyle w:val="Listenabsatz"/>
-        <w:numPr>
-          <w:ilvl w:val="1"/>
-          <w:numId w:val="5"/>
-        </w:numPr>
-        <w:spacing w:after="0" w:line="20" w:lineRule="atLeast"/>
-      </w:pPr>
-      <w:r>
-        <w:t>N = 0, Keine Nachrichten erhalten, keine Kollision</w:t>
-      </w:r>
-    </w:p>
-    <w:p>
-      <w:pPr>
-        <w:pStyle w:val="Listenabsatz"/>
-        <w:numPr>
-          <w:ilvl w:val="1"/>
-          <w:numId w:val="5"/>
-        </w:numPr>
-        <w:spacing w:after="0" w:line="20" w:lineRule="atLeast"/>
-      </w:pPr>
-      <w:r>
-        <w:t>N = 1, Eine Nachricht erhalten, keine Kollision</w:t>
-      </w:r>
-    </w:p>
-    <w:p>
-      <w:pPr>
-        <w:pStyle w:val="Listenabsatz"/>
-        <w:numPr>
-          <w:ilvl w:val="1"/>
-          <w:numId w:val="5"/>
-        </w:numPr>
-        <w:spacing w:after="0" w:line="20" w:lineRule="atLeast"/>
-      </w:pPr>
-      <w:r>
-        <w:t>N &gt;= 2, mindestens 2 Nachrichten erhalten, Kollision!</w:t>
-      </w:r>
-    </w:p>
-    <w:p>
-      <w:pPr>
-        <w:pStyle w:val="Listenabsatz"/>
-        <w:numPr>
-          <w:ilvl w:val="2"/>
-          <w:numId w:val="5"/>
-        </w:numPr>
-        <w:spacing w:after="0" w:line="20" w:lineRule="atLeast"/>
-      </w:pPr>
-      <w:r>
-        <w:t>Diese Nachrichten werden dann nicht mehr weiter behandelt. Also implizit vergessen.</w:t>
-      </w:r>
-    </w:p>
-    <w:p>
-      <w:pPr>
-        <w:pStyle w:val="Listenabsatz"/>
-        <w:numPr>
-          <w:ilvl w:val="2"/>
-          <w:numId w:val="5"/>
-        </w:numPr>
-        <w:spacing w:after="0" w:line="20" w:lineRule="atLeast"/>
-      </w:pPr>
-      <w:r>
-        <w:t xml:space="preserve">Ist eine Nachricht der eigenen Station daran beteiligt wird </w:t>
-      </w:r>
-      <w:r>
-        <w:t>dies dementsprechend berücksichtigt (Übergang zur Einstiegsphase).</w:t>
-      </w:r>
-    </w:p>
-    <w:p>
-      <w:pPr>
-        <w:pStyle w:val="Listenabsatz"/>
-        <w:numPr>
-          <w:ilvl w:val="0"/>
-          <w:numId w:val="2"/>
-        </w:numPr>
-        <w:spacing w:after="0" w:line="20" w:lineRule="atLeast"/>
-      </w:pPr>
-      <w:r>
-        <w:t xml:space="preserve">Wie </w:t>
-      </w:r>
-      <w:r>
-        <w:t>sendet man Nachrichten</w:t>
-      </w:r>
-      <w:r>
-        <w:t>?</w:t>
-      </w:r>
-    </w:p>
-    <w:p>
-      <w:pPr>
-        <w:spacing w:after="0" w:line="20" w:lineRule="atLeast"/>
-        <w:ind w:left="1416"/>
-      </w:pPr>
-      <w:r>
-        <w:t>Der Sender sendet zu einem bestimmten Zeitpunkt ein Nachrichtenpaket.</w:t>
-      </w:r>
-      <w:r>
-        <w:t xml:space="preserve"> Dies geschieh</w:t>
-      </w:r>
-      <w:r>
-        <w:t>t genau ein- oder keinmal in einem Frame.</w:t>
-      </w:r>
-    </w:p>
-    <w:p>
-      <w:pPr>
-        <w:spacing w:after="0" w:line="20" w:lineRule="atLeast"/>
-        <w:ind w:left="1416"/>
-      </w:pPr>
-    </w:p>
-    <w:p>
-      <w:pPr>
-        <w:spacing w:after="0" w:line="20" w:lineRule="atLeast"/>
-        <w:ind w:left="1416"/>
-      </w:pPr>
-      <w:r>
-        <w:t>Der Ablaut ist wie folgt:</w:t>
-      </w:r>
-    </w:p>
-    <w:p>
-      <w:pPr>
-        <w:pStyle w:val="Listenabsatz"/>
-        <w:numPr>
-          <w:ilvl w:val="0"/>
-          <w:numId w:val="6"/>
-        </w:numPr>
-        <w:spacing w:after="0" w:line="20" w:lineRule="atLeast"/>
-      </w:pPr>
-      <w:r>
-        <w:t>Es wird</w:t>
-      </w:r>
-      <w:r>
-        <w:t xml:space="preserve"> für eine Nachricht ermittelt, w</w:t>
-      </w:r>
-      <w:r>
-        <w:t>ann gesendet werden muss</w:t>
-      </w:r>
-    </w:p>
-    <w:p>
-      <w:pPr>
-        <w:pStyle w:val="Listenabsatz"/>
-        <w:numPr>
-          <w:ilvl w:val="1"/>
-          <w:numId w:val="6"/>
-        </w:numPr>
-        <w:spacing w:after="0" w:line="20" w:lineRule="atLeast"/>
-      </w:pPr>
-      <w:r>
-        <w:t>Dies wird mit Hilfe der Slotnummer und der eigenen UTC Clock errechnet, da jede Sekunde ein neuer Frame beginnt und ein Slot 40 MS lang ist.</w:t>
-      </w:r>
-      <w:r>
-        <w:t xml:space="preserve"> </w:t>
-      </w:r>
-    </w:p>
-    <w:p>
-      <w:pPr>
-        <w:pStyle w:val="Listenabsatz"/>
-        <w:numPr>
-          <w:ilvl w:val="0"/>
-          <w:numId w:val="6"/>
-        </w:numPr>
-        <w:spacing w:after="0" w:line="20" w:lineRule="atLeast"/>
-      </w:pPr>
-      <w:r>
-        <w:t xml:space="preserve">Es geschieht nichts bis die Uhr dem Sender ein Signal gibt, dass die Nachricht </w:t>
-      </w:r>
-      <w:r>
-        <w:t>in 10 MS raus muss.</w:t>
-      </w:r>
-    </w:p>
-    <w:p>
-      <w:pPr>
-        <w:pStyle w:val="Listenabsatz"/>
-        <w:numPr>
-          <w:ilvl w:val="0"/>
-          <w:numId w:val="6"/>
-        </w:numPr>
-        <w:spacing w:after="0" w:line="20" w:lineRule="atLeast"/>
-      </w:pPr>
-      <w:r>
-        <w:t>Dann wird die Nachricht</w:t>
-      </w:r>
-      <w:r>
-        <w:t xml:space="preserve"> vorbereitet:</w:t>
-      </w:r>
-    </w:p>
-    <w:p>
-      <w:pPr>
-        <w:pStyle w:val="Listenabsatz"/>
-        <w:numPr>
-          <w:ilvl w:val="1"/>
-          <w:numId w:val="6"/>
-        </w:numPr>
-        <w:spacing w:after="0" w:line="20" w:lineRule="atLeast"/>
-      </w:pPr>
-      <w:r>
-        <w:t>Die Daten:</w:t>
-      </w:r>
-    </w:p>
-    <w:p>
-      <w:pPr>
-        <w:pStyle w:val="Listenabsatz"/>
-        <w:numPr>
-          <w:ilvl w:val="2"/>
-          <w:numId w:val="6"/>
-        </w:numPr>
-        <w:spacing w:after="0" w:line="20" w:lineRule="atLeast"/>
-      </w:pPr>
-      <w:r>
-        <w:t>Typ: Bekannt</w:t>
-      </w:r>
-    </w:p>
-    <w:p>
-      <w:pPr>
-        <w:pStyle w:val="Listenabsatz"/>
-        <w:numPr>
-          <w:ilvl w:val="2"/>
-          <w:numId w:val="6"/>
-        </w:numPr>
-        <w:spacing w:after="0" w:line="20" w:lineRule="atLeast"/>
-      </w:pPr>
-      <w:r>
-        <w:t>Payload: Wird</w:t>
-      </w:r>
-      <w:r>
-        <w:t xml:space="preserve"> </w:t>
-      </w:r>
-      <w:r>
-        <w:t xml:space="preserve">von </w:t>
-      </w:r>
-      <w:r>
-        <w:t>Datenquelle geholt</w:t>
-      </w:r>
-      <w:r>
-        <w:tab/>
-      </w:r>
-    </w:p>
-    <w:p>
-      <w:pPr>
-        <w:pStyle w:val="Listenabsatz"/>
-        <w:numPr>
-          <w:ilvl w:val="2"/>
-          <w:numId w:val="6"/>
-        </w:numPr>
-        <w:spacing w:after="0" w:line="20" w:lineRule="atLeast"/>
-      </w:pPr>
-      <w:r>
-        <w:t>Slotnummer: Bekannt</w:t>
-      </w:r>
-    </w:p>
-    <w:p>
-      <w:pPr>
-        <w:pStyle w:val="Listenabsatz"/>
-        <w:numPr>
-          <w:ilvl w:val="2"/>
-          <w:numId w:val="6"/>
-        </w:numPr>
-        <w:spacing w:after="0" w:line="20" w:lineRule="atLeast"/>
-      </w:pPr>
-      <w:r>
-        <w:t>Zeit des Sendens: vorhin errechnet</w:t>
-      </w:r>
-    </w:p>
-    <w:p>
-      <w:pPr>
-        <w:pStyle w:val="Listenabsatz"/>
-        <w:numPr>
-          <w:ilvl w:val="1"/>
-          <w:numId w:val="6"/>
-        </w:numPr>
-        <w:spacing w:after="0" w:line="20" w:lineRule="atLeast"/>
-      </w:pPr>
-      <w:r>
-        <w:t>Diese</w:t>
-      </w:r>
-      <w:r>
-        <w:t xml:space="preserve"> Nachricht</w:t>
-      </w:r>
-      <w:r>
-        <w:t xml:space="preserve"> wird dann zu Byte konvertiert</w:t>
-      </w:r>
-    </w:p>
-    <w:p>
-      <w:pPr>
-        <w:pStyle w:val="Listenabsatz"/>
-        <w:numPr>
-          <w:ilvl w:val="0"/>
-          <w:numId w:val="6"/>
-        </w:numPr>
-        <w:spacing w:after="0" w:line="20" w:lineRule="atLeast"/>
-      </w:pPr>
-      <w:r>
-        <w:t>Es wird gewartet bis ein Signal von der Uhr kommt</w:t>
-      </w:r>
-      <w:r>
-        <w:t>, dass die Nachricht jetzt raus muss.</w:t>
-      </w:r>
-      <w:r>
-        <w:t xml:space="preserve"> </w:t>
-      </w:r>
-    </w:p>
-    <w:p>
-      <w:pPr>
-        <w:pStyle w:val="Listenabsatz"/>
-        <w:numPr>
-          <w:ilvl w:val="1"/>
-          <w:numId w:val="6"/>
-        </w:numPr>
-        <w:spacing w:after="0" w:line="20" w:lineRule="atLeast"/>
-      </w:pPr>
-      <w:r>
-        <w:t>Da sich die Uhr in der ganzen Zeit des Ablaufs ggf. neu synchronisiert könnte sie auch soweit vorgestellt werden, dass der Sl</w:t>
-      </w:r>
-      <w:r>
-        <w:t>ot verpasst wird, dann wird nicht gesendet.</w:t>
-      </w:r>
-    </w:p>
-    <w:p>
-      <w:pPr>
-        <w:pStyle w:val="Listenabsatz"/>
-        <w:numPr>
-          <w:ilvl w:val="1"/>
-          <w:numId w:val="6"/>
-        </w:numPr>
-        <w:spacing w:after="0" w:line="20" w:lineRule="atLeast"/>
-      </w:pPr>
-      <w:r>
-        <w:t>Der Sender sendet die vorbereitete Nachricht</w:t>
-      </w:r>
-      <w:r>
-        <w:t xml:space="preserve"> an die spezifizierte Multicast IP</w:t>
-      </w:r>
-      <w:r>
-        <w:t xml:space="preserve"> Adresse</w:t>
-      </w:r>
-      <w:r>
-        <w:t>.</w:t>
-      </w:r>
-    </w:p>
-    <w:p>
-      <w:pPr>
-        <w:pStyle w:val="Listenabsatz"/>
-        <w:numPr>
-          <w:ilvl w:val="0"/>
-          <w:numId w:val="2"/>
-        </w:numPr>
-        <w:spacing w:after="0" w:line="20" w:lineRule="atLeast"/>
-      </w:pPr>
-      <w:r>
-        <w:lastRenderedPageBreak/>
         <w:t xml:space="preserve">Wie verläuft die Initialisierung? </w:t>
       </w:r>
     </w:p>
@@ -2676,6 +2440,113 @@
         <w:ind w:left="1416"/>
       </w:pPr>
       <w:r>
+        <w:t>Eine Kollision wird wie folgt festgestellt:</w:t>
+      </w:r>
+    </w:p>
+    <w:p>
+      <w:pPr>
+        <w:pStyle w:val="Listenabsatz"/>
+        <w:numPr>
+          <w:ilvl w:val="0"/>
+          <w:numId w:val="5"/>
+        </w:numPr>
+        <w:spacing w:after="0" w:line="20" w:lineRule="atLeast"/>
+      </w:pPr>
+      <w:r>
+        <w:t>Station hört auf Funkkanal</w:t>
+      </w:r>
+    </w:p>
+    <w:p>
+      <w:pPr>
+        <w:pStyle w:val="Listenabsatz"/>
+        <w:numPr>
+          <w:ilvl w:val="0"/>
+          <w:numId w:val="5"/>
+        </w:numPr>
+        <w:spacing w:after="0" w:line="20" w:lineRule="atLeast"/>
+      </w:pPr>
+      <w:r>
+        <w:t>Station bekommt N Nachrichten in einem Slot</w:t>
+      </w:r>
+    </w:p>
+    <w:p>
+      <w:pPr>
+        <w:pStyle w:val="Listenabsatz"/>
+        <w:numPr>
+          <w:ilvl w:val="1"/>
+          <w:numId w:val="5"/>
+        </w:numPr>
+        <w:spacing w:after="0" w:line="20" w:lineRule="atLeast"/>
+      </w:pPr>
+      <w:r>
+        <w:t>N = 0, Keine Nachrichten erhalten, keine Kollision</w:t>
+      </w:r>
+    </w:p>
+    <w:p>
+      <w:pPr>
+        <w:pStyle w:val="Listenabsatz"/>
+        <w:numPr>
+          <w:ilvl w:val="1"/>
+          <w:numId w:val="5"/>
+        </w:numPr>
+        <w:spacing w:after="0" w:line="20" w:lineRule="atLeast"/>
+      </w:pPr>
+      <w:r>
+        <w:t>N = 1, Eine Nachricht erhalten, keine Kollision</w:t>
+      </w:r>
+    </w:p>
+    <w:p>
+      <w:pPr>
+        <w:pStyle w:val="Listenabsatz"/>
+        <w:numPr>
+          <w:ilvl w:val="1"/>
+          <w:numId w:val="5"/>
+        </w:numPr>
+        <w:spacing w:after="0" w:line="20" w:lineRule="atLeast"/>
+      </w:pPr>
+      <w:r>
+        <w:t>N &gt;= 2, mindestens 2 Nachrichten erhalten, Kollision!</w:t>
+      </w:r>
+    </w:p>
+    <w:p>
+      <w:pPr>
+        <w:pStyle w:val="Listenabsatz"/>
+        <w:numPr>
+          <w:ilvl w:val="2"/>
+          <w:numId w:val="5"/>
+        </w:numPr>
+        <w:spacing w:after="0" w:line="20" w:lineRule="atLeast"/>
+      </w:pPr>
+      <w:r>
+        <w:lastRenderedPageBreak/>
+        <w:t>Diese Nachrichten werden dann nicht mehr weiter behandelt. Also implizit vergessen.</w:t>
+      </w:r>
+    </w:p>
+    <w:p>
+      <w:pPr>
+        <w:pStyle w:val="Listenabsatz"/>
+        <w:numPr>
+          <w:ilvl w:val="2"/>
+          <w:numId w:val="5"/>
+        </w:numPr>
+        <w:spacing w:after="0" w:line="20" w:lineRule="atLeast"/>
+      </w:pPr>
+      <w:r>
+        <w:t>Ist eine Nachricht der eigenen Station daran beteiligt wird dies dementsprechend berücksichtigt (Übergang zur Einstiegsphase).</w:t>
+      </w:r>
+    </w:p>
+    <w:p>
+      <w:pPr>
+        <w:spacing w:after="0" w:line="20" w:lineRule="atLeast"/>
+      </w:pPr>
+    </w:p>
+    <w:p>
+      <w:pPr>
+        <w:pStyle w:val="Listenabsatz"/>
+        <w:spacing w:after="0" w:line="20" w:lineRule="atLeast"/>
+        <w:ind w:left="1416"/>
+      </w:pPr>
+      <w:r>
         <w:t>So ergeben sich die folgenden Diagramme:</w:t>
       </w:r>
     </w:p>
@@ -2745,22 +2616,21 @@
         <w:spacing w:after="0" w:line="20" w:lineRule="atLeast"/>
         <w:ind w:left="1416"/>
       </w:pPr>
+    </w:p>
+    <w:p>
+      <w:pPr>
+        <w:pStyle w:val="Listenabsatz"/>
+        <w:spacing w:after="0" w:line="20" w:lineRule="atLeast"/>
+        <w:ind w:left="1416"/>
+      </w:pPr>
       <w:r>
         <w:rPr>
           <w:noProof/>
         </w:rPr>
         <w:drawing>
-          <wp:anchor distT="0" distB="0" distL="114300" distR="114300" simplePos="0" relativeHeight="251658240" behindDoc="0" locked="0" layoutInCell="1" allowOverlap="1">
-            <wp:simplePos x="0" y="0"/>
-            <wp:positionH relativeFrom="margin">
-              <wp:align>center</wp:align>
-            </wp:positionH>
-            <wp:positionV relativeFrom="paragraph">
-              <wp:posOffset>24765</wp:posOffset>
-            </wp:positionV>
+          <wp:inline distT="0" distB="0" distL="0" distR="0">
             <wp:extent cx="4017629" cy="2795357"/>
             <wp:effectExtent l="0" t="0" r="2540" b="5080"/>
-            <wp:wrapNone/>
             <wp:docPr id="7" name="Grafik 7" descr="C:\Users\Michael\Dropbox\studium\Semester8\VSP\TalDerTraenen\A3\design\Diagramme (Jpgs)\Einstieg Kollision.jpg"/>
             <wp:cNvGraphicFramePr>
               <a:graphicFrameLocks xmlns:a="http://schemas.openxmlformats.org/drawingml/2006/main" noChangeAspect="1"/>
@@ -2803,98 +2673,13 @@
                 </pic:pic>
               </a:graphicData>
             </a:graphic>
-            <wp14:sizeRelH relativeFrom="page">
-              <wp14:pctWidth>0</wp14:pctWidth>
-            </wp14:sizeRelH>
-            <wp14:sizeRelV relativeFrom="page">
-              <wp14:pctHeight>0</wp14:pctHeight>
-            </wp14:sizeRelV>
-          </wp:anchor>
+          </wp:inline>
         </w:drawing>
       </w:r>
     </w:p>
     <w:p>
       <w:pPr>
-        <w:pStyle w:val="Listenabsatz"/>
-        <w:spacing w:after="0" w:line="20" w:lineRule="atLeast"/>
-        <w:ind w:left="1416"/>
-      </w:pPr>
-    </w:p>
-    <w:p>
-      <w:pPr>
-        <w:pStyle w:val="Listenabsatz"/>
-        <w:spacing w:after="0" w:line="20" w:lineRule="atLeast"/>
-        <w:ind w:left="1416"/>
-      </w:pPr>
-    </w:p>
-    <w:p>
-      <w:pPr>
-        <w:pStyle w:val="Listenabsatz"/>
-        <w:spacing w:after="0" w:line="20" w:lineRule="atLeast"/>
-        <w:ind w:left="1416"/>
-      </w:pPr>
-    </w:p>
-    <w:p>
-      <w:pPr>
-        <w:pStyle w:val="Listenabsatz"/>
-        <w:spacing w:after="0" w:line="20" w:lineRule="atLeast"/>
-        <w:ind w:left="1416"/>
-      </w:pPr>
-    </w:p>
-    <w:p>
-      <w:pPr>
-        <w:pStyle w:val="Listenabsatz"/>
-        <w:spacing w:after="0" w:line="20" w:lineRule="atLeast"/>
-        <w:ind w:left="1416"/>
-      </w:pPr>
-    </w:p>
-    <w:p>
-      <w:pPr>
-        <w:pStyle w:val="Listenabsatz"/>
-        <w:spacing w:after="0" w:line="20" w:lineRule="atLeast"/>
-        <w:ind w:left="1416"/>
-      </w:pPr>
-    </w:p>
-    <w:p>
-      <w:pPr>
-        <w:pStyle w:val="Listenabsatz"/>
-        <w:spacing w:after="0" w:line="20" w:lineRule="atLeast"/>
-        <w:ind w:left="1416"/>
-      </w:pPr>
-    </w:p>
-    <w:p>
-      <w:pPr>
-        <w:pStyle w:val="Listenabsatz"/>
-        <w:spacing w:after="0" w:line="20" w:lineRule="atLeast"/>
-        <w:ind w:left="1416"/>
-      </w:pPr>
-    </w:p>
-    <w:p>
-      <w:pPr>
-        <w:pStyle w:val="Listenabsatz"/>
-        <w:spacing w:after="0" w:line="20" w:lineRule="atLeast"/>
-        <w:ind w:left="1416"/>
-      </w:pPr>
-    </w:p>
-    <w:p>
-      <w:pPr>
-        <w:pStyle w:val="Listenabsatz"/>
-        <w:spacing w:after="0" w:line="20" w:lineRule="atLeast"/>
-        <w:ind w:left="1416"/>
-      </w:pPr>
-    </w:p>
-    <w:p>
-      <w:pPr>
-        <w:pStyle w:val="Listenabsatz"/>
-        <w:spacing w:after="0" w:line="20" w:lineRule="atLeast"/>
-        <w:ind w:left="1416"/>
-      </w:pPr>
-    </w:p>
-    <w:p>
-      <w:pPr>
-        <w:pStyle w:val="Listenabsatz"/>
-        <w:spacing w:after="0" w:line="20" w:lineRule="atLeast"/>
-        <w:ind w:left="1416"/>
+        <w:spacing w:after="0" w:line="20" w:lineRule="atLeast"/>
       </w:pPr>
     </w:p>
     <w:p>
@@ -2907,62 +2692,300 @@
         <w:spacing w:after="0" w:line="20" w:lineRule="atLeast"/>
       </w:pPr>
       <w:r>
+        <w:t>Wie verläuft die Sendephase?</w:t>
+      </w:r>
+    </w:p>
+    <w:p>
+      <w:pPr>
+        <w:spacing w:after="0" w:line="20" w:lineRule="atLeast"/>
+        <w:ind w:left="1416"/>
+      </w:pPr>
+      <w:r>
+        <w:t xml:space="preserve">Auch in der Sendephase hört die Station noch auf jede eingehende Nachricht. </w:t>
+      </w:r>
+      <w:r>
+        <w:t>Man prüft darauf ob eine Kollision entstand und ob eine Nachricht der eigenen Station daran beteiligt war.</w:t>
+      </w:r>
+      <w:r>
+        <w:t xml:space="preserve"> Ist dies der Fall so ist dies der Übergang zur Einstiegsphase ohne Senden einer neuen Nachricht.</w:t>
+      </w:r>
+      <w:r>
+        <w:t xml:space="preserve"> Zudem wird (wie in der Einstiegsphase) die Uhr mit den kollisionsfreien Nachrichten synchronisiert.</w:t>
+      </w:r>
+    </w:p>
+    <w:p>
+      <w:pPr>
+        <w:spacing w:after="0" w:line="20" w:lineRule="atLeast"/>
+        <w:ind w:left="1416"/>
+      </w:pPr>
+    </w:p>
+    <w:p>
+      <w:pPr>
+        <w:spacing w:after="0" w:line="20" w:lineRule="atLeast"/>
+        <w:ind w:left="1416"/>
+      </w:pPr>
+      <w:r>
+        <w:t xml:space="preserve">Die Verarbeitung der eingehenden Nachrichten und die Vorbereitung / Senden neuen Nachricht läuft dabei nebenläufig. Deswegen kann es dazu kommen, dass Die Uhrzeit ggf. so synchronisiert wird das sie einen kleinen Sprung in die Zukunft macht und dies dazu führt, dass die </w:t>
+      </w:r>
+      <w:proofErr w:type="spellStart"/>
+      <w:r>
+        <w:t>Slotzeit</w:t>
+      </w:r>
+      <w:proofErr w:type="spellEnd"/>
+      <w:r>
+        <w:t xml:space="preserve"> zum Senden verpasst wird. Dies ist dann auch ein Übergang zur Einstiegsphase.</w:t>
+      </w:r>
+    </w:p>
+    <w:p>
+      <w:pPr>
+        <w:spacing w:after="0" w:line="20" w:lineRule="atLeast"/>
+        <w:ind w:left="1416"/>
+      </w:pPr>
+    </w:p>
+    <w:p>
+      <w:pPr>
+        <w:spacing w:after="0" w:line="20" w:lineRule="atLeast"/>
+        <w:ind w:left="1416"/>
+      </w:pPr>
+      <w:r>
+        <w:t xml:space="preserve">Ist eine Nachricht (gesendet im letzten Frame) nicht an einer Kollision beteiligt und wurde auf in der </w:t>
+      </w:r>
+      <w:proofErr w:type="spellStart"/>
+      <w:r>
+        <w:t>Slotzeit</w:t>
+      </w:r>
+      <w:proofErr w:type="spellEnd"/>
+      <w:r>
+        <w:t xml:space="preserve"> noch gesendet ist die Station auch im nächsten Frame noch in der Sendephase.</w:t>
+      </w:r>
+    </w:p>
+    <w:p>
+      <w:pPr>
+        <w:spacing w:after="0" w:line="20" w:lineRule="atLeast"/>
+        <w:ind w:left="1416"/>
+      </w:pPr>
+    </w:p>
+    <w:p>
+      <w:pPr>
+        <w:spacing w:after="0" w:line="20" w:lineRule="atLeast"/>
+        <w:ind w:left="1416"/>
+      </w:pPr>
+      <w:r>
+        <w:t>Der Sender sendet zu einem bestimmten Zeitpunkt ein Nachrichtenpaket. Dies geschieht genau ein- oder keinmal in einem Frame.</w:t>
+      </w:r>
+    </w:p>
+    <w:p>
+      <w:pPr>
+        <w:spacing w:after="0" w:line="20" w:lineRule="atLeast"/>
+        <w:ind w:left="1416"/>
+      </w:pPr>
+    </w:p>
+    <w:p>
+      <w:pPr>
+        <w:spacing w:after="0" w:line="20" w:lineRule="atLeast"/>
+        <w:ind w:left="1416"/>
+      </w:pPr>
+      <w:r>
+        <w:t>Der Ablaut ist wie folgt:</w:t>
+      </w:r>
+    </w:p>
+    <w:p>
+      <w:pPr>
+        <w:pStyle w:val="Listenabsatz"/>
+        <w:numPr>
+          <w:ilvl w:val="0"/>
+          <w:numId w:val="6"/>
+        </w:numPr>
+        <w:spacing w:after="0" w:line="20" w:lineRule="atLeast"/>
+      </w:pPr>
+      <w:r>
+        <w:t>Es wird für eine Nachricht ermittelt, wann gesendet werden muss</w:t>
+      </w:r>
+    </w:p>
+    <w:p>
+      <w:pPr>
+        <w:pStyle w:val="Listenabsatz"/>
+        <w:numPr>
+          <w:ilvl w:val="1"/>
+          <w:numId w:val="6"/>
+        </w:numPr>
+        <w:spacing w:after="0" w:line="20" w:lineRule="atLeast"/>
+      </w:pPr>
+      <w:r>
         <w:lastRenderedPageBreak/>
-        <w:t>Wie verläuft die Sendephase?</w:t>
-      </w:r>
-    </w:p>
-    <w:p>
-      <w:pPr>
-        <w:spacing w:after="0" w:line="20" w:lineRule="atLeast"/>
-        <w:ind w:left="1416"/>
-      </w:pPr>
-      <w:r>
-        <w:t xml:space="preserve">Auch in der Sendephase hört die Station noch auf jede eingehende Nachricht. </w:t>
-      </w:r>
-      <w:r>
-        <w:t>Man prüft darauf ob eine Kollision entstand und ob eine Nachricht der eigenen Station daran beteiligt war.</w:t>
-      </w:r>
-      <w:r>
-        <w:t xml:space="preserve"> Ist dies der Fall so ist dies der Übergang zur Einstiegsphase ohne Senden einer neuen Nachricht.</w:t>
-      </w:r>
-      <w:r>
-        <w:t xml:space="preserve"> Zudem wird (wie in der Einstiegsphase) die Uhr mit den kollisionsfreien Nachrichten synchronisiert.</w:t>
-      </w:r>
-    </w:p>
-    <w:p>
-      <w:pPr>
-        <w:spacing w:after="0" w:line="20" w:lineRule="atLeast"/>
-        <w:ind w:left="1416"/>
-      </w:pPr>
-    </w:p>
-    <w:p>
-      <w:pPr>
-        <w:spacing w:after="0" w:line="20" w:lineRule="atLeast"/>
-        <w:ind w:left="1416"/>
-      </w:pPr>
-      <w:r>
-        <w:t>Die Verarbeitung der eingehenden Nachrichten und die Vorbereitung / Senden neuen Nachricht läuft dabei nebenläufig. Deswegen kann es dazu kommen, dass Die Uhrzeit ggf. so synchronisiert wird das sie einen kleinen Sprung in die Zukunft macht und dies dazu führt, dass die Slotzeit zum Senden verpasst wird. Dies ist dann auch ein Übergang zur Einstiegsphase.</w:t>
-      </w:r>
-    </w:p>
-    <w:p>
-      <w:pPr>
-        <w:spacing w:after="0" w:line="20" w:lineRule="atLeast"/>
-        <w:ind w:left="1416"/>
-      </w:pPr>
-    </w:p>
-    <w:p>
-      <w:pPr>
-        <w:spacing w:after="0" w:line="20" w:lineRule="atLeast"/>
-        <w:ind w:left="1416"/>
-      </w:pPr>
-      <w:r>
-        <w:t>Ist eine Nachricht (gesendet im letzten Frame) nicht an einer Kollision beteiligt und wurde auf in der Slotzeit noch gesendet ist die Station auch im nächsten Frame noch in der Sendephase.</w:t>
-      </w:r>
-    </w:p>
-    <w:p>
-      <w:pPr>
-        <w:spacing w:after="0" w:line="20" w:lineRule="atLeast"/>
-        <w:ind w:left="1416"/>
+        <w:t xml:space="preserve">Dies wird mit Hilfe der </w:t>
+      </w:r>
+      <w:proofErr w:type="spellStart"/>
+      <w:r>
+        <w:t>Slotnummer</w:t>
+      </w:r>
+      <w:proofErr w:type="spellEnd"/>
+      <w:r>
+        <w:t xml:space="preserve"> und der eigenen UTC Clock errechnet, da jede Sekunde ein neuer Frame beginnt und ein Slot 40 MS lang ist. </w:t>
+      </w:r>
+    </w:p>
+    <w:p>
+      <w:pPr>
+        <w:pStyle w:val="Listenabsatz"/>
+        <w:numPr>
+          <w:ilvl w:val="0"/>
+          <w:numId w:val="6"/>
+        </w:numPr>
+        <w:spacing w:after="0" w:line="20" w:lineRule="atLeast"/>
+      </w:pPr>
+      <w:r>
+        <w:t>Es geschieht nichts bis die Uhr dem Sender ein Signal gibt, dass die Nachricht in 10 MS raus muss.</w:t>
+      </w:r>
+    </w:p>
+    <w:p>
+      <w:pPr>
+        <w:pStyle w:val="Listenabsatz"/>
+        <w:numPr>
+          <w:ilvl w:val="0"/>
+          <w:numId w:val="6"/>
+        </w:numPr>
+        <w:spacing w:after="0" w:line="20" w:lineRule="atLeast"/>
+      </w:pPr>
+      <w:r>
+        <w:t>Dann wird die Nachricht vorbereitet:</w:t>
+      </w:r>
+    </w:p>
+    <w:p>
+      <w:pPr>
+        <w:pStyle w:val="Listenabsatz"/>
+        <w:numPr>
+          <w:ilvl w:val="1"/>
+          <w:numId w:val="6"/>
+        </w:numPr>
+        <w:spacing w:after="0" w:line="20" w:lineRule="atLeast"/>
+      </w:pPr>
+      <w:r>
+        <w:t>Die Daten:</w:t>
+      </w:r>
+    </w:p>
+    <w:p>
+      <w:pPr>
+        <w:pStyle w:val="Listenabsatz"/>
+        <w:numPr>
+          <w:ilvl w:val="2"/>
+          <w:numId w:val="6"/>
+        </w:numPr>
+        <w:spacing w:after="0" w:line="20" w:lineRule="atLeast"/>
+      </w:pPr>
+      <w:r>
+        <w:t>Typ: Bekannt</w:t>
+      </w:r>
+    </w:p>
+    <w:p>
+      <w:pPr>
+        <w:pStyle w:val="Listenabsatz"/>
+        <w:numPr>
+          <w:ilvl w:val="2"/>
+          <w:numId w:val="6"/>
+        </w:numPr>
+        <w:spacing w:after="0" w:line="20" w:lineRule="atLeast"/>
+      </w:pPr>
+      <w:r>
+        <w:t>Payload: Wird von Datenquelle geholt</w:t>
+      </w:r>
+      <w:r>
+        <w:tab/>
+      </w:r>
+    </w:p>
+    <w:p>
+      <w:pPr>
+        <w:pStyle w:val="Listenabsatz"/>
+        <w:numPr>
+          <w:ilvl w:val="2"/>
+          <w:numId w:val="6"/>
+        </w:numPr>
+        <w:spacing w:after="0" w:line="20" w:lineRule="atLeast"/>
+      </w:pPr>
+      <w:proofErr w:type="spellStart"/>
+      <w:r>
+        <w:t>Slotnummer</w:t>
+      </w:r>
+      <w:proofErr w:type="spellEnd"/>
+      <w:r>
+        <w:t>: Bekannt</w:t>
+      </w:r>
+    </w:p>
+    <w:p>
+      <w:pPr>
+        <w:pStyle w:val="Listenabsatz"/>
+        <w:numPr>
+          <w:ilvl w:val="2"/>
+          <w:numId w:val="6"/>
+        </w:numPr>
+        <w:spacing w:after="0" w:line="20" w:lineRule="atLeast"/>
+      </w:pPr>
+      <w:r>
+        <w:t>Zeit des Sendens: vorhin errechnet</w:t>
+      </w:r>
+    </w:p>
+    <w:p>
+      <w:pPr>
+        <w:pStyle w:val="Listenabsatz"/>
+        <w:numPr>
+          <w:ilvl w:val="1"/>
+          <w:numId w:val="6"/>
+        </w:numPr>
+        <w:spacing w:after="0" w:line="20" w:lineRule="atLeast"/>
+      </w:pPr>
+      <w:r>
+        <w:t>Diese Nachricht wird dann zu Byte konvertiert</w:t>
+      </w:r>
+    </w:p>
+    <w:p>
+      <w:pPr>
+        <w:pStyle w:val="Listenabsatz"/>
+        <w:numPr>
+          <w:ilvl w:val="0"/>
+          <w:numId w:val="6"/>
+        </w:numPr>
+        <w:spacing w:after="0" w:line="20" w:lineRule="atLeast"/>
+      </w:pPr>
+      <w:r>
+        <w:t xml:space="preserve">Es wird gewartet bis ein Signal von der Uhr kommt, dass die Nachricht jetzt raus muss. </w:t>
+      </w:r>
+    </w:p>
+    <w:p>
+      <w:pPr>
+        <w:pStyle w:val="Listenabsatz"/>
+        <w:numPr>
+          <w:ilvl w:val="1"/>
+          <w:numId w:val="6"/>
+        </w:numPr>
+        <w:spacing w:after="0" w:line="20" w:lineRule="atLeast"/>
+      </w:pPr>
+      <w:r>
+        <w:t>Da sich die Uhr in der ganzen Zeit des Ablaufs ggf. neu synchronisiert könnte sie auch soweit vorgestellt werden, dass der Slot verpasst wird, dann wird nicht gesendet.</w:t>
+      </w:r>
+    </w:p>
+    <w:p>
+      <w:pPr>
+        <w:pStyle w:val="Listenabsatz"/>
+        <w:numPr>
+          <w:ilvl w:val="1"/>
+          <w:numId w:val="6"/>
+        </w:numPr>
+        <w:spacing w:after="0" w:line="20" w:lineRule="atLeast"/>
+      </w:pPr>
+      <w:r>
+        <w:t xml:space="preserve">Der Sender sendet die vorbereitete Nachricht an </w:t>
+      </w:r>
+      <w:proofErr w:type="gramStart"/>
+      <w:r>
+        <w:t>die spezifizierte Multicast</w:t>
+      </w:r>
+      <w:proofErr w:type="gramEnd"/>
+      <w:r>
+        <w:t xml:space="preserve"> IP Adresse.</w:t>
+      </w:r>
+    </w:p>
+    <w:p>
+      <w:pPr>
+        <w:spacing w:after="0" w:line="20" w:lineRule="atLeast"/>
       </w:pPr>
     </w:p>
     <w:p>
@@ -2973,8 +2996,6 @@
       <w:r>
         <w:t>So ergeben sich folgende Diagramme:</w:t>
       </w:r>
-      <w:bookmarkStart w:id="0" w:name="_GoBack"/>
-      <w:bookmarkEnd w:id="0"/>
     </w:p>
     <w:p>
       <w:pPr>
@@ -3165,7 +3186,23 @@
         <w:spacing w:after="0" w:line="20" w:lineRule="atLeast"/>
       </w:pPr>
       <w:r>
-        <w:t>Danach geht sie direkt zur Einstiegsphase über. Da die Station direkt im Init jedoch schon im ersten befindet, und die ersten Millisekunden mit dem Init verbracht werden muss der 2. Frame auch komplett abgehört werden.</w:t>
+        <w:t xml:space="preserve">Danach geht sie direkt zur Einstiegsphase über. Da die Station direkt im </w:t>
+      </w:r>
+      <w:proofErr w:type="spellStart"/>
+      <w:r>
+        <w:t>Init</w:t>
+      </w:r>
+      <w:proofErr w:type="spellEnd"/>
+      <w:r>
+        <w:t xml:space="preserve"> jedoch schon im ersten befindet, und die ersten Millisekunden mit dem </w:t>
+      </w:r>
+      <w:proofErr w:type="spellStart"/>
+      <w:r>
+        <w:t>Init</w:t>
+      </w:r>
+      <w:proofErr w:type="spellEnd"/>
+      <w:r>
+        <w:t xml:space="preserve"> verbracht werden muss der 2. Frame auch komplett abgehört werden.</w:t>
       </w:r>
     </w:p>
     <w:p>
@@ -3189,7 +3226,15 @@
         <w:spacing w:after="0" w:line="20" w:lineRule="atLeast"/>
       </w:pPr>
       <w:r>
-        <w:t>Alle starten (haben zum Beispiel ihr Init) im selben Frame, wenn es keine Zeitdifferenzen gäbe.</w:t>
+        <w:t xml:space="preserve">Alle starten (haben zum Beispiel ihr </w:t>
+      </w:r>
+      <w:proofErr w:type="spellStart"/>
+      <w:r>
+        <w:t>Init</w:t>
+      </w:r>
+      <w:proofErr w:type="spellEnd"/>
+      <w:r>
+        <w:t>) im selben Frame, wenn es keine Zeitdifferenzen gäbe.</w:t>
       </w:r>
     </w:p>
     <w:p>
@@ -4735,7 +4780,7 @@
 </file>
 
 <file path=customXml/itemProps1.xml><?xml version="1.0" encoding="utf-8"?>
-<ds:datastoreItem xmlns:ds="http://schemas.openxmlformats.org/officeDocument/2006/customXml" ds:itemID="{1A404F7B-3CDA-4165-8EA5-67D3BEBBBF8C}">
+<ds:datastoreItem xmlns:ds="http://schemas.openxmlformats.org/officeDocument/2006/customXml" ds:itemID="{A97CA8B3-F94E-40F3-97F8-7ED78B8B19FB}">
   <ds:schemaRefs>
     <ds:schemaRef ds:uri="http://schemas.openxmlformats.org/officeDocument/2006/bibliography"/>
   </ds:schemaRefs>

</xml_diff>

<commit_message>
sendephase kollision with the message that was just sended, not with a message send last frame! Important mistake now fixed in Entwurf and Diagrams
</commit_message>
<xml_diff>
--- a/A3/design/Entwurf.docx
+++ b/A3/design/Entwurf.docx
@@ -217,8 +217,6 @@
       <w:r>
         <w:t xml:space="preserve">: </w:t>
       </w:r>
-      <w:bookmarkStart w:id="0" w:name="_GoBack"/>
-      <w:bookmarkEnd w:id="0"/>
     </w:p>
     <w:p>
       <w:pPr>
@@ -542,105 +540,16 @@
     <w:p>
       <w:pPr>
         <w:spacing w:after="0" w:line="20" w:lineRule="atLeast"/>
-        <w:ind w:left="708"/>
-      </w:pPr>
-      <w:r>
-        <w:t xml:space="preserve">Da hier nur Stationen senden und empfangen, und alle gleichwertig sind, ist es eine </w:t>
-      </w:r>
-      <w:r>
-        <w:t xml:space="preserve">reine </w:t>
-      </w:r>
-      <w:r>
-        <w:t>Peer-To-Peer Kommunikation zwischen den Stationen über UDP Multicast.</w:t>
-      </w:r>
-    </w:p>
-    <w:p>
-      <w:pPr>
-        <w:spacing w:after="0" w:line="20" w:lineRule="atLeast"/>
-        <w:ind w:left="708"/>
-      </w:pPr>
-    </w:p>
-    <w:p>
-      <w:pPr>
-        <w:spacing w:after="0" w:line="20" w:lineRule="atLeast"/>
-        <w:ind w:left="708"/>
-      </w:pPr>
-      <w:r>
-        <w:t>Intern gibt es folgende Kommunikationsformen:</w:t>
-      </w:r>
-    </w:p>
-    <w:p>
-      <w:pPr>
-        <w:spacing w:after="0" w:line="20" w:lineRule="atLeast"/>
         <w:ind w:firstLine="708"/>
       </w:pPr>
       <w:r>
-        <w:rPr>
-          <w:noProof/>
-        </w:rPr>
-        <w:drawing>
-          <wp:inline distT="0" distB="0" distL="0" distR="0">
-            <wp:extent cx="5745480" cy="4062730"/>
-            <wp:effectExtent l="0" t="0" r="7620" b="0"/>
-            <wp:docPr id="3" name="Grafik 3" descr="C:\Users\Michael\Dropbox\studium\Semester8\VSP\TalDerTraenen\A3\design\Diagramme (Jpgs)\Kommunikation.jpg"/>
-            <wp:cNvGraphicFramePr>
-              <a:graphicFrameLocks xmlns:a="http://schemas.openxmlformats.org/drawingml/2006/main" noChangeAspect="1"/>
-            </wp:cNvGraphicFramePr>
-            <a:graphic xmlns:a="http://schemas.openxmlformats.org/drawingml/2006/main">
-              <a:graphicData uri="http://schemas.openxmlformats.org/drawingml/2006/picture">
-                <pic:pic xmlns:pic="http://schemas.openxmlformats.org/drawingml/2006/picture">
-                  <pic:nvPicPr>
-                    <pic:cNvPr id="0" name="Picture 3" descr="C:\Users\Michael\Dropbox\studium\Semester8\VSP\TalDerTraenen\A3\design\Diagramme (Jpgs)\Kommunikation.jpg"/>
-                    <pic:cNvPicPr>
-                      <a:picLocks noChangeAspect="1" noChangeArrowheads="1"/>
-                    </pic:cNvPicPr>
-                  </pic:nvPicPr>
-                  <pic:blipFill>
-                    <a:blip r:embed="rId8" cstate="print">
-                      <a:extLst>
-                        <a:ext uri="{28A0092B-C50C-407E-A947-70E740481C1C}">
-                          <a14:useLocalDpi xmlns:a14="http://schemas.microsoft.com/office/drawing/2010/main" val="0"/>
-                        </a:ext>
-                      </a:extLst>
-                    </a:blip>
-                    <a:srcRect/>
-                    <a:stretch>
-                      <a:fillRect/>
-                    </a:stretch>
-                  </pic:blipFill>
-                  <pic:spPr bwMode="auto">
-                    <a:xfrm>
-                      <a:off x="0" y="0"/>
-                      <a:ext cx="5745480" cy="4062730"/>
-                    </a:xfrm>
-                    <a:prstGeom prst="rect">
-                      <a:avLst/>
-                    </a:prstGeom>
-                    <a:noFill/>
-                    <a:ln>
-                      <a:noFill/>
-                    </a:ln>
-                  </pic:spPr>
-                </pic:pic>
-              </a:graphicData>
-            </a:graphic>
-          </wp:inline>
-        </w:drawing>
-      </w:r>
-    </w:p>
-    <w:p>
-      <w:pPr>
-        <w:spacing w:after="0" w:line="20" w:lineRule="atLeast"/>
-        <w:ind w:firstLine="708"/>
-      </w:pPr>
-    </w:p>
-    <w:p>
-      <w:pPr>
-        <w:spacing w:after="0" w:line="20" w:lineRule="atLeast"/>
-        <w:ind w:firstLine="708"/>
-      </w:pPr>
-      <w:r>
-        <w:t>Darüber hinaus hat die Station (siehe im oberen Diagramm) einzelne Komponenten.</w:t>
+        <w:t>D</w:t>
+      </w:r>
+      <w:r>
+        <w:t>ie Station</w:t>
+      </w:r>
+      <w:r>
+        <w:t xml:space="preserve"> wird in mehrere Komponenten aufgeteilt.</w:t>
       </w:r>
     </w:p>
     <w:p>
@@ -739,7 +648,27 @@
       </w:r>
       <w:proofErr w:type="spellEnd"/>
       <w:r>
-        <w:t xml:space="preserve"> (Die Aktuelle Uhrzeit der Station)</w:t>
+        <w:t xml:space="preserve"> (Die Aktuelle Uhrzeit der Station</w:t>
+      </w:r>
+      <w:r>
+        <w:t xml:space="preserve">, gibt zum Beispiel dem Core </w:t>
+      </w:r>
+      <w:proofErr w:type="gramStart"/>
+      <w:r>
+        <w:t>Bescheid</w:t>
+      </w:r>
+      <w:proofErr w:type="gramEnd"/>
+      <w:r>
+        <w:t xml:space="preserve"> </w:t>
+      </w:r>
+      <w:r>
+        <w:t>wenn</w:t>
+      </w:r>
+      <w:r>
+        <w:t xml:space="preserve"> ein neuer Frame beginnt</w:t>
+      </w:r>
+      <w:r>
+        <w:t>)</w:t>
       </w:r>
     </w:p>
     <w:p>
@@ -887,7 +816,7 @@
                     </pic:cNvPicPr>
                   </pic:nvPicPr>
                   <pic:blipFill rotWithShape="1">
-                    <a:blip r:embed="rId9" cstate="print">
+                    <a:blip r:embed="rId8" cstate="print">
                       <a:extLst>
                         <a:ext uri="{28A0092B-C50C-407E-A947-70E740481C1C}">
                           <a14:useLocalDpi xmlns:a14="http://schemas.microsoft.com/office/drawing/2010/main" val="0"/>
@@ -933,7 +862,6 @@
           <w:sz w:val="30"/>
           <w:szCs w:val="30"/>
         </w:rPr>
-        <w:lastRenderedPageBreak/>
         <w:drawing>
           <wp:inline distT="0" distB="0" distL="0" distR="0" wp14:anchorId="20A01B5C" wp14:editId="39466E11">
             <wp:extent cx="5575300" cy="2864866"/>
@@ -952,7 +880,7 @@
                     </pic:cNvPicPr>
                   </pic:nvPicPr>
                   <pic:blipFill rotWithShape="1">
-                    <a:blip r:embed="rId10" cstate="print">
+                    <a:blip r:embed="rId9" cstate="print">
                       <a:extLst>
                         <a:ext uri="{28A0092B-C50C-407E-A947-70E740481C1C}">
                           <a14:useLocalDpi xmlns:a14="http://schemas.microsoft.com/office/drawing/2010/main" val="0"/>
@@ -987,11 +915,94 @@
         </w:drawing>
       </w:r>
     </w:p>
-    <w:p>
-      <w:pPr>
-        <w:pStyle w:val="Listenabsatz"/>
-        <w:spacing w:after="0" w:line="20" w:lineRule="atLeast"/>
-      </w:pPr>
+    <w:p/>
+    <w:p>
+      <w:r>
+        <w:br w:type="page"/>
+      </w:r>
+    </w:p>
+    <w:p>
+      <w:pPr>
+        <w:ind w:left="708"/>
+      </w:pPr>
+      <w:r>
+        <w:lastRenderedPageBreak/>
+        <w:t>Da hier nur Stationen senden und empfangen, und alle gleichwertig sind, ist es eine reine Peer-To-Peer Kommunikation zwischen den Stationen über UDP Multicast.</w:t>
+      </w:r>
+    </w:p>
+    <w:p>
+      <w:pPr>
+        <w:spacing w:after="0" w:line="20" w:lineRule="atLeast"/>
+        <w:ind w:left="708"/>
+      </w:pPr>
+    </w:p>
+    <w:p>
+      <w:pPr>
+        <w:spacing w:after="0" w:line="20" w:lineRule="atLeast"/>
+        <w:ind w:left="708"/>
+      </w:pPr>
+      <w:r>
+        <w:t>Intern gibt es darüber hinaus folgende Kommunikationsformen zwischen den Komponenten:</w:t>
+      </w:r>
+    </w:p>
+    <w:p>
+      <w:pPr>
+        <w:pStyle w:val="Listenabsatz"/>
+        <w:spacing w:after="0" w:line="20" w:lineRule="atLeast"/>
+      </w:pPr>
+      <w:r>
+        <w:rPr>
+          <w:noProof/>
+        </w:rPr>
+        <w:drawing>
+          <wp:inline distT="0" distB="0" distL="0" distR="0" wp14:anchorId="00970742" wp14:editId="3CFE2CDE">
+            <wp:extent cx="4670734" cy="3302758"/>
+            <wp:effectExtent l="0" t="0" r="635" b="0"/>
+            <wp:docPr id="3" name="Grafik 3" descr="C:\Users\Michael\Dropbox\studium\Semester8\VSP\TalDerTraenen\A3\design\Diagramme (Jpgs)\Kommunikation.jpg"/>
+            <wp:cNvGraphicFramePr>
+              <a:graphicFrameLocks xmlns:a="http://schemas.openxmlformats.org/drawingml/2006/main" noChangeAspect="1"/>
+            </wp:cNvGraphicFramePr>
+            <a:graphic xmlns:a="http://schemas.openxmlformats.org/drawingml/2006/main">
+              <a:graphicData uri="http://schemas.openxmlformats.org/drawingml/2006/picture">
+                <pic:pic xmlns:pic="http://schemas.openxmlformats.org/drawingml/2006/picture">
+                  <pic:nvPicPr>
+                    <pic:cNvPr id="0" name="Picture 3" descr="C:\Users\Michael\Dropbox\studium\Semester8\VSP\TalDerTraenen\A3\design\Diagramme (Jpgs)\Kommunikation.jpg"/>
+                    <pic:cNvPicPr>
+                      <a:picLocks noChangeAspect="1" noChangeArrowheads="1"/>
+                    </pic:cNvPicPr>
+                  </pic:nvPicPr>
+                  <pic:blipFill>
+                    <a:blip r:embed="rId10" cstate="print">
+                      <a:extLst>
+                        <a:ext uri="{28A0092B-C50C-407E-A947-70E740481C1C}">
+                          <a14:useLocalDpi xmlns:a14="http://schemas.microsoft.com/office/drawing/2010/main" val="0"/>
+                        </a:ext>
+                      </a:extLst>
+                    </a:blip>
+                    <a:srcRect/>
+                    <a:stretch>
+                      <a:fillRect/>
+                    </a:stretch>
+                  </pic:blipFill>
+                  <pic:spPr bwMode="auto">
+                    <a:xfrm>
+                      <a:off x="0" y="0"/>
+                      <a:ext cx="4670734" cy="3302758"/>
+                    </a:xfrm>
+                    <a:prstGeom prst="rect">
+                      <a:avLst/>
+                    </a:prstGeom>
+                    <a:noFill/>
+                    <a:ln>
+                      <a:noFill/>
+                    </a:ln>
+                  </pic:spPr>
+                </pic:pic>
+              </a:graphicData>
+            </a:graphic>
+          </wp:inline>
+        </w:drawing>
+      </w:r>
     </w:p>
     <w:p>
       <w:pPr>
@@ -1169,22 +1180,23 @@
     <w:p>
       <w:pPr>
         <w:spacing w:after="0" w:line="20" w:lineRule="atLeast"/>
-      </w:pPr>
-    </w:p>
-    <w:p>
-      <w:pPr>
-        <w:spacing w:after="0" w:line="20" w:lineRule="atLeast"/>
-        <w:ind w:firstLine="708"/>
+        <w:ind w:left="1416"/>
+      </w:pPr>
+    </w:p>
+    <w:p>
+      <w:pPr>
+        <w:spacing w:after="0" w:line="20" w:lineRule="atLeast"/>
+        <w:ind w:left="1416" w:firstLine="708"/>
       </w:pPr>
       <w:r>
         <w:rPr>
           <w:noProof/>
         </w:rPr>
         <w:drawing>
-          <wp:inline distT="0" distB="0" distL="0" distR="0" wp14:anchorId="6711B19D" wp14:editId="2CD7D25E">
-            <wp:extent cx="4973702" cy="1319243"/>
+          <wp:inline distT="0" distB="0" distL="0" distR="0" wp14:anchorId="6711B19D">
+            <wp:extent cx="4557963" cy="1969103"/>
             <wp:effectExtent l="0" t="0" r="0" b="0"/>
-            <wp:docPr id="5" name="Grafik 5" descr="C:\Users\Michael\Dropbox\studium\Semester8\VSP\TalDerTraenen\A3\design\Diagramme (Jpgs)\Phasen.jpg"/>
+            <wp:docPr id="5" name="Grafik 5"/>
             <wp:cNvGraphicFramePr>
               <a:graphicFrameLocks xmlns:a="http://schemas.openxmlformats.org/drawingml/2006/main" noChangeAspect="1"/>
             </wp:cNvGraphicFramePr>
@@ -1205,7 +1217,6 @@
                         </a:ext>
                       </a:extLst>
                     </a:blip>
-                    <a:srcRect/>
                     <a:stretch>
                       <a:fillRect/>
                     </a:stretch>
@@ -1213,7 +1224,7 @@
                   <pic:spPr bwMode="auto">
                     <a:xfrm>
                       <a:off x="0" y="0"/>
-                      <a:ext cx="4973702" cy="1319243"/>
+                      <a:ext cx="4563525" cy="1971506"/>
                     </a:xfrm>
                     <a:prstGeom prst="rect">
                       <a:avLst/>
@@ -1233,24 +1244,13 @@
     <w:p>
       <w:pPr>
         <w:spacing w:after="0" w:line="20" w:lineRule="atLeast"/>
-        <w:ind w:firstLine="708"/>
-      </w:pPr>
-    </w:p>
-    <w:p>
-      <w:pPr>
-        <w:spacing w:after="0" w:line="20" w:lineRule="atLeast"/>
-        <w:ind w:firstLine="708"/>
-      </w:pPr>
-    </w:p>
-    <w:p>
-      <w:pPr>
-        <w:spacing w:after="0" w:line="20" w:lineRule="atLeast"/>
       </w:pPr>
       <w:r>
         <w:rPr>
           <w:sz w:val="30"/>
           <w:szCs w:val="30"/>
         </w:rPr>
+        <w:lastRenderedPageBreak/>
         <w:t>Wie sieht der (Funk-) Kanal aus?</w:t>
       </w:r>
     </w:p>
@@ -1328,19 +1328,6 @@
         <w:spacing w:after="0" w:line="20" w:lineRule="atLeast"/>
         <w:ind w:left="708"/>
       </w:pPr>
-      <w:r>
-        <w:rPr>
-          <w:highlight w:val="yellow"/>
-        </w:rPr>
-        <w:lastRenderedPageBreak/>
-        <w:t>Der Funkkanal ist hierbei über eine Broadcast-Adresse realisiert. Dieser hat die Eigenschaften einer herkömmlichen Broadcast-Adresse.</w:t>
-      </w:r>
-    </w:p>
-    <w:p>
-      <w:pPr>
-        <w:spacing w:after="0" w:line="20" w:lineRule="atLeast"/>
-        <w:ind w:left="708"/>
-      </w:pPr>
     </w:p>
     <w:p>
       <w:pPr>
@@ -1540,6 +1527,15 @@
       <w:r>
         <w:t>IP: 225.10.1.2</w:t>
       </w:r>
+      <w:r>
+        <w:t xml:space="preserve">, dies ist eine herkömmliche Multicast Adresse die hierbei noch zusätzlich als eine Broadcast Adresse </w:t>
+      </w:r>
+      <w:r>
+        <w:t>gesehen werden könnte</w:t>
+      </w:r>
+      <w:r>
+        <w:t xml:space="preserve"> (Wenn darauf nur unsere Stationen hören).</w:t>
+      </w:r>
     </w:p>
     <w:p>
       <w:pPr>
@@ -1556,11 +1552,9 @@
       <w:r>
         <w:t xml:space="preserve"> (</w:t>
       </w:r>
-      <w:proofErr w:type="spellStart"/>
-      <w:r>
-        <w:t>z.b.</w:t>
-      </w:r>
-      <w:proofErr w:type="spellEnd"/>
+      <w:r>
+        <w:t>zum Beispiel</w:t>
+      </w:r>
       <w:r>
         <w:t xml:space="preserve"> </w:t>
       </w:r>
@@ -1787,14 +1781,7 @@
       </w:r>
       <w:r>
         <w:tab/>
-      </w:r>
-      <w:proofErr w:type="spellStart"/>
-      <w:r>
-        <w:t>Slotnummer</w:t>
-      </w:r>
-      <w:proofErr w:type="spellEnd"/>
-      <w:r>
-        <w:t>, in dem die Station im nächsten Frame senden wird.</w:t>
+        <w:t>Slotnummer, in dem die Station im nächsten Frame senden wird.</w:t>
       </w:r>
     </w:p>
     <w:p>
@@ -1918,6 +1905,13 @@
     <w:p>
       <w:pPr>
         <w:pStyle w:val="Listenabsatz"/>
+        <w:spacing w:after="0" w:line="20" w:lineRule="atLeast"/>
+        <w:ind w:left="1440"/>
+      </w:pPr>
+    </w:p>
+    <w:p>
+      <w:pPr>
+        <w:pStyle w:val="Listenabsatz"/>
         <w:numPr>
           <w:ilvl w:val="0"/>
           <w:numId w:val="2"/>
@@ -1942,20 +1936,12 @@
         <w:pStyle w:val="Listenabsatz"/>
         <w:numPr>
           <w:ilvl w:val="0"/>
-          <w:numId w:val="4"/>
-        </w:numPr>
-        <w:spacing w:after="0" w:line="20" w:lineRule="atLeast"/>
-      </w:pPr>
-      <w:r>
-        <w:t xml:space="preserve">Alle kollisionsfreien Nachrichten auf deren </w:t>
-      </w:r>
-      <w:proofErr w:type="spellStart"/>
-      <w:r>
-        <w:t>Slotnummern</w:t>
-      </w:r>
-      <w:proofErr w:type="spellEnd"/>
-      <w:r>
-        <w:t xml:space="preserve"> überprüfen</w:t>
+          <w:numId w:val="9"/>
+        </w:numPr>
+        <w:spacing w:after="0" w:line="20" w:lineRule="atLeast"/>
+      </w:pPr>
+      <w:r>
+        <w:t>Es wird eine Liste mit allen möglichen Slotnummern erstellt (in dem Fall eine Liste mit den Nummern 1 bis 25).</w:t>
       </w:r>
     </w:p>
     <w:p>
@@ -1963,20 +1949,12 @@
         <w:pStyle w:val="Listenabsatz"/>
         <w:numPr>
           <w:ilvl w:val="0"/>
-          <w:numId w:val="4"/>
-        </w:numPr>
-        <w:spacing w:after="0" w:line="20" w:lineRule="atLeast"/>
-      </w:pPr>
-      <w:r>
-        <w:t xml:space="preserve">Unter allen übrigen </w:t>
-      </w:r>
-      <w:proofErr w:type="spellStart"/>
-      <w:r>
-        <w:t>Slotnummern</w:t>
-      </w:r>
-      <w:proofErr w:type="spellEnd"/>
-      <w:r>
-        <w:t xml:space="preserve"> (im nächsten Frame) eine auswählen</w:t>
+          <w:numId w:val="9"/>
+        </w:numPr>
+        <w:spacing w:after="0" w:line="20" w:lineRule="atLeast"/>
+      </w:pPr>
+      <w:r>
+        <w:t>Von allen empfangenen kollisionsfreien Nachrichten werden die Slotnummern extrahiert</w:t>
       </w:r>
     </w:p>
     <w:p>
@@ -1984,17 +1962,78 @@
         <w:pStyle w:val="Listenabsatz"/>
         <w:numPr>
           <w:ilvl w:val="0"/>
-          <w:numId w:val="4"/>
-        </w:numPr>
-        <w:spacing w:after="0" w:line="20" w:lineRule="atLeast"/>
-      </w:pPr>
-      <w:proofErr w:type="spellStart"/>
-      <w:r>
-        <w:t>Slotnummer</w:t>
-      </w:r>
-      <w:proofErr w:type="spellEnd"/>
-      <w:r>
-        <w:t xml:space="preserve"> in Nachricht einfügen und erst einmal davon ausgehen, dass es zu keiner Kollision kommen wird</w:t>
+          <w:numId w:val="9"/>
+        </w:numPr>
+        <w:spacing w:after="0" w:line="20" w:lineRule="atLeast"/>
+      </w:pPr>
+      <w:r>
+        <w:lastRenderedPageBreak/>
+        <w:t>Durch die Liste der extrahierten Slotnummern wird dann wie folgt iteriert:</w:t>
+      </w:r>
+    </w:p>
+    <w:p>
+      <w:pPr>
+        <w:pStyle w:val="Listenabsatz"/>
+        <w:numPr>
+          <w:ilvl w:val="1"/>
+          <w:numId w:val="9"/>
+        </w:numPr>
+        <w:spacing w:after="0" w:line="20" w:lineRule="atLeast"/>
+      </w:pPr>
+      <w:r>
+        <w:t>Nächste extrahiert Slotnummer aus Liste nehmen</w:t>
+      </w:r>
+    </w:p>
+    <w:p>
+      <w:pPr>
+        <w:pStyle w:val="Listenabsatz"/>
+        <w:numPr>
+          <w:ilvl w:val="1"/>
+          <w:numId w:val="9"/>
+        </w:numPr>
+        <w:spacing w:after="0" w:line="20" w:lineRule="atLeast"/>
+      </w:pPr>
+      <w:r>
+        <w:t>Diese Slotnummer aus Liste der verfügbaren Slotnummern löschen</w:t>
+      </w:r>
+    </w:p>
+    <w:p>
+      <w:pPr>
+        <w:pStyle w:val="Listenabsatz"/>
+        <w:numPr>
+          <w:ilvl w:val="1"/>
+          <w:numId w:val="9"/>
+        </w:numPr>
+        <w:spacing w:after="0" w:line="20" w:lineRule="atLeast"/>
+      </w:pPr>
+      <w:r>
+        <w:t>Mit der nächsten extrahierten Slotnummer fortfahren</w:t>
+      </w:r>
+    </w:p>
+    <w:p>
+      <w:pPr>
+        <w:pStyle w:val="Listenabsatz"/>
+        <w:numPr>
+          <w:ilvl w:val="0"/>
+          <w:numId w:val="9"/>
+        </w:numPr>
+        <w:spacing w:after="0" w:line="20" w:lineRule="atLeast"/>
+      </w:pPr>
+      <w:r>
+        <w:t>Am Ende bleiben dann in der Liste der verfügbaren Slotnummern 0 bis 25 Slotnummern übrig (Je nach Anzahl der Kollisionsfreien Nachrichten und der Anzahl der Stationen)</w:t>
+      </w:r>
+    </w:p>
+    <w:p>
+      <w:pPr>
+        <w:pStyle w:val="Listenabsatz"/>
+        <w:numPr>
+          <w:ilvl w:val="0"/>
+          <w:numId w:val="9"/>
+        </w:numPr>
+        <w:spacing w:after="0" w:line="20" w:lineRule="atLeast"/>
+      </w:pPr>
+      <w:r>
+        <w:t>Random wird nun eine dieser Nummern ausgewählt.</w:t>
       </w:r>
     </w:p>
     <w:p>
@@ -2056,15 +2095,7 @@
         <w:t xml:space="preserve"> </w:t>
       </w:r>
       <w:r>
-        <w:t xml:space="preserve">eine freie </w:t>
-      </w:r>
-      <w:proofErr w:type="spellStart"/>
-      <w:r>
-        <w:t>Slotnummer</w:t>
-      </w:r>
-      <w:proofErr w:type="spellEnd"/>
-      <w:r>
-        <w:t xml:space="preserve"> zu fin</w:t>
+        <w:t>eine freie Slotnummer zu fin</w:t>
       </w:r>
       <w:r>
         <w:t>d</w:t>
@@ -2109,7 +2140,6 @@
         <w:ind w:left="1416"/>
       </w:pPr>
       <w:r>
-        <w:lastRenderedPageBreak/>
         <w:t>Verwendet wird dann pro Station nur das aktuellste generierte Paket.</w:t>
       </w:r>
     </w:p>
@@ -2163,6 +2193,12 @@
       <w:r>
         <w:t xml:space="preserve"> </w:t>
       </w:r>
+    </w:p>
+    <w:p>
+      <w:pPr>
+        <w:spacing w:after="0" w:line="20" w:lineRule="atLeast"/>
+        <w:ind w:left="1416"/>
+      </w:pPr>
     </w:p>
     <w:p>
       <w:pPr>
@@ -2194,6 +2230,12 @@
     </w:p>
     <w:p>
       <w:pPr>
+        <w:spacing w:after="0" w:line="20" w:lineRule="atLeast"/>
+        <w:ind w:left="1416"/>
+      </w:pPr>
+    </w:p>
+    <w:p>
+      <w:pPr>
         <w:pStyle w:val="Listenabsatz"/>
         <w:numPr>
           <w:ilvl w:val="0"/>
@@ -2285,6 +2327,114 @@
       <w:r>
         <w:t>Intern wird es so gehandelt, dass eine Uhr einen Offset besitzt den man zu Beginn (Initialisierung) pro Station festlegen kann. Dieser Offset mit der aktuellen Systemzeit ergibt dann die Zeit der Station.</w:t>
       </w:r>
+    </w:p>
+    <w:p>
+      <w:pPr>
+        <w:spacing w:after="0" w:line="20" w:lineRule="atLeast"/>
+        <w:ind w:left="1416"/>
+      </w:pPr>
+    </w:p>
+    <w:p>
+      <w:pPr>
+        <w:spacing w:after="0" w:line="20" w:lineRule="atLeast"/>
+        <w:ind w:left="1416"/>
+      </w:pPr>
+      <w:r>
+        <w:t>Eine Uhr wird wie folgt synchronisiert (Alle Zeitstempel in MS</w:t>
+      </w:r>
+      <w:r>
+        <w:t xml:space="preserve"> und UTC</w:t>
+      </w:r>
+      <w:r>
+        <w:t>):</w:t>
+      </w:r>
+    </w:p>
+    <w:p>
+      <w:pPr>
+        <w:pStyle w:val="Listenabsatz"/>
+        <w:numPr>
+          <w:ilvl w:val="0"/>
+          <w:numId w:val="10"/>
+        </w:numPr>
+        <w:spacing w:after="0" w:line="20" w:lineRule="atLeast"/>
+      </w:pPr>
+      <w:r>
+        <w:t>Alle Nachrichten bekommen beim Empfang einen Zeitstempel von der Stationsuhr</w:t>
+      </w:r>
+    </w:p>
+    <w:p>
+      <w:pPr>
+        <w:pStyle w:val="Listenabsatz"/>
+        <w:numPr>
+          <w:ilvl w:val="0"/>
+          <w:numId w:val="10"/>
+        </w:numPr>
+        <w:spacing w:after="0" w:line="20" w:lineRule="atLeast"/>
+      </w:pPr>
+      <w:r>
+        <w:t>Alle kollisionsfreien Nachrichten werden dann weiterverarbeitet</w:t>
+      </w:r>
+    </w:p>
+    <w:p>
+      <w:pPr>
+        <w:pStyle w:val="Listenabsatz"/>
+        <w:numPr>
+          <w:ilvl w:val="1"/>
+          <w:numId w:val="10"/>
+        </w:numPr>
+        <w:spacing w:after="0" w:line="20" w:lineRule="atLeast"/>
+      </w:pPr>
+      <w:r>
+        <w:t>Es wird pro empfangener Nachricht die Zeitdifferenz ausgerechnet</w:t>
+      </w:r>
+    </w:p>
+    <w:p>
+      <w:pPr>
+        <w:pStyle w:val="Listenabsatz"/>
+        <w:spacing w:after="0" w:line="20" w:lineRule="atLeast"/>
+        <w:ind w:left="3204"/>
+      </w:pPr>
+      <w:r>
+        <w:t>(Empfangszeit – Send</w:t>
+      </w:r>
+      <w:r>
+        <w:t>e</w:t>
+      </w:r>
+      <w:r>
+        <w:t>zeit)</w:t>
+      </w:r>
+    </w:p>
+    <w:p>
+      <w:pPr>
+        <w:pStyle w:val="Listenabsatz"/>
+        <w:numPr>
+          <w:ilvl w:val="1"/>
+          <w:numId w:val="10"/>
+        </w:numPr>
+        <w:spacing w:after="0" w:line="20" w:lineRule="atLeast"/>
+      </w:pPr>
+      <w:r>
+        <w:t>Dann wird aus allen Differenzen ein arithmetisches Mittel gebildet</w:t>
+      </w:r>
+    </w:p>
+    <w:p>
+      <w:pPr>
+        <w:pStyle w:val="Listenabsatz"/>
+        <w:numPr>
+          <w:ilvl w:val="1"/>
+          <w:numId w:val="10"/>
+        </w:numPr>
+        <w:spacing w:after="0" w:line="20" w:lineRule="atLeast"/>
+      </w:pPr>
+      <w:r>
+        <w:t>Dieses Mittel wird dann auf unseren Uhren Offset addiert.</w:t>
+      </w:r>
+    </w:p>
+    <w:p>
+      <w:pPr>
+        <w:spacing w:after="0" w:line="20" w:lineRule="atLeast"/>
+        <w:ind w:left="1416"/>
+      </w:pPr>
     </w:p>
     <w:p>
       <w:pPr>
@@ -2332,10 +2482,11 @@
         <w:rPr>
           <w:noProof/>
         </w:rPr>
+        <w:lastRenderedPageBreak/>
         <w:drawing>
           <wp:inline distT="0" distB="0" distL="0" distR="0">
-            <wp:extent cx="4626515" cy="3219003"/>
-            <wp:effectExtent l="0" t="0" r="3175" b="635"/>
+            <wp:extent cx="4982275" cy="3466531"/>
+            <wp:effectExtent l="0" t="0" r="8890" b="635"/>
             <wp:docPr id="4" name="Grafik 4" descr="C:\Users\Michael\Dropbox\studium\Semester8\VSP\TalDerTraenen\A3\design\Diagramme (Jpgs)\Init.jpg"/>
             <wp:cNvGraphicFramePr>
               <a:graphicFrameLocks xmlns:a="http://schemas.openxmlformats.org/drawingml/2006/main" noChangeAspect="1"/>
@@ -2365,7 +2516,7 @@
                   <pic:spPr bwMode="auto">
                     <a:xfrm>
                       <a:off x="0" y="0"/>
-                      <a:ext cx="4633801" cy="3224072"/>
+                      <a:ext cx="4995239" cy="3475551"/>
                     </a:xfrm>
                     <a:prstGeom prst="rect">
                       <a:avLst/>
@@ -2384,6 +2535,12 @@
     </w:p>
     <w:p>
       <w:pPr>
+        <w:spacing w:after="0" w:line="20" w:lineRule="atLeast"/>
+        <w:ind w:left="1416"/>
+      </w:pPr>
+    </w:p>
+    <w:p>
+      <w:pPr>
         <w:pStyle w:val="Listenabsatz"/>
         <w:numPr>
           <w:ilvl w:val="0"/>
@@ -2481,13 +2638,31 @@
       <w:pPr>
         <w:pStyle w:val="Listenabsatz"/>
         <w:numPr>
+          <w:ilvl w:val="2"/>
+          <w:numId w:val="5"/>
+        </w:numPr>
+        <w:spacing w:after="0" w:line="20" w:lineRule="atLeast"/>
+      </w:pPr>
+      <w:r>
+        <w:t xml:space="preserve">Nachricht wird weiterverwendet: </w:t>
+      </w:r>
+      <w:r>
+        <w:t>Uhren Synchronisat</w:t>
+      </w:r>
+      <w:r>
+        <w:t>ion und Slot Findung</w:t>
+      </w:r>
+    </w:p>
+    <w:p>
+      <w:pPr>
+        <w:pStyle w:val="Listenabsatz"/>
+        <w:numPr>
           <w:ilvl w:val="1"/>
           <w:numId w:val="5"/>
         </w:numPr>
         <w:spacing w:after="0" w:line="20" w:lineRule="atLeast"/>
       </w:pPr>
       <w:r>
-        <w:lastRenderedPageBreak/>
         <w:t>N &gt;= 2, mindestens 2 Nachrichten erhalten, Kollision!</w:t>
       </w:r>
     </w:p>
@@ -2502,19 +2677,6 @@
       </w:pPr>
       <w:r>
         <w:t>Diese Nachrichten werden dann nicht mehr weiter behandelt. Also implizit vergessen.</w:t>
-      </w:r>
-    </w:p>
-    <w:p>
-      <w:pPr>
-        <w:pStyle w:val="Listenabsatz"/>
-        <w:numPr>
-          <w:ilvl w:val="2"/>
-          <w:numId w:val="5"/>
-        </w:numPr>
-        <w:spacing w:after="0" w:line="20" w:lineRule="atLeast"/>
-      </w:pPr>
-      <w:r>
-        <w:t>Ist eine Nachricht der eigenen Station daran beteiligt wird dies dementsprechend berücksichtigt (Übergang zur Einstiegsphase).</w:t>
       </w:r>
     </w:p>
     <w:p>
@@ -2609,6 +2771,7 @@
         <w:rPr>
           <w:noProof/>
         </w:rPr>
+        <w:lastRenderedPageBreak/>
         <w:drawing>
           <wp:inline distT="0" distB="0" distL="0" distR="0">
             <wp:extent cx="4017629" cy="2795357"/>
@@ -2689,7 +2852,13 @@
         <w:t>Man prüft darauf ob eine Kollision entstand und ob eine Nachricht der eigenen Station daran beteiligt war.</w:t>
       </w:r>
       <w:r>
-        <w:t xml:space="preserve"> Ist dies der Fall so ist dies der Übergang zur Einstiegsphase ohne Senden einer neuen Nachricht.</w:t>
+        <w:t xml:space="preserve"> Ist dies der Fall so ist dies der Übergang zur Einsti</w:t>
+      </w:r>
+      <w:r>
+        <w:t>egsphase</w:t>
+      </w:r>
+      <w:r>
+        <w:t>.</w:t>
       </w:r>
       <w:r>
         <w:t xml:space="preserve"> Zudem wird (wie in der Einstiegsphase) die Uhr mit den kollisionsfreien Nachrichten synchronisiert.</w:t>
@@ -2721,30 +2890,6 @@
     <w:p>
       <w:pPr>
         <w:spacing w:after="0" w:line="20" w:lineRule="atLeast"/>
-        <w:ind w:left="1416"/>
-      </w:pPr>
-    </w:p>
-    <w:p>
-      <w:pPr>
-        <w:spacing w:after="0" w:line="20" w:lineRule="atLeast"/>
-        <w:ind w:left="1416"/>
-      </w:pPr>
-      <w:r>
-        <w:t xml:space="preserve">Ist eine Nachricht (gesendet im letzten Frame) nicht an einer Kollision beteiligt und wurde auf in der </w:t>
-      </w:r>
-      <w:proofErr w:type="spellStart"/>
-      <w:r>
-        <w:t>Slotzeit</w:t>
-      </w:r>
-      <w:proofErr w:type="spellEnd"/>
-      <w:r>
-        <w:t xml:space="preserve"> noch gesendet ist die Station auch im nächsten Frame noch in der Sendephase.</w:t>
-      </w:r>
-    </w:p>
-    <w:p>
-      <w:pPr>
-        <w:spacing w:after="0" w:line="20" w:lineRule="atLeast"/>
-        <w:ind w:left="1416"/>
       </w:pPr>
     </w:p>
     <w:p>
@@ -2769,6 +2914,74 @@
       </w:pPr>
       <w:r>
         <w:t>Der Ablaut ist wie folgt:</w:t>
+      </w:r>
+    </w:p>
+    <w:p>
+      <w:pPr>
+        <w:spacing w:after="0" w:line="20" w:lineRule="atLeast"/>
+        <w:ind w:left="1416"/>
+      </w:pPr>
+      <w:r>
+        <w:tab/>
+        <w:t>Empfangsprozess:</w:t>
+      </w:r>
+    </w:p>
+    <w:p>
+      <w:pPr>
+        <w:pStyle w:val="Listenabsatz"/>
+        <w:numPr>
+          <w:ilvl w:val="0"/>
+          <w:numId w:val="8"/>
+        </w:numPr>
+        <w:spacing w:after="0" w:line="20" w:lineRule="atLeast"/>
+      </w:pPr>
+      <w:r>
+        <w:t>Verarbeitung und Kollisionscheck wie in der Einstiegsphase</w:t>
+      </w:r>
+    </w:p>
+    <w:p>
+      <w:pPr>
+        <w:pStyle w:val="Listenabsatz"/>
+        <w:numPr>
+          <w:ilvl w:val="0"/>
+          <w:numId w:val="8"/>
+        </w:numPr>
+        <w:spacing w:after="0" w:line="20" w:lineRule="atLeast"/>
+      </w:pPr>
+      <w:r>
+        <w:t>Mit Zusatz: Wenn e</w:t>
+      </w:r>
+      <w:r>
+        <w:t>igene Nachricht an Kollision beteiligt:</w:t>
+      </w:r>
+    </w:p>
+    <w:p>
+      <w:pPr>
+        <w:pStyle w:val="Listenabsatz"/>
+        <w:numPr>
+          <w:ilvl w:val="1"/>
+          <w:numId w:val="8"/>
+        </w:numPr>
+        <w:spacing w:after="0" w:line="20" w:lineRule="atLeast"/>
+      </w:pPr>
+      <w:r>
+        <w:t>Übergang zur Einstiegsphase</w:t>
+      </w:r>
+    </w:p>
+    <w:p>
+      <w:pPr>
+        <w:spacing w:after="0" w:line="20" w:lineRule="atLeast"/>
+        <w:ind w:left="1416"/>
+      </w:pPr>
+    </w:p>
+    <w:p>
+      <w:pPr>
+        <w:spacing w:after="0" w:line="20" w:lineRule="atLeast"/>
+        <w:ind w:left="1416"/>
+      </w:pPr>
+      <w:r>
+        <w:tab/>
+        <w:t>Sendeprozess:</w:t>
       </w:r>
     </w:p>
     <w:p>
@@ -2781,7 +2994,6 @@
         <w:spacing w:after="0" w:line="20" w:lineRule="atLeast"/>
       </w:pPr>
       <w:r>
-        <w:lastRenderedPageBreak/>
         <w:t>Es wird für eine Nachricht ermittelt, wann gesendet werden muss</w:t>
       </w:r>
     </w:p>
@@ -2795,15 +3007,7 @@
         <w:spacing w:after="0" w:line="20" w:lineRule="atLeast"/>
       </w:pPr>
       <w:r>
-        <w:t xml:space="preserve">Dies wird mit Hilfe der </w:t>
-      </w:r>
-      <w:proofErr w:type="spellStart"/>
-      <w:r>
-        <w:t>Slotnummer</w:t>
-      </w:r>
-      <w:proofErr w:type="spellEnd"/>
-      <w:r>
-        <w:t xml:space="preserve"> und der eigenen UTC Clock errechnet, da jede Sekunde ein neuer Frame beginnt und ein Slot 40 MS lang ist. </w:t>
+        <w:t xml:space="preserve">Dies wird mit Hilfe der Slotnummer und der eigenen UTC Clock errechnet, da jede Sekunde ein neuer Frame beginnt und ein Slot 40 MS lang ist. </w:t>
       </w:r>
     </w:p>
     <w:p>
@@ -2883,13 +3087,8 @@
         </w:numPr>
         <w:spacing w:after="0" w:line="20" w:lineRule="atLeast"/>
       </w:pPr>
-      <w:proofErr w:type="spellStart"/>
-      <w:r>
-        <w:t>Slotnummer</w:t>
-      </w:r>
-      <w:proofErr w:type="spellEnd"/>
-      <w:r>
-        <w:t>: Bekannt</w:t>
+      <w:r>
+        <w:t>Slotnummer: Bekannt</w:t>
       </w:r>
     </w:p>
     <w:p>
@@ -3021,7 +3220,7 @@
                   <pic:spPr bwMode="auto">
                     <a:xfrm>
                       <a:off x="0" y="0"/>
-                      <a:ext cx="5188143" cy="5278947"/>
+                      <a:ext cx="5179326" cy="5269975"/>
                     </a:xfrm>
                     <a:prstGeom prst="rect">
                       <a:avLst/>
@@ -3056,9 +3255,9 @@
         <w:lastRenderedPageBreak/>
         <w:drawing>
           <wp:inline distT="0" distB="0" distL="0" distR="0" wp14:anchorId="29FC171B" wp14:editId="470F3BED">
-            <wp:extent cx="5145206" cy="5235256"/>
-            <wp:effectExtent l="0" t="0" r="0" b="3810"/>
-            <wp:docPr id="9" name="Grafik 9" descr="C:\Users\Michael\Dropbox\studium\Semester8\VSP\TalDerTraenen\A3\design\Diagramme (Jpgs)\Sende Kollision.jpg"/>
+            <wp:extent cx="5147986" cy="5236963"/>
+            <wp:effectExtent l="0" t="0" r="0" b="1905"/>
+            <wp:docPr id="9" name="Grafik 9"/>
             <wp:cNvGraphicFramePr>
               <a:graphicFrameLocks xmlns:a="http://schemas.openxmlformats.org/drawingml/2006/main" noChangeAspect="1"/>
             </wp:cNvGraphicFramePr>
@@ -3079,7 +3278,6 @@
                         </a:ext>
                       </a:extLst>
                     </a:blip>
-                    <a:srcRect/>
                     <a:stretch>
                       <a:fillRect/>
                     </a:stretch>
@@ -3087,7 +3285,7 @@
                   <pic:spPr bwMode="auto">
                     <a:xfrm>
                       <a:off x="0" y="0"/>
-                      <a:ext cx="5147986" cy="5238085"/>
+                      <a:ext cx="5147986" cy="5236963"/>
                     </a:xfrm>
                     <a:prstGeom prst="rect">
                       <a:avLst/>
@@ -3111,28 +3309,21 @@
           <w:szCs w:val="30"/>
         </w:rPr>
       </w:pPr>
-      <w:r>
+    </w:p>
+    <w:p>
+      <w:pPr>
         <w:rPr>
           <w:sz w:val="30"/>
           <w:szCs w:val="30"/>
         </w:rPr>
-        <w:br w:type="page"/>
-      </w:r>
-    </w:p>
-    <w:p>
-      <w:pPr>
-        <w:spacing w:after="0" w:line="20" w:lineRule="atLeast"/>
+      </w:pPr>
+      <w:bookmarkStart w:id="0" w:name="_GoBack"/>
+      <w:bookmarkEnd w:id="0"/>
+      <w:r>
         <w:rPr>
           <w:sz w:val="30"/>
           <w:szCs w:val="30"/>
         </w:rPr>
-      </w:pPr>
-      <w:r>
-        <w:rPr>
-          <w:sz w:val="30"/>
-          <w:szCs w:val="30"/>
-        </w:rPr>
-        <w:lastRenderedPageBreak/>
         <w:t>W</w:t>
       </w:r>
       <w:r>
@@ -3265,6 +3456,7 @@
           <w:sz w:val="30"/>
           <w:szCs w:val="30"/>
         </w:rPr>
+        <w:lastRenderedPageBreak/>
         <w:drawing>
           <wp:inline distT="0" distB="0" distL="0" distR="0">
             <wp:extent cx="6642100" cy="6184900"/>
@@ -3781,6 +3973,273 @@
     </w:lvl>
   </w:abstractNum>
   <w:abstractNum w:abstractNumId="3" w15:restartNumberingAfterBreak="0">
+    <w:nsid w:val="2B6D24D4"/>
+    <w:multiLevelType w:val="hybridMultilevel"/>
+    <w:tmpl w:val="0136E5F2"/>
+    <w:lvl w:ilvl="0" w:tplc="22BA8D66">
+      <w:start w:val="1"/>
+      <w:numFmt w:val="decimal"/>
+      <w:lvlText w:val="%1."/>
+      <w:lvlJc w:val="left"/>
+      <w:pPr>
+        <w:ind w:left="2496" w:hanging="360"/>
+      </w:pPr>
+      <w:rPr>
+        <w:rFonts w:hint="default"/>
+      </w:rPr>
+    </w:lvl>
+    <w:lvl w:ilvl="1" w:tplc="04070019">
+      <w:start w:val="1"/>
+      <w:numFmt w:val="lowerLetter"/>
+      <w:lvlText w:val="%2."/>
+      <w:lvlJc w:val="left"/>
+      <w:pPr>
+        <w:ind w:left="3216" w:hanging="360"/>
+      </w:pPr>
+    </w:lvl>
+    <w:lvl w:ilvl="2" w:tplc="0407001B" w:tentative="1">
+      <w:start w:val="1"/>
+      <w:numFmt w:val="lowerRoman"/>
+      <w:lvlText w:val="%3."/>
+      <w:lvlJc w:val="right"/>
+      <w:pPr>
+        <w:ind w:left="3936" w:hanging="180"/>
+      </w:pPr>
+    </w:lvl>
+    <w:lvl w:ilvl="3" w:tplc="0407000F" w:tentative="1">
+      <w:start w:val="1"/>
+      <w:numFmt w:val="decimal"/>
+      <w:lvlText w:val="%4."/>
+      <w:lvlJc w:val="left"/>
+      <w:pPr>
+        <w:ind w:left="4656" w:hanging="360"/>
+      </w:pPr>
+    </w:lvl>
+    <w:lvl w:ilvl="4" w:tplc="04070019" w:tentative="1">
+      <w:start w:val="1"/>
+      <w:numFmt w:val="lowerLetter"/>
+      <w:lvlText w:val="%5."/>
+      <w:lvlJc w:val="left"/>
+      <w:pPr>
+        <w:ind w:left="5376" w:hanging="360"/>
+      </w:pPr>
+    </w:lvl>
+    <w:lvl w:ilvl="5" w:tplc="0407001B" w:tentative="1">
+      <w:start w:val="1"/>
+      <w:numFmt w:val="lowerRoman"/>
+      <w:lvlText w:val="%6."/>
+      <w:lvlJc w:val="right"/>
+      <w:pPr>
+        <w:ind w:left="6096" w:hanging="180"/>
+      </w:pPr>
+    </w:lvl>
+    <w:lvl w:ilvl="6" w:tplc="0407000F" w:tentative="1">
+      <w:start w:val="1"/>
+      <w:numFmt w:val="decimal"/>
+      <w:lvlText w:val="%7."/>
+      <w:lvlJc w:val="left"/>
+      <w:pPr>
+        <w:ind w:left="6816" w:hanging="360"/>
+      </w:pPr>
+    </w:lvl>
+    <w:lvl w:ilvl="7" w:tplc="04070019" w:tentative="1">
+      <w:start w:val="1"/>
+      <w:numFmt w:val="lowerLetter"/>
+      <w:lvlText w:val="%8."/>
+      <w:lvlJc w:val="left"/>
+      <w:pPr>
+        <w:ind w:left="7536" w:hanging="360"/>
+      </w:pPr>
+    </w:lvl>
+    <w:lvl w:ilvl="8" w:tplc="0407001B" w:tentative="1">
+      <w:start w:val="1"/>
+      <w:numFmt w:val="lowerRoman"/>
+      <w:lvlText w:val="%9."/>
+      <w:lvlJc w:val="right"/>
+      <w:pPr>
+        <w:ind w:left="8256" w:hanging="180"/>
+      </w:pPr>
+    </w:lvl>
+  </w:abstractNum>
+  <w:abstractNum w:abstractNumId="4" w15:restartNumberingAfterBreak="0">
+    <w:nsid w:val="420A387A"/>
+    <w:multiLevelType w:val="hybridMultilevel"/>
+    <w:tmpl w:val="67CEA1DC"/>
+    <w:lvl w:ilvl="0" w:tplc="4A6217B8">
+      <w:start w:val="1"/>
+      <w:numFmt w:val="decimal"/>
+      <w:lvlText w:val="%1."/>
+      <w:lvlJc w:val="left"/>
+      <w:pPr>
+        <w:ind w:left="2484" w:hanging="360"/>
+      </w:pPr>
+      <w:rPr>
+        <w:rFonts w:hint="default"/>
+      </w:rPr>
+    </w:lvl>
+    <w:lvl w:ilvl="1" w:tplc="04070019">
+      <w:start w:val="1"/>
+      <w:numFmt w:val="lowerLetter"/>
+      <w:lvlText w:val="%2."/>
+      <w:lvlJc w:val="left"/>
+      <w:pPr>
+        <w:ind w:left="3204" w:hanging="360"/>
+      </w:pPr>
+    </w:lvl>
+    <w:lvl w:ilvl="2" w:tplc="0407001B" w:tentative="1">
+      <w:start w:val="1"/>
+      <w:numFmt w:val="lowerRoman"/>
+      <w:lvlText w:val="%3."/>
+      <w:lvlJc w:val="right"/>
+      <w:pPr>
+        <w:ind w:left="3924" w:hanging="180"/>
+      </w:pPr>
+    </w:lvl>
+    <w:lvl w:ilvl="3" w:tplc="0407000F" w:tentative="1">
+      <w:start w:val="1"/>
+      <w:numFmt w:val="decimal"/>
+      <w:lvlText w:val="%4."/>
+      <w:lvlJc w:val="left"/>
+      <w:pPr>
+        <w:ind w:left="4644" w:hanging="360"/>
+      </w:pPr>
+    </w:lvl>
+    <w:lvl w:ilvl="4" w:tplc="04070019" w:tentative="1">
+      <w:start w:val="1"/>
+      <w:numFmt w:val="lowerLetter"/>
+      <w:lvlText w:val="%5."/>
+      <w:lvlJc w:val="left"/>
+      <w:pPr>
+        <w:ind w:left="5364" w:hanging="360"/>
+      </w:pPr>
+    </w:lvl>
+    <w:lvl w:ilvl="5" w:tplc="0407001B" w:tentative="1">
+      <w:start w:val="1"/>
+      <w:numFmt w:val="lowerRoman"/>
+      <w:lvlText w:val="%6."/>
+      <w:lvlJc w:val="right"/>
+      <w:pPr>
+        <w:ind w:left="6084" w:hanging="180"/>
+      </w:pPr>
+    </w:lvl>
+    <w:lvl w:ilvl="6" w:tplc="0407000F" w:tentative="1">
+      <w:start w:val="1"/>
+      <w:numFmt w:val="decimal"/>
+      <w:lvlText w:val="%7."/>
+      <w:lvlJc w:val="left"/>
+      <w:pPr>
+        <w:ind w:left="6804" w:hanging="360"/>
+      </w:pPr>
+    </w:lvl>
+    <w:lvl w:ilvl="7" w:tplc="04070019" w:tentative="1">
+      <w:start w:val="1"/>
+      <w:numFmt w:val="lowerLetter"/>
+      <w:lvlText w:val="%8."/>
+      <w:lvlJc w:val="left"/>
+      <w:pPr>
+        <w:ind w:left="7524" w:hanging="360"/>
+      </w:pPr>
+    </w:lvl>
+    <w:lvl w:ilvl="8" w:tplc="0407001B" w:tentative="1">
+      <w:start w:val="1"/>
+      <w:numFmt w:val="lowerRoman"/>
+      <w:lvlText w:val="%9."/>
+      <w:lvlJc w:val="right"/>
+      <w:pPr>
+        <w:ind w:left="8244" w:hanging="180"/>
+      </w:pPr>
+    </w:lvl>
+  </w:abstractNum>
+  <w:abstractNum w:abstractNumId="5" w15:restartNumberingAfterBreak="0">
+    <w:nsid w:val="72C54719"/>
+    <w:multiLevelType w:val="hybridMultilevel"/>
+    <w:tmpl w:val="74882AE6"/>
+    <w:lvl w:ilvl="0" w:tplc="A014A95A">
+      <w:start w:val="1"/>
+      <w:numFmt w:val="decimal"/>
+      <w:lvlText w:val="%1."/>
+      <w:lvlJc w:val="left"/>
+      <w:pPr>
+        <w:ind w:left="2484" w:hanging="360"/>
+      </w:pPr>
+      <w:rPr>
+        <w:rFonts w:hint="default"/>
+      </w:rPr>
+    </w:lvl>
+    <w:lvl w:ilvl="1" w:tplc="04070019">
+      <w:start w:val="1"/>
+      <w:numFmt w:val="lowerLetter"/>
+      <w:lvlText w:val="%2."/>
+      <w:lvlJc w:val="left"/>
+      <w:pPr>
+        <w:ind w:left="3204" w:hanging="360"/>
+      </w:pPr>
+    </w:lvl>
+    <w:lvl w:ilvl="2" w:tplc="0407001B" w:tentative="1">
+      <w:start w:val="1"/>
+      <w:numFmt w:val="lowerRoman"/>
+      <w:lvlText w:val="%3."/>
+      <w:lvlJc w:val="right"/>
+      <w:pPr>
+        <w:ind w:left="3924" w:hanging="180"/>
+      </w:pPr>
+    </w:lvl>
+    <w:lvl w:ilvl="3" w:tplc="0407000F" w:tentative="1">
+      <w:start w:val="1"/>
+      <w:numFmt w:val="decimal"/>
+      <w:lvlText w:val="%4."/>
+      <w:lvlJc w:val="left"/>
+      <w:pPr>
+        <w:ind w:left="4644" w:hanging="360"/>
+      </w:pPr>
+    </w:lvl>
+    <w:lvl w:ilvl="4" w:tplc="04070019" w:tentative="1">
+      <w:start w:val="1"/>
+      <w:numFmt w:val="lowerLetter"/>
+      <w:lvlText w:val="%5."/>
+      <w:lvlJc w:val="left"/>
+      <w:pPr>
+        <w:ind w:left="5364" w:hanging="360"/>
+      </w:pPr>
+    </w:lvl>
+    <w:lvl w:ilvl="5" w:tplc="0407001B" w:tentative="1">
+      <w:start w:val="1"/>
+      <w:numFmt w:val="lowerRoman"/>
+      <w:lvlText w:val="%6."/>
+      <w:lvlJc w:val="right"/>
+      <w:pPr>
+        <w:ind w:left="6084" w:hanging="180"/>
+      </w:pPr>
+    </w:lvl>
+    <w:lvl w:ilvl="6" w:tplc="0407000F" w:tentative="1">
+      <w:start w:val="1"/>
+      <w:numFmt w:val="decimal"/>
+      <w:lvlText w:val="%7."/>
+      <w:lvlJc w:val="left"/>
+      <w:pPr>
+        <w:ind w:left="6804" w:hanging="360"/>
+      </w:pPr>
+    </w:lvl>
+    <w:lvl w:ilvl="7" w:tplc="04070019" w:tentative="1">
+      <w:start w:val="1"/>
+      <w:numFmt w:val="lowerLetter"/>
+      <w:lvlText w:val="%8."/>
+      <w:lvlJc w:val="left"/>
+      <w:pPr>
+        <w:ind w:left="7524" w:hanging="360"/>
+      </w:pPr>
+    </w:lvl>
+    <w:lvl w:ilvl="8" w:tplc="0407001B" w:tentative="1">
+      <w:start w:val="1"/>
+      <w:numFmt w:val="lowerRoman"/>
+      <w:lvlText w:val="%9."/>
+      <w:lvlJc w:val="right"/>
+      <w:pPr>
+        <w:ind w:left="8244" w:hanging="180"/>
+      </w:pPr>
+    </w:lvl>
+  </w:abstractNum>
+  <w:abstractNum w:abstractNumId="6" w15:restartNumberingAfterBreak="0">
     <w:nsid w:val="732F1176"/>
     <w:multiLevelType w:val="hybridMultilevel"/>
     <w:tmpl w:val="FF20F2A4"/>
@@ -3866,7 +4325,7 @@
       </w:pPr>
     </w:lvl>
   </w:abstractNum>
-  <w:abstractNum w:abstractNumId="4" w15:restartNumberingAfterBreak="0">
+  <w:abstractNum w:abstractNumId="7" w15:restartNumberingAfterBreak="0">
     <w:nsid w:val="758E1066"/>
     <w:multiLevelType w:val="hybridMultilevel"/>
     <w:tmpl w:val="192C30FC"/>
@@ -3955,7 +4414,7 @@
       </w:pPr>
     </w:lvl>
   </w:abstractNum>
-  <w:abstractNum w:abstractNumId="5" w15:restartNumberingAfterBreak="0">
+  <w:abstractNum w:abstractNumId="8" w15:restartNumberingAfterBreak="0">
     <w:nsid w:val="767B110D"/>
     <w:multiLevelType w:val="hybridMultilevel"/>
     <w:tmpl w:val="CEA42466"/>
@@ -4044,7 +4503,7 @@
       </w:pPr>
     </w:lvl>
   </w:abstractNum>
-  <w:abstractNum w:abstractNumId="6" w15:restartNumberingAfterBreak="0">
+  <w:abstractNum w:abstractNumId="9" w15:restartNumberingAfterBreak="0">
     <w:nsid w:val="79D8253A"/>
     <w:multiLevelType w:val="hybridMultilevel"/>
     <w:tmpl w:val="90126E2A"/>
@@ -4157,25 +4616,34 @@
     </w:lvl>
   </w:abstractNum>
   <w:num w:numId="1">
-    <w:abstractNumId w:val="3"/>
+    <w:abstractNumId w:val="6"/>
   </w:num>
   <w:num w:numId="2">
     <w:abstractNumId w:val="0"/>
   </w:num>
   <w:num w:numId="3">
-    <w:abstractNumId w:val="6"/>
+    <w:abstractNumId w:val="9"/>
   </w:num>
   <w:num w:numId="4">
-    <w:abstractNumId w:val="5"/>
+    <w:abstractNumId w:val="8"/>
   </w:num>
   <w:num w:numId="5">
     <w:abstractNumId w:val="1"/>
   </w:num>
   <w:num w:numId="6">
-    <w:abstractNumId w:val="4"/>
+    <w:abstractNumId w:val="7"/>
   </w:num>
   <w:num w:numId="7">
     <w:abstractNumId w:val="2"/>
+  </w:num>
+  <w:num w:numId="8">
+    <w:abstractNumId w:val="3"/>
+  </w:num>
+  <w:num w:numId="9">
+    <w:abstractNumId w:val="5"/>
+  </w:num>
+  <w:num w:numId="10">
+    <w:abstractNumId w:val="4"/>
   </w:num>
 </w:numbering>
 </file>
@@ -4919,7 +5387,7 @@
 </file>
 
 <file path=customXml/itemProps1.xml><?xml version="1.0" encoding="utf-8"?>
-<ds:datastoreItem xmlns:ds="http://schemas.openxmlformats.org/officeDocument/2006/customXml" ds:itemID="{65A9DA39-D864-45BB-9830-3397674CE383}">
+<ds:datastoreItem xmlns:ds="http://schemas.openxmlformats.org/officeDocument/2006/customXml" ds:itemID="{03F597D5-0A1E-4B13-BB58-A23B84AED983}">
   <ds:schemaRefs>
     <ds:schemaRef ds:uri="http://schemas.openxmlformats.org/officeDocument/2006/bibliography"/>
   </ds:schemaRefs>

</xml_diff>

<commit_message>
added note in synchronization
</commit_message>
<xml_diff>
--- a/A3/design/Entwurf.docx
+++ b/A3/design/Entwurf.docx
@@ -2372,7 +2372,13 @@
         <w:spacing w:after="0" w:line="20" w:lineRule="atLeast"/>
       </w:pPr>
       <w:r>
-        <w:t>Alle kollisionsfreien Nachrichten werden dann weiterverarbeitet</w:t>
+        <w:t xml:space="preserve">Alle kollisionsfreien Nachrichten </w:t>
+      </w:r>
+      <w:r>
+        <w:t xml:space="preserve">von Stationstyp A </w:t>
+      </w:r>
+      <w:r>
+        <w:t>werden dann weiterverarbeitet</w:t>
       </w:r>
     </w:p>
     <w:p>
@@ -2403,6 +2409,8 @@
       <w:r>
         <w:t>zeit)</w:t>
       </w:r>
+      <w:bookmarkStart w:id="0" w:name="_GoBack"/>
+      <w:bookmarkEnd w:id="0"/>
     </w:p>
     <w:p>
       <w:pPr>
@@ -3317,8 +3325,6 @@
           <w:szCs w:val="30"/>
         </w:rPr>
       </w:pPr>
-      <w:bookmarkStart w:id="0" w:name="_GoBack"/>
-      <w:bookmarkEnd w:id="0"/>
       <w:r>
         <w:rPr>
           <w:sz w:val="30"/>
@@ -5387,7 +5393,7 @@
 </file>
 
 <file path=customXml/itemProps1.xml><?xml version="1.0" encoding="utf-8"?>
-<ds:datastoreItem xmlns:ds="http://schemas.openxmlformats.org/officeDocument/2006/customXml" ds:itemID="{03F597D5-0A1E-4B13-BB58-A23B84AED983}">
+<ds:datastoreItem xmlns:ds="http://schemas.openxmlformats.org/officeDocument/2006/customXml" ds:itemID="{77A6F77D-8ED2-43C9-823D-1933D66F4BA4}">
   <ds:schemaRefs>
     <ds:schemaRef ds:uri="http://schemas.openxmlformats.org/officeDocument/2006/bibliography"/>
   </ds:schemaRefs>

</xml_diff>

<commit_message>
added bidirectional arrows in communication
</commit_message>
<xml_diff>
--- a/A3/design/Entwurf.docx
+++ b/A3/design/Entwurf.docx
@@ -956,9 +956,9 @@
         </w:rPr>
         <w:drawing>
           <wp:inline distT="0" distB="0" distL="0" distR="0" wp14:anchorId="00970742" wp14:editId="3CFE2CDE">
-            <wp:extent cx="4670734" cy="3302758"/>
-            <wp:effectExtent l="0" t="0" r="635" b="0"/>
-            <wp:docPr id="3" name="Grafik 3" descr="C:\Users\Michael\Dropbox\studium\Semester8\VSP\TalDerTraenen\A3\design\Diagramme (Jpgs)\Kommunikation.jpg"/>
+            <wp:extent cx="4657530" cy="3302758"/>
+            <wp:effectExtent l="0" t="0" r="0" b="0"/>
+            <wp:docPr id="3" name="Grafik 3"/>
             <wp:cNvGraphicFramePr>
               <a:graphicFrameLocks xmlns:a="http://schemas.openxmlformats.org/drawingml/2006/main" noChangeAspect="1"/>
             </wp:cNvGraphicFramePr>
@@ -979,7 +979,6 @@
                         </a:ext>
                       </a:extLst>
                     </a:blip>
-                    <a:srcRect/>
                     <a:stretch>
                       <a:fillRect/>
                     </a:stretch>
@@ -987,7 +986,7 @@
                   <pic:spPr bwMode="auto">
                     <a:xfrm>
                       <a:off x="0" y="0"/>
-                      <a:ext cx="4670734" cy="3302758"/>
+                      <a:ext cx="4657530" cy="3302758"/>
                     </a:xfrm>
                     <a:prstGeom prst="rect">
                       <a:avLst/>
@@ -1003,6 +1002,8 @@
           </wp:inline>
         </w:drawing>
       </w:r>
+      <w:bookmarkStart w:id="0" w:name="_GoBack"/>
+      <w:bookmarkEnd w:id="0"/>
     </w:p>
     <w:p>
       <w:pPr>
@@ -2409,8 +2410,6 @@
       <w:r>
         <w:t>zeit)</w:t>
       </w:r>
-      <w:bookmarkStart w:id="0" w:name="_GoBack"/>
-      <w:bookmarkEnd w:id="0"/>
     </w:p>
     <w:p>
       <w:pPr>
@@ -5393,7 +5392,7 @@
 </file>
 
 <file path=customXml/itemProps1.xml><?xml version="1.0" encoding="utf-8"?>
-<ds:datastoreItem xmlns:ds="http://schemas.openxmlformats.org/officeDocument/2006/customXml" ds:itemID="{77A6F77D-8ED2-43C9-823D-1933D66F4BA4}">
+<ds:datastoreItem xmlns:ds="http://schemas.openxmlformats.org/officeDocument/2006/customXml" ds:itemID="{69357834-AC8D-44B3-A09F-04433BD53FD7}">
   <ds:schemaRefs>
     <ds:schemaRef ds:uri="http://schemas.openxmlformats.org/officeDocument/2006/bibliography"/>
   </ds:schemaRefs>

</xml_diff>

<commit_message>
fixed station name error and created new file
</commit_message>
<xml_diff>
--- a/A3/design/Entwurf.docx
+++ b/A3/design/Entwurf.docx
@@ -580,10 +580,7 @@
         <w:ind w:left="708"/>
       </w:pPr>
       <w:r>
-        <w:t>Dabe</w:t>
-      </w:r>
-      <w:r>
-        <w:t xml:space="preserve">i sollen die Stationen über UDP Multicast </w:t>
+        <w:t xml:space="preserve">Dabei sollen die Stationen über UDP Multicast </w:t>
       </w:r>
       <w:r>
         <w:t xml:space="preserve">(auch Kanal genannt) </w:t>
@@ -601,19 +598,7 @@
         <w:ind w:left="708"/>
       </w:pPr>
       <w:r>
-        <w:t xml:space="preserve">Die Vergabe der Sende-Slots wird bei jeder Station lokal individuell bestimmt, indem man </w:t>
-      </w:r>
-      <w:r>
-        <w:t>Nachrichten</w:t>
-      </w:r>
-      <w:r>
-        <w:t xml:space="preserve"> </w:t>
-      </w:r>
-      <w:r>
-        <w:t>aus dem Kanal</w:t>
-      </w:r>
-      <w:r>
-        <w:t xml:space="preserve"> auswertet.</w:t>
+        <w:t>Die Vergabe der Sende-Slots wird bei jeder Station lokal individuell bestimmt, indem man Nachrichten aus dem Kanal auswertet.</w:t>
       </w:r>
       <w:r>
         <w:t xml:space="preserve"> </w:t>
@@ -822,15 +807,15 @@
       </w:r>
       <w:proofErr w:type="spellEnd"/>
       <w:r>
-        <w:t xml:space="preserve"> (Bekommt alle Vessel3 Outputs und gibt wenn gefordert </w:t>
+        <w:t xml:space="preserve"> (Bekommt alle Vessel3 Outputs und </w:t>
       </w:r>
       <w:proofErr w:type="gramStart"/>
       <w:r>
-        <w:t>den aktuellsten Zurück</w:t>
+        <w:t>gibt</w:t>
       </w:r>
       <w:proofErr w:type="gramEnd"/>
       <w:r>
-        <w:t>)</w:t>
+        <w:t xml:space="preserve"> wenn gefordert den aktuellsten Zurück)</w:t>
       </w:r>
     </w:p>
     <w:p>
@@ -1983,6 +1968,9 @@
       </w:r>
       <w:proofErr w:type="spellEnd"/>
       <w:r>
+        <w:t xml:space="preserve"> </w:t>
+      </w:r>
+      <w:r>
         <w:t>&lt;</w:t>
       </w:r>
       <w:r>
@@ -2014,7 +2002,12 @@
         <w:spacing w:after="0" w:line="20" w:lineRule="atLeast"/>
       </w:pPr>
       <w:r>
-        <w:t>Beispiel für Team 06, Station 01: team06-01</w:t>
+        <w:t>Beispiel für Team 06,</w:t>
+      </w:r>
+      <w:bookmarkStart w:id="0" w:name="_GoBack"/>
+      <w:bookmarkEnd w:id="0"/>
+      <w:r>
+        <w:t xml:space="preserve"> Station 01: team06-01</w:t>
       </w:r>
     </w:p>
     <w:p>
@@ -3632,10 +3625,7 @@
         <w:ind w:left="708"/>
       </w:pPr>
     </w:p>
-    <w:p>
-      <w:bookmarkStart w:id="0" w:name="_GoBack"/>
-      <w:bookmarkEnd w:id="0"/>
-    </w:p>
+    <w:p/>
     <w:sectPr>
       <w:pgSz w:w="11906" w:h="16838"/>
       <w:pgMar w:top="720" w:right="720" w:bottom="720" w:left="720" w:header="708" w:footer="708" w:gutter="0"/>
@@ -5353,7 +5343,7 @@
 </file>
 
 <file path=customXml/itemProps1.xml><?xml version="1.0" encoding="utf-8"?>
-<ds:datastoreItem xmlns:ds="http://schemas.openxmlformats.org/officeDocument/2006/customXml" ds:itemID="{2FE13413-AD4A-7A4D-8D23-D52D32D37462}">
+<ds:datastoreItem xmlns:ds="http://schemas.openxmlformats.org/officeDocument/2006/customXml" ds:itemID="{79C9749D-ACAF-4DE7-B061-7858DACD98B3}">
   <ds:schemaRefs>
     <ds:schemaRef ds:uri="http://schemas.openxmlformats.org/officeDocument/2006/bibliography"/>
   </ds:schemaRefs>

</xml_diff>

<commit_message>
updated diagrams, slotfinder is a normal module instead of a process
</commit_message>
<xml_diff>
--- a/A3/design/Entwurf.docx
+++ b/A3/design/Entwurf.docx
@@ -172,7 +172,18 @@
         <w:spacing w:after="0" w:line="20" w:lineRule="atLeast"/>
       </w:pPr>
       <w:r>
-        <w:t>Entwurf fertig, erste kleine selbstständige Funktionen getestet.</w:t>
+        <w:t>Entwurf fertig, erste k</w:t>
+      </w:r>
+      <w:r>
+        <w:t>leine selbstständige Funktionen</w:t>
+      </w:r>
+      <w:bookmarkStart w:id="0" w:name="_GoBack"/>
+      <w:bookmarkEnd w:id="0"/>
+      <w:r>
+        <w:t xml:space="preserve"> </w:t>
+      </w:r>
+      <w:r>
+        <w:t>getestet.</w:t>
       </w:r>
     </w:p>
     <w:p>
@@ -719,11 +730,9 @@
         </w:numPr>
         <w:spacing w:after="0" w:line="20" w:lineRule="atLeast"/>
       </w:pPr>
-      <w:proofErr w:type="spellStart"/>
       <w:r>
         <w:t>SlotFinder</w:t>
       </w:r>
-      <w:proofErr w:type="spellEnd"/>
       <w:r>
         <w:t xml:space="preserve"> (Besitzt die Logik aus Nachrichten einen freien Slot (Random) zu finden)</w:t>
       </w:r>
@@ -737,24 +746,14 @@
         </w:numPr>
         <w:spacing w:after="0" w:line="20" w:lineRule="atLeast"/>
       </w:pPr>
-      <w:proofErr w:type="spellStart"/>
       <w:r>
         <w:t>UTCClock</w:t>
       </w:r>
-      <w:proofErr w:type="spellEnd"/>
       <w:r>
         <w:t xml:space="preserve"> (Die Aktuelle Uhrzeit der Station</w:t>
       </w:r>
       <w:r>
-        <w:t xml:space="preserve">, gibt zum Beispiel dem Core </w:t>
-      </w:r>
-      <w:proofErr w:type="gramStart"/>
-      <w:r>
-        <w:t>Bescheid</w:t>
-      </w:r>
-      <w:proofErr w:type="gramEnd"/>
-      <w:r>
-        <w:t xml:space="preserve"> </w:t>
+        <w:t xml:space="preserve">, gibt zum Beispiel dem Core Bescheid </w:t>
       </w:r>
       <w:r>
         <w:t>wenn</w:t>
@@ -775,21 +774,11 @@
         </w:numPr>
         <w:spacing w:after="0" w:line="20" w:lineRule="atLeast"/>
       </w:pPr>
-      <w:proofErr w:type="spellStart"/>
       <w:r>
         <w:t>MessageHelper</w:t>
       </w:r>
-      <w:proofErr w:type="spellEnd"/>
-      <w:r>
-        <w:t xml:space="preserve"> (Hat die Logik der internen Nachrichten </w:t>
-      </w:r>
-      <w:proofErr w:type="spellStart"/>
-      <w:r>
-        <w:t>Representation</w:t>
-      </w:r>
-      <w:proofErr w:type="spellEnd"/>
-      <w:r>
-        <w:t xml:space="preserve"> und für das Erstellen der zusendenden Nachricht)</w:t>
+      <w:r>
+        <w:t xml:space="preserve"> (Hat die Logik der internen Nachrichten Representation und für das Erstellen der zusendenden Nachricht)</w:t>
       </w:r>
     </w:p>
     <w:p>
@@ -801,21 +790,11 @@
         </w:numPr>
         <w:spacing w:after="0" w:line="20" w:lineRule="atLeast"/>
       </w:pPr>
-      <w:proofErr w:type="spellStart"/>
       <w:r>
         <w:t>PayloadServer</w:t>
       </w:r>
-      <w:proofErr w:type="spellEnd"/>
-      <w:r>
-        <w:t xml:space="preserve"> (Bekommt alle Vessel3 Outputs und </w:t>
-      </w:r>
-      <w:proofErr w:type="gramStart"/>
-      <w:r>
-        <w:t>gibt</w:t>
-      </w:r>
-      <w:proofErr w:type="gramEnd"/>
-      <w:r>
-        <w:t xml:space="preserve"> wenn gefordert den aktuellsten Zurück)</w:t>
+      <w:r>
+        <w:t xml:space="preserve"> (Bekommt alle Vessel3 Outputs und gibt wenn gefordert den aktuellsten Zurück)</w:t>
       </w:r>
     </w:p>
     <w:p>
@@ -872,11 +851,9 @@
       <w:r>
         <w:t>„</w:t>
       </w:r>
-      <w:proofErr w:type="spellStart"/>
       <w:r>
         <w:t>receive</w:t>
       </w:r>
-      <w:proofErr w:type="spellEnd"/>
       <w:r>
         <w:t>“</w:t>
       </w:r>
@@ -886,7 +863,6 @@
     </w:p>
     <w:p>
       <w:pPr>
-        <w:pStyle w:val="Listenabsatz"/>
         <w:spacing w:after="0" w:line="20" w:lineRule="atLeast"/>
       </w:pPr>
     </w:p>
@@ -898,12 +874,14 @@
       <w:r>
         <w:rPr>
           <w:noProof/>
+          <w:sz w:val="30"/>
+          <w:szCs w:val="30"/>
         </w:rPr>
         <w:drawing>
-          <wp:inline distT="0" distB="0" distL="0" distR="0">
-            <wp:extent cx="4179462" cy="1282700"/>
-            <wp:effectExtent l="0" t="0" r="0" b="0"/>
-            <wp:docPr id="1" name="Grafik 1" descr="C:\Users\Michael\Dropbox\studium\Semester8\VSP\TalDerTraenen\A3\design\Diagramme (Jpgs)\Komponenten.jpg"/>
+          <wp:inline distT="0" distB="0" distL="0" distR="0" wp14:anchorId="20A01B5C" wp14:editId="39466E11">
+            <wp:extent cx="5459105" cy="4146497"/>
+            <wp:effectExtent l="0" t="0" r="8255" b="6985"/>
+            <wp:docPr id="2" name="Grafik 2"/>
             <wp:cNvGraphicFramePr>
               <a:graphicFrameLocks xmlns:a="http://schemas.openxmlformats.org/drawingml/2006/main" noChangeAspect="1"/>
             </wp:cNvGraphicFramePr>
@@ -911,12 +889,12 @@
               <a:graphicData uri="http://schemas.openxmlformats.org/drawingml/2006/picture">
                 <pic:pic xmlns:pic="http://schemas.openxmlformats.org/drawingml/2006/picture">
                   <pic:nvPicPr>
-                    <pic:cNvPr id="0" name="Picture 1" descr="C:\Users\Michael\Dropbox\studium\Semester8\VSP\TalDerTraenen\A3\design\Diagramme (Jpgs)\Komponenten.jpg"/>
+                    <pic:cNvPr id="0" name="Picture 2" descr="C:\Users\Michael\Dropbox\studium\Semester8\VSP\TalDerTraenen\A3\design\Diagramme (Jpgs)\Komponenten.jpg"/>
                     <pic:cNvPicPr>
                       <a:picLocks noChangeAspect="1" noChangeArrowheads="1"/>
                     </pic:cNvPicPr>
                   </pic:nvPicPr>
-                  <pic:blipFill rotWithShape="1">
+                  <pic:blipFill>
                     <a:blip r:embed="rId8" cstate="print">
                       <a:extLst>
                         <a:ext uri="{28A0092B-C50C-407E-A947-70E740481C1C}">
@@ -924,13 +902,14 @@
                         </a:ext>
                       </a:extLst>
                     </a:blip>
-                    <a:srcRect r="24936" b="69651"/>
-                    <a:stretch/>
+                    <a:stretch>
+                      <a:fillRect/>
+                    </a:stretch>
                   </pic:blipFill>
                   <pic:spPr bwMode="auto">
                     <a:xfrm>
                       <a:off x="0" y="0"/>
-                      <a:ext cx="4191659" cy="1286443"/>
+                      <a:ext cx="5463761" cy="4150033"/>
                     </a:xfrm>
                     <a:prstGeom prst="rect">
                       <a:avLst/>
@@ -952,70 +931,6 @@
         </w:drawing>
       </w:r>
     </w:p>
-    <w:p>
-      <w:pPr>
-        <w:spacing w:after="0" w:line="20" w:lineRule="atLeast"/>
-        <w:ind w:firstLine="708"/>
-      </w:pPr>
-      <w:r>
-        <w:rPr>
-          <w:noProof/>
-          <w:sz w:val="30"/>
-          <w:szCs w:val="30"/>
-        </w:rPr>
-        <w:drawing>
-          <wp:inline distT="0" distB="0" distL="0" distR="0" wp14:anchorId="20A01B5C" wp14:editId="39466E11">
-            <wp:extent cx="5575300" cy="2864866"/>
-            <wp:effectExtent l="0" t="0" r="6350" b="0"/>
-            <wp:docPr id="2" name="Grafik 2" descr="C:\Users\Michael\Dropbox\studium\Semester8\VSP\TalDerTraenen\A3\design\Diagramme (Jpgs)\Komponenten.jpg"/>
-            <wp:cNvGraphicFramePr>
-              <a:graphicFrameLocks xmlns:a="http://schemas.openxmlformats.org/drawingml/2006/main" noChangeAspect="1"/>
-            </wp:cNvGraphicFramePr>
-            <a:graphic xmlns:a="http://schemas.openxmlformats.org/drawingml/2006/main">
-              <a:graphicData uri="http://schemas.openxmlformats.org/drawingml/2006/picture">
-                <pic:pic xmlns:pic="http://schemas.openxmlformats.org/drawingml/2006/picture">
-                  <pic:nvPicPr>
-                    <pic:cNvPr id="0" name="Picture 2" descr="C:\Users\Michael\Dropbox\studium\Semester8\VSP\TalDerTraenen\A3\design\Diagramme (Jpgs)\Komponenten.jpg"/>
-                    <pic:cNvPicPr>
-                      <a:picLocks noChangeAspect="1" noChangeArrowheads="1"/>
-                    </pic:cNvPicPr>
-                  </pic:nvPicPr>
-                  <pic:blipFill rotWithShape="1">
-                    <a:blip r:embed="rId9" cstate="print">
-                      <a:extLst>
-                        <a:ext uri="{28A0092B-C50C-407E-A947-70E740481C1C}">
-                          <a14:useLocalDpi xmlns:a14="http://schemas.microsoft.com/office/drawing/2010/main" val="0"/>
-                        </a:ext>
-                      </a:extLst>
-                    </a:blip>
-                    <a:srcRect l="-96" t="32242"/>
-                    <a:stretch/>
-                  </pic:blipFill>
-                  <pic:spPr bwMode="auto">
-                    <a:xfrm>
-                      <a:off x="0" y="0"/>
-                      <a:ext cx="5597418" cy="2876232"/>
-                    </a:xfrm>
-                    <a:prstGeom prst="rect">
-                      <a:avLst/>
-                    </a:prstGeom>
-                    <a:noFill/>
-                    <a:ln>
-                      <a:noFill/>
-                    </a:ln>
-                    <a:extLst>
-                      <a:ext uri="{53640926-AAD7-44D8-BBD7-CCE9431645EC}">
-                        <a14:shadowObscured xmlns:a14="http://schemas.microsoft.com/office/drawing/2010/main"/>
-                      </a:ext>
-                    </a:extLst>
-                  </pic:spPr>
-                </pic:pic>
-              </a:graphicData>
-            </a:graphic>
-          </wp:inline>
-        </w:drawing>
-      </w:r>
-    </w:p>
     <w:p/>
     <w:p>
       <w:r>
@@ -1057,7 +972,7 @@
         </w:rPr>
         <w:drawing>
           <wp:inline distT="0" distB="0" distL="0" distR="0" wp14:anchorId="00970742" wp14:editId="3CFE2CDE">
-            <wp:extent cx="4657530" cy="3302758"/>
+            <wp:extent cx="4657530" cy="3297083"/>
             <wp:effectExtent l="0" t="0" r="0" b="0"/>
             <wp:docPr id="3" name="Grafik 3"/>
             <wp:cNvGraphicFramePr>
@@ -1073,7 +988,7 @@
                     </pic:cNvPicPr>
                   </pic:nvPicPr>
                   <pic:blipFill>
-                    <a:blip r:embed="rId10" cstate="print">
+                    <a:blip r:embed="rId9" cstate="print">
                       <a:extLst>
                         <a:ext uri="{28A0092B-C50C-407E-A947-70E740481C1C}">
                           <a14:useLocalDpi xmlns:a14="http://schemas.microsoft.com/office/drawing/2010/main" val="0"/>
@@ -1087,7 +1002,7 @@
                   <pic:spPr bwMode="auto">
                     <a:xfrm>
                       <a:off x="0" y="0"/>
-                      <a:ext cx="4657530" cy="3302758"/>
+                      <a:ext cx="4657530" cy="3297083"/>
                     </a:xfrm>
                     <a:prstGeom prst="rect">
                       <a:avLst/>
@@ -1310,7 +1225,7 @@
                     </pic:cNvPicPr>
                   </pic:nvPicPr>
                   <pic:blipFill>
-                    <a:blip r:embed="rId11" cstate="print">
+                    <a:blip r:embed="rId10" cstate="print">
                       <a:extLst>
                         <a:ext uri="{28A0092B-C50C-407E-A947-70E740481C1C}">
                           <a14:useLocalDpi xmlns:a14="http://schemas.microsoft.com/office/drawing/2010/main" val="0"/>
@@ -1690,23 +1605,7 @@
         <w:t>t</w:t>
       </w:r>
       <w:r>
-        <w:t xml:space="preserve"> Kollisionsfreien Nachrichtenverkehr zu haben, in dem in jedem Slot einmal gesendet wird, wenn </w:t>
-      </w:r>
-      <w:proofErr w:type="spellStart"/>
-      <w:r>
-        <w:t>Stationenanzahl</w:t>
-      </w:r>
-      <w:proofErr w:type="spellEnd"/>
-      <w:r>
-        <w:t xml:space="preserve"> = </w:t>
-      </w:r>
-      <w:proofErr w:type="spellStart"/>
-      <w:r>
-        <w:t>Slotanzahl</w:t>
-      </w:r>
-      <w:proofErr w:type="spellEnd"/>
-      <w:r>
-        <w:t xml:space="preserve"> in einem Frame. </w:t>
+        <w:t xml:space="preserve"> Kollisionsfreien Nachrichtenverkehr zu haben, in dem in jedem Slot einmal gesendet wird, wenn Stationenanzahl = Slotanzahl in einem Frame. </w:t>
       </w:r>
     </w:p>
     <w:p>
@@ -1733,39 +1632,7 @@
         <w:ind w:left="1416"/>
       </w:pPr>
       <w:r>
-        <w:t xml:space="preserve">Ist die </w:t>
-      </w:r>
-      <w:proofErr w:type="spellStart"/>
-      <w:r>
-        <w:t>Stationenanzahl</w:t>
-      </w:r>
-      <w:proofErr w:type="spellEnd"/>
-      <w:r>
-        <w:t xml:space="preserve"> &lt; </w:t>
-      </w:r>
-      <w:proofErr w:type="spellStart"/>
-      <w:r>
-        <w:t>Slotanzahl</w:t>
-      </w:r>
-      <w:proofErr w:type="spellEnd"/>
-      <w:r>
-        <w:t xml:space="preserve">, so sind dann dementsprechend viele Slots ohne Nachricht. Bei </w:t>
-      </w:r>
-      <w:proofErr w:type="spellStart"/>
-      <w:r>
-        <w:t>Stationenanzahl</w:t>
-      </w:r>
-      <w:proofErr w:type="spellEnd"/>
-      <w:r>
-        <w:t xml:space="preserve"> &gt; </w:t>
-      </w:r>
-      <w:proofErr w:type="spellStart"/>
-      <w:r>
-        <w:t>Slotanzahl</w:t>
-      </w:r>
-      <w:proofErr w:type="spellEnd"/>
-      <w:r>
-        <w:t xml:space="preserve"> wird in jedem Frame zu Kollisionen kommen da ja nicht genügend Slots vorhanden sind.</w:t>
+        <w:t>Ist die Stationenanzahl &lt; Slotanzahl, so sind dann dementsprechend viele Slots ohne Nachricht. Bei Stationenanzahl &gt; Slotanzahl wird in jedem Frame zu Kollisionen kommen da ja nicht genügend Slots vorhanden sind.</w:t>
       </w:r>
     </w:p>
     <w:p>
@@ -1894,21 +1761,8 @@
       </w:r>
       <w:r>
         <w:tab/>
-        <w:t xml:space="preserve">Zeitpunkt des </w:t>
-      </w:r>
-      <w:proofErr w:type="spellStart"/>
-      <w:r>
-        <w:t>sendens</w:t>
-      </w:r>
-      <w:proofErr w:type="spellEnd"/>
-      <w:r>
-        <w:t xml:space="preserve"> in MS, 8-Byte Integer, Big </w:t>
-      </w:r>
-      <w:proofErr w:type="spellStart"/>
-      <w:r>
-        <w:t>Endian</w:t>
-      </w:r>
-      <w:proofErr w:type="spellEnd"/>
+        <w:t>Zeitpunkt des sendens in MS, 8-Byte Integer, Big Endian</w:t>
+      </w:r>
       <w:r>
         <w:t>,</w:t>
       </w:r>
@@ -1962,11 +1816,9 @@
         </w:numPr>
         <w:spacing w:after="0" w:line="20" w:lineRule="atLeast"/>
       </w:pPr>
-      <w:proofErr w:type="spellStart"/>
       <w:r>
         <w:t>team</w:t>
       </w:r>
-      <w:proofErr w:type="spellEnd"/>
       <w:r>
         <w:t xml:space="preserve"> </w:t>
       </w:r>
@@ -2002,12 +1854,7 @@
         <w:spacing w:after="0" w:line="20" w:lineRule="atLeast"/>
       </w:pPr>
       <w:r>
-        <w:t>Beispiel für Team 06,</w:t>
-      </w:r>
-      <w:bookmarkStart w:id="0" w:name="_GoBack"/>
-      <w:bookmarkEnd w:id="0"/>
-      <w:r>
-        <w:t xml:space="preserve"> Station 01: team06-01</w:t>
+        <w:t>Beispiel für Team 06, Station 01: team06-01</w:t>
       </w:r>
     </w:p>
     <w:p>
@@ -2188,11 +2035,9 @@
       <w:r>
         <w:t xml:space="preserve"> Frame zugehört werden um in den dann </w:t>
       </w:r>
-      <w:proofErr w:type="spellStart"/>
       <w:r>
         <w:t>kollisionfreien</w:t>
       </w:r>
-      <w:proofErr w:type="spellEnd"/>
       <w:r>
         <w:t xml:space="preserve"> Nachrichten</w:t>
       </w:r>
@@ -2257,15 +2102,7 @@
         <w:ind w:left="1416"/>
       </w:pPr>
       <w:r>
-        <w:t>Gestartet wird das bereitgestellte Programm über „</w:t>
-      </w:r>
-      <w:proofErr w:type="spellStart"/>
-      <w:r>
-        <w:t>java</w:t>
-      </w:r>
-      <w:proofErr w:type="spellEnd"/>
-      <w:r>
-        <w:t xml:space="preserve"> vessel3.Vessel &lt;Teamnummer&gt; &lt;Praktikumsnummer&gt;“.</w:t>
+        <w:t>Gestartet wird das bereitgestellte Programm über „java vessel3.Vessel &lt;Teamnummer&gt; &lt;Praktikumsnummer&gt;“.</w:t>
       </w:r>
       <w:r>
         <w:t xml:space="preserve"> Der Output des Programms wird über d</w:t>
@@ -2274,23 +2111,7 @@
         <w:t xml:space="preserve">ie Pipe an </w:t>
       </w:r>
       <w:r>
-        <w:t xml:space="preserve">den </w:t>
-      </w:r>
-      <w:proofErr w:type="spellStart"/>
-      <w:r>
-        <w:t>PayloadServer</w:t>
-      </w:r>
-      <w:proofErr w:type="spellEnd"/>
-      <w:r>
-        <w:t xml:space="preserve"> genannt. Der empfängt alle Outputs aber macht vorerst nichts damit. Bis eine Nachricht kommt die dazu führt, dass der </w:t>
-      </w:r>
-      <w:proofErr w:type="spellStart"/>
-      <w:r>
-        <w:t>PayloadServer</w:t>
-      </w:r>
-      <w:proofErr w:type="spellEnd"/>
-      <w:r>
-        <w:t xml:space="preserve"> an den Absender den aktuellsten (nächsten) Output </w:t>
+        <w:t xml:space="preserve">den PayloadServer genannt. Der empfängt alle Outputs aber macht vorerst nichts damit. Bis eine Nachricht kommt die dazu führt, dass der PayloadServer an den Absender den aktuellsten (nächsten) Output </w:t>
       </w:r>
       <w:r>
         <w:t>zurücksendet</w:t>
@@ -2405,6 +2226,9 @@
       <w:r>
         <w:t>Beim Empfang der Nachrichten wird vermerkt, wann die Nachricht empfangen wurde. Dies ist wichtig um möglichst genau die eigene Abweichung zu errechnen und sich dementsprechend zu synchronisieren.</w:t>
       </w:r>
+      <w:r>
+        <w:t xml:space="preserve"> Dabei gehen wir davon aus, dass die Transportzeit 0 MS beträgt.</w:t>
+      </w:r>
     </w:p>
     <w:p>
       <w:pPr>
@@ -2433,7 +2257,16 @@
         <w:ind w:left="1416"/>
       </w:pPr>
       <w:r>
-        <w:t>Intern wird es so gehandelt, dass eine Uhr einen Offset besitzt den man zu Beginn (Initialisierung) pro Station festlegen kann. Dieser Offset mit der aktuellen Systemzeit ergibt dann die Zeit der Station.</w:t>
+        <w:t>Intern wird es so gehandelt, dass eine Uhr einen Offset besitzt den man zu Beginn (Initialisierung) pro Station festlegen kann. Dieser Offset mit der aktuellen Systemzeit</w:t>
+      </w:r>
+      <w:r>
+        <w:t xml:space="preserve"> (zum Beispiel mit vsutil:getUTC/0)</w:t>
+      </w:r>
+      <w:r>
+        <w:t xml:space="preserve"> und dem Startzeitpunkt (der Uhr Erstellung)</w:t>
+      </w:r>
+      <w:r>
+        <w:t xml:space="preserve"> ergibt dann die Zeit der Station.</w:t>
       </w:r>
     </w:p>
     <w:p>
@@ -2566,7 +2399,7 @@
     <w:p>
       <w:pPr>
         <w:spacing w:after="0" w:line="20" w:lineRule="atLeast"/>
-        <w:ind w:left="720" w:firstLine="696"/>
+        <w:ind w:left="1416"/>
       </w:pPr>
       <w:r>
         <w:t xml:space="preserve">Die Station wird mit </w:t>
@@ -2577,14 +2410,29 @@
       <w:r>
         <w:t xml:space="preserve"> Offset (in MS) gestartet. </w:t>
       </w:r>
-    </w:p>
-    <w:p>
-      <w:pPr>
-        <w:spacing w:after="0" w:line="20" w:lineRule="atLeast"/>
-        <w:ind w:left="1416"/>
-      </w:pPr>
-      <w:r>
-        <w:t>Nach Initialisierung der Uhr ist diese Phase auch schon beendet und wechselt direkt in die Einstiegsphase.</w:t>
+      <w:r>
+        <w:t>Intern speichert sich die Uhr zusätzlich in welchem Moment die Uhr erstellt wurde (zum Beispiel mit vsutil:getUTC/0).</w:t>
+      </w:r>
+    </w:p>
+    <w:p>
+      <w:pPr>
+        <w:spacing w:after="0" w:line="20" w:lineRule="atLeast"/>
+        <w:ind w:left="1416"/>
+      </w:pPr>
+      <w:r>
+        <w:t>Zu dem werden Sender / Receiver / PayloadServer</w:t>
+      </w:r>
+      <w:r>
+        <w:t xml:space="preserve"> (Somit auch Vessel3) gestartet.</w:t>
+      </w:r>
+    </w:p>
+    <w:p>
+      <w:pPr>
+        <w:spacing w:after="0" w:line="20" w:lineRule="atLeast"/>
+        <w:ind w:left="1416"/>
+      </w:pPr>
+      <w:r>
+        <w:t>Danach wird in die Einstiegsphase gewechselt.</w:t>
       </w:r>
     </w:p>
     <w:p>
@@ -2615,7 +2463,7 @@
                     </pic:cNvPicPr>
                   </pic:nvPicPr>
                   <pic:blipFill>
-                    <a:blip r:embed="rId12" cstate="print">
+                    <a:blip r:embed="rId11" cstate="print">
                       <a:extLst>
                         <a:ext uri="{28A0092B-C50C-407E-A947-70E740481C1C}">
                           <a14:useLocalDpi xmlns:a14="http://schemas.microsoft.com/office/drawing/2010/main" val="0"/>
@@ -2820,8 +2668,8 @@
         </w:rPr>
         <w:drawing>
           <wp:inline distT="0" distB="0" distL="0" distR="0">
-            <wp:extent cx="4612944" cy="2304266"/>
-            <wp:effectExtent l="0" t="0" r="0" b="1270"/>
+            <wp:extent cx="5259418" cy="2627194"/>
+            <wp:effectExtent l="0" t="0" r="0" b="1905"/>
             <wp:docPr id="6" name="Grafik 6" descr="C:\Users\Michael\Dropbox\studium\Semester8\VSP\TalDerTraenen\A3\design\Diagramme (Jpgs)\Einstieg.jpg"/>
             <wp:cNvGraphicFramePr>
               <a:graphicFrameLocks xmlns:a="http://schemas.openxmlformats.org/drawingml/2006/main" noChangeAspect="1"/>
@@ -2836,7 +2684,7 @@
                     </pic:cNvPicPr>
                   </pic:nvPicPr>
                   <pic:blipFill>
-                    <a:blip r:embed="rId13" cstate="print">
+                    <a:blip r:embed="rId12" cstate="print">
                       <a:extLst>
                         <a:ext uri="{28A0092B-C50C-407E-A947-70E740481C1C}">
                           <a14:useLocalDpi xmlns:a14="http://schemas.microsoft.com/office/drawing/2010/main" val="0"/>
@@ -2851,7 +2699,7 @@
                   <pic:spPr bwMode="auto">
                     <a:xfrm>
                       <a:off x="0" y="0"/>
-                      <a:ext cx="4623620" cy="2309599"/>
+                      <a:ext cx="5278680" cy="2636816"/>
                     </a:xfrm>
                     <a:prstGeom prst="rect">
                       <a:avLst/>
@@ -2904,7 +2752,7 @@
                     </pic:cNvPicPr>
                   </pic:nvPicPr>
                   <pic:blipFill>
-                    <a:blip r:embed="rId14" cstate="print">
+                    <a:blip r:embed="rId13" cstate="print">
                       <a:extLst>
                         <a:ext uri="{28A0092B-C50C-407E-A947-70E740481C1C}">
                           <a14:useLocalDpi xmlns:a14="http://schemas.microsoft.com/office/drawing/2010/main" val="0"/>
@@ -2990,15 +2838,7 @@
         <w:ind w:left="1416"/>
       </w:pPr>
       <w:r>
-        <w:t xml:space="preserve">Die Verarbeitung der eingehenden Nachrichten und die Vorbereitung / Senden neuen Nachricht läuft dabei nebenläufig. Deswegen kann es dazu kommen, dass Die Uhrzeit ggf. so synchronisiert wird das sie einen kleinen Sprung in die Zukunft macht und dies dazu führt, dass die </w:t>
-      </w:r>
-      <w:proofErr w:type="spellStart"/>
-      <w:r>
-        <w:t>Slotzeit</w:t>
-      </w:r>
-      <w:proofErr w:type="spellEnd"/>
-      <w:r>
-        <w:t xml:space="preserve"> zum Senden verpasst wird. Dies ist dann auch ein Übergang zur Einstiegsphase.</w:t>
+        <w:t>Die Verarbeitung der eingehenden Nachrichten und die Vorbereitung / Senden neuen Nachricht läuft dabei nebenläufig. Deswegen kann es dazu kommen, dass Die Uhrzeit ggf. so synchronisiert wird das sie einen kleinen Sprung in die Zukunft macht und dies dazu führt, dass die Slotzeit zum Senden verpasst wird. Dies ist dann auch ein Übergang zur Einstiegsphase.</w:t>
       </w:r>
     </w:p>
     <w:p>
@@ -3267,15 +3107,7 @@
         <w:spacing w:after="0" w:line="20" w:lineRule="atLeast"/>
       </w:pPr>
       <w:r>
-        <w:t xml:space="preserve">Der Sender sendet die vorbereitete Nachricht an </w:t>
-      </w:r>
-      <w:proofErr w:type="gramStart"/>
-      <w:r>
-        <w:t>die spezifizierte Multicast</w:t>
-      </w:r>
-      <w:proofErr w:type="gramEnd"/>
-      <w:r>
-        <w:t xml:space="preserve"> IP Adresse.</w:t>
+        <w:t>Der Sender sendet die vorbereitete Nachricht an die spezifizierte Multicast IP Adresse.</w:t>
       </w:r>
     </w:p>
     <w:p>
@@ -3319,7 +3151,7 @@
                     </pic:cNvPicPr>
                   </pic:nvPicPr>
                   <pic:blipFill>
-                    <a:blip r:embed="rId15" cstate="print">
+                    <a:blip r:embed="rId14" cstate="print">
                       <a:extLst>
                         <a:ext uri="{28A0092B-C50C-407E-A947-70E740481C1C}">
                           <a14:useLocalDpi xmlns:a14="http://schemas.microsoft.com/office/drawing/2010/main" val="0"/>
@@ -3385,7 +3217,7 @@
                     </pic:cNvPicPr>
                   </pic:nvPicPr>
                   <pic:blipFill>
-                    <a:blip r:embed="rId16" cstate="print">
+                    <a:blip r:embed="rId15" cstate="print">
                       <a:extLst>
                         <a:ext uri="{28A0092B-C50C-407E-A947-70E740481C1C}">
                           <a14:useLocalDpi xmlns:a14="http://schemas.microsoft.com/office/drawing/2010/main" val="0"/>
@@ -3436,6 +3268,22 @@
           <w:sz w:val="30"/>
           <w:szCs w:val="30"/>
         </w:rPr>
+        <w:br w:type="page"/>
+      </w:r>
+    </w:p>
+    <w:p>
+      <w:pPr>
+        <w:rPr>
+          <w:sz w:val="30"/>
+          <w:szCs w:val="30"/>
+        </w:rPr>
+      </w:pPr>
+      <w:r>
+        <w:rPr>
+          <w:sz w:val="30"/>
+          <w:szCs w:val="30"/>
+        </w:rPr>
+        <w:lastRenderedPageBreak/>
         <w:t>W</w:t>
       </w:r>
       <w:r>
@@ -3457,11 +3305,6 @@
       <w:pPr>
         <w:spacing w:after="0" w:line="20" w:lineRule="atLeast"/>
       </w:pPr>
-    </w:p>
-    <w:p>
-      <w:pPr>
-        <w:spacing w:after="0" w:line="20" w:lineRule="atLeast"/>
-      </w:pPr>
       <w:r>
         <w:t xml:space="preserve">Zum Start wird erst einmal jede Station gestartet (Initialisiert). </w:t>
       </w:r>
@@ -3471,23 +3314,7 @@
         <w:spacing w:after="0" w:line="20" w:lineRule="atLeast"/>
       </w:pPr>
       <w:r>
-        <w:t xml:space="preserve">Danach geht sie direkt zur Einstiegsphase über. Da die Station direkt im </w:t>
-      </w:r>
-      <w:proofErr w:type="spellStart"/>
-      <w:r>
-        <w:t>Init</w:t>
-      </w:r>
-      <w:proofErr w:type="spellEnd"/>
-      <w:r>
-        <w:t xml:space="preserve"> jedoch schon im ersten befindet, und die ersten Millisekunden mit dem </w:t>
-      </w:r>
-      <w:proofErr w:type="spellStart"/>
-      <w:r>
-        <w:t>Init</w:t>
-      </w:r>
-      <w:proofErr w:type="spellEnd"/>
-      <w:r>
-        <w:t xml:space="preserve"> verbracht werden muss der 2. Frame auch komplett abgehört werden.</w:t>
+        <w:t>Danach geht sie direkt zur Einstiegsphase über. Da die Station direkt im Init jedoch schon im ersten befindet, und die ersten Millisekunden mit dem Init verbracht werden muss der 2. Frame auch komplett abgehört werden.</w:t>
       </w:r>
     </w:p>
     <w:p>
@@ -3511,15 +3338,7 @@
         <w:spacing w:after="0" w:line="20" w:lineRule="atLeast"/>
       </w:pPr>
       <w:r>
-        <w:t xml:space="preserve">Alle starten (haben zum Beispiel ihr </w:t>
-      </w:r>
-      <w:proofErr w:type="spellStart"/>
-      <w:r>
-        <w:t>Init</w:t>
-      </w:r>
-      <w:proofErr w:type="spellEnd"/>
-      <w:r>
-        <w:t>) im selben Frame, wenn es keine Zeitdifferenzen gäbe.</w:t>
+        <w:t>Alle starten (haben zum Beispiel ihr Init) im selben Frame, wenn es keine Zeitdifferenzen gäbe.</w:t>
       </w:r>
     </w:p>
     <w:p>
@@ -3553,6 +3372,11 @@
       <w:r>
         <w:t>Deswegen gilt der folgende Ablauf im Abstrakteren Sinne generell, ganz konkret aber nur für den Fall ohne Zeitdifferenz:</w:t>
       </w:r>
+    </w:p>
+    <w:p>
+      <w:pPr>
+        <w:spacing w:after="0" w:line="20" w:lineRule="atLeast"/>
+      </w:pPr>
     </w:p>
     <w:p>
       <w:pPr>
@@ -3568,7 +3392,6 @@
           <w:sz w:val="30"/>
           <w:szCs w:val="30"/>
         </w:rPr>
-        <w:lastRenderedPageBreak/>
         <w:drawing>
           <wp:inline distT="0" distB="0" distL="0" distR="0">
             <wp:extent cx="6642100" cy="6184900"/>
@@ -3587,7 +3410,7 @@
                     </pic:cNvPicPr>
                   </pic:nvPicPr>
                   <pic:blipFill>
-                    <a:blip r:embed="rId17" cstate="print">
+                    <a:blip r:embed="rId16" cstate="print">
                       <a:extLst>
                         <a:ext uri="{28A0092B-C50C-407E-A947-70E740481C1C}">
                           <a14:useLocalDpi xmlns:a14="http://schemas.microsoft.com/office/drawing/2010/main" val="0"/>
@@ -5343,7 +5166,7 @@
 </file>
 
 <file path=customXml/itemProps1.xml><?xml version="1.0" encoding="utf-8"?>
-<ds:datastoreItem xmlns:ds="http://schemas.openxmlformats.org/officeDocument/2006/customXml" ds:itemID="{79C9749D-ACAF-4DE7-B061-7858DACD98B3}">
+<ds:datastoreItem xmlns:ds="http://schemas.openxmlformats.org/officeDocument/2006/customXml" ds:itemID="{0A53E610-FD16-4B9A-BA4B-164A82E18253}">
   <ds:schemaRefs>
     <ds:schemaRef ds:uri="http://schemas.openxmlformats.org/officeDocument/2006/bibliography"/>
   </ds:schemaRefs>

</xml_diff>

<commit_message>
tried to fix the slot problem, couldn't really find it. need to run it in uni with sniffer
</commit_message>
<xml_diff>
--- a/A3/design/Entwurf.docx
+++ b/A3/design/Entwurf.docx
@@ -145,6 +145,16 @@
       <w:r>
         <w:t xml:space="preserve">: </w:t>
       </w:r>
+    </w:p>
+    <w:p>
+      <w:pPr>
+        <w:spacing w:after="0" w:line="20" w:lineRule="atLeast"/>
+      </w:pPr>
+      <w:r>
+        <w:t>Ca. 160 Stunden insgesamt</w:t>
+      </w:r>
+      <w:bookmarkStart w:id="0" w:name="_GoBack"/>
+      <w:bookmarkEnd w:id="0"/>
     </w:p>
     <w:p>
       <w:pPr>
@@ -1639,8 +1649,6 @@
       <w:r>
         <w:t xml:space="preserve"> In diesem Fall wird dies auch als Kollision gesehen.</w:t>
       </w:r>
-      <w:bookmarkStart w:id="0" w:name="_GoBack"/>
-      <w:bookmarkEnd w:id="0"/>
     </w:p>
     <w:p>
       <w:pPr>
@@ -5188,7 +5196,7 @@
 </file>
 
 <file path=customXml/itemProps1.xml><?xml version="1.0" encoding="utf-8"?>
-<ds:datastoreItem xmlns:ds="http://schemas.openxmlformats.org/officeDocument/2006/customXml" ds:itemID="{869F35D4-29F1-481F-90FF-06B2C9B30379}">
+<ds:datastoreItem xmlns:ds="http://schemas.openxmlformats.org/officeDocument/2006/customXml" ds:itemID="{41B7A2BC-7D02-374D-9828-615478FCE3CF}">
   <ds:schemaRefs>
     <ds:schemaRef ds:uri="http://schemas.openxmlformats.org/officeDocument/2006/bibliography"/>
   </ds:schemaRefs>

</xml_diff>

<commit_message>
edited Entwurf and Fehleranalyse, finalized it? idk
</commit_message>
<xml_diff>
--- a/A3/design/Entwurf.docx
+++ b/A3/design/Entwurf.docx
@@ -28,27 +28,7 @@
           <w:sz w:val="20"/>
           <w:szCs w:val="20"/>
         </w:rPr>
-        <w:t xml:space="preserve">Mert </w:t>
-      </w:r>
-      <w:proofErr w:type="spellStart"/>
-      <w:r>
-        <w:rPr>
-          <w:rFonts w:ascii="Tahoma" w:eastAsia="Times New Roman" w:hAnsi="Tahoma" w:cs="Tahoma"/>
-          <w:color w:val="000000"/>
-          <w:sz w:val="20"/>
-          <w:szCs w:val="20"/>
-        </w:rPr>
-        <w:t>Siginc</w:t>
-      </w:r>
-      <w:proofErr w:type="spellEnd"/>
-      <w:r>
-        <w:rPr>
-          <w:rFonts w:ascii="Tahoma" w:eastAsia="Times New Roman" w:hAnsi="Tahoma" w:cs="Tahoma"/>
-          <w:color w:val="000000"/>
-          <w:sz w:val="20"/>
-          <w:szCs w:val="20"/>
-        </w:rPr>
-        <w:t>, Michael Müller</w:t>
+        <w:t>Mert Siginc, Michael Müller</w:t>
       </w:r>
     </w:p>
     <w:p>
@@ -75,47 +55,8 @@
         <w:spacing w:after="0" w:line="20" w:lineRule="atLeast"/>
       </w:pPr>
       <w:r>
-        <w:t xml:space="preserve">Receiver, </w:t>
-      </w:r>
-      <w:proofErr w:type="spellStart"/>
-      <w:r>
-        <w:t>PayloadServer</w:t>
-      </w:r>
-      <w:proofErr w:type="spellEnd"/>
-      <w:r>
-        <w:t xml:space="preserve"> + Vessel3, </w:t>
-      </w:r>
-      <w:proofErr w:type="spellStart"/>
-      <w:r>
-        <w:t>SlotFinder</w:t>
-      </w:r>
-      <w:proofErr w:type="spellEnd"/>
-    </w:p>
-    <w:p>
-      <w:pPr>
-        <w:pStyle w:val="Listenabsatz"/>
-        <w:numPr>
-          <w:ilvl w:val="0"/>
-          <w:numId w:val="1"/>
-        </w:numPr>
-        <w:spacing w:after="0" w:line="20" w:lineRule="atLeast"/>
-      </w:pPr>
-      <w:r>
-        <w:t xml:space="preserve">Sender, Core, </w:t>
-      </w:r>
-      <w:proofErr w:type="spellStart"/>
-      <w:r>
-        <w:t>UTCClock</w:t>
-      </w:r>
-      <w:proofErr w:type="spellEnd"/>
-      <w:r>
-        <w:t xml:space="preserve">, </w:t>
-      </w:r>
-      <w:proofErr w:type="spellStart"/>
-      <w:r>
-        <w:t>MessageHelper</w:t>
-      </w:r>
-      <w:proofErr w:type="spellEnd"/>
+        <w:t>Mittlerweile keine Trennung mehr.</w:t>
+      </w:r>
     </w:p>
     <w:p>
       <w:pPr>
@@ -197,7 +138,7 @@
         <w:spacing w:after="0" w:line="20" w:lineRule="atLeast"/>
       </w:pPr>
       <w:r>
-        <w:t>Ca. 18</w:t>
+        <w:t>Ca. 19</w:t>
       </w:r>
       <w:r>
         <w:t>0 Stunden insgesamt</w:t>
@@ -229,6 +170,17 @@
       <w:r>
         <w:t>Fertig</w:t>
       </w:r>
+      <w:r>
+        <w:t xml:space="preserve">, </w:t>
+      </w:r>
+      <w:r>
+        <w:t>mit</w:t>
+      </w:r>
+      <w:bookmarkStart w:id="0" w:name="_GoBack"/>
+      <w:bookmarkEnd w:id="0"/>
+      <w:r>
+        <w:t xml:space="preserve"> Fehleranalyse der Fehler zwischen Abgabe und Nachreichung (extra Datei).</w:t>
+      </w:r>
     </w:p>
     <w:p>
       <w:pPr>
@@ -253,6 +205,46 @@
       <w:pPr>
         <w:spacing w:after="0" w:line="20" w:lineRule="atLeast"/>
       </w:pPr>
+      <w:r>
+        <w:t xml:space="preserve">Frame Loop ist nun nicht mehr sequentiell </w:t>
+      </w:r>
+      <w:r>
+        <w:t xml:space="preserve">und ohne </w:t>
+      </w:r>
+      <w:r>
+        <w:t>Korrektur</w:t>
+      </w:r>
+      <w:r>
+        <w:t xml:space="preserve"> der Framestartzeit (auf Sekunde genau) </w:t>
+      </w:r>
+      <w:r>
+        <w:t>sondern bekommt Meldung von der Uhr wann ein neuer Frame beginnt</w:t>
+      </w:r>
+      <w:r>
+        <w:t xml:space="preserve"> (die dann die Prüfung der Framestartzeit inne</w:t>
+      </w:r>
+      <w:r>
+        <w:t xml:space="preserve"> </w:t>
+      </w:r>
+      <w:r>
+        <w:t>hält)</w:t>
+      </w:r>
+      <w:r>
+        <w:t>.</w:t>
+      </w:r>
+    </w:p>
+    <w:p>
+      <w:pPr>
+        <w:spacing w:after="0" w:line="20" w:lineRule="atLeast"/>
+      </w:pPr>
+    </w:p>
+    <w:p>
+      <w:pPr>
+        <w:spacing w:after="0" w:line="20" w:lineRule="atLeast"/>
+      </w:pPr>
+      <w:r>
+        <w:t>Mittlerweile überblicken wir beide auch den gesamten Code.</w:t>
+      </w:r>
     </w:p>
     <w:p>
       <w:pPr>
@@ -569,8 +561,6 @@
       <w:r>
         <w:t>Wie verläuft die Sendephase?</w:t>
       </w:r>
-      <w:bookmarkStart w:id="0" w:name="_GoBack"/>
-      <w:bookmarkEnd w:id="0"/>
       <w:r>
         <w:t xml:space="preserve"> </w:t>
       </w:r>
@@ -761,11 +751,9 @@
         </w:numPr>
         <w:spacing w:after="0" w:line="20" w:lineRule="atLeast"/>
       </w:pPr>
-      <w:proofErr w:type="spellStart"/>
       <w:r>
         <w:t>SlotFinder</w:t>
       </w:r>
-      <w:proofErr w:type="spellEnd"/>
       <w:r>
         <w:t xml:space="preserve"> (Besitzt die Logik aus Nachrichten einen freien Slot (Random) zu finden)</w:t>
       </w:r>
@@ -779,24 +767,14 @@
         </w:numPr>
         <w:spacing w:after="0" w:line="20" w:lineRule="atLeast"/>
       </w:pPr>
-      <w:proofErr w:type="spellStart"/>
       <w:r>
         <w:t>UTCClock</w:t>
       </w:r>
-      <w:proofErr w:type="spellEnd"/>
       <w:r>
         <w:t xml:space="preserve"> (Die Aktuelle Uhrzeit der Station</w:t>
       </w:r>
       <w:r>
-        <w:t xml:space="preserve">, gibt zum Beispiel dem Core </w:t>
-      </w:r>
-      <w:proofErr w:type="gramStart"/>
-      <w:r>
-        <w:t>Bescheid</w:t>
-      </w:r>
-      <w:proofErr w:type="gramEnd"/>
-      <w:r>
-        <w:t xml:space="preserve"> </w:t>
+        <w:t xml:space="preserve">, gibt zum Beispiel dem Core Bescheid </w:t>
       </w:r>
       <w:r>
         <w:t>wenn</w:t>
@@ -817,21 +795,11 @@
         </w:numPr>
         <w:spacing w:after="0" w:line="20" w:lineRule="atLeast"/>
       </w:pPr>
-      <w:proofErr w:type="spellStart"/>
       <w:r>
         <w:t>MessageHelper</w:t>
       </w:r>
-      <w:proofErr w:type="spellEnd"/>
-      <w:r>
-        <w:t xml:space="preserve"> (Hat die Logik der internen Nachrichten </w:t>
-      </w:r>
-      <w:proofErr w:type="spellStart"/>
-      <w:r>
-        <w:t>Representation</w:t>
-      </w:r>
-      <w:proofErr w:type="spellEnd"/>
-      <w:r>
-        <w:t xml:space="preserve"> und für das Erstellen der zusendenden Nachricht)</w:t>
+      <w:r>
+        <w:t xml:space="preserve"> (Hat die Logik der internen Nachrichten Representation und für das Erstellen der zusendenden Nachricht)</w:t>
       </w:r>
     </w:p>
     <w:p>
@@ -843,21 +811,11 @@
         </w:numPr>
         <w:spacing w:after="0" w:line="20" w:lineRule="atLeast"/>
       </w:pPr>
-      <w:proofErr w:type="spellStart"/>
       <w:r>
         <w:t>PayloadServer</w:t>
       </w:r>
-      <w:proofErr w:type="spellEnd"/>
-      <w:r>
-        <w:t xml:space="preserve"> (Bekommt alle Vessel3 Outputs und gibt wenn gefordert </w:t>
-      </w:r>
-      <w:proofErr w:type="gramStart"/>
-      <w:r>
-        <w:t>den aktuellsten Zurück</w:t>
-      </w:r>
-      <w:proofErr w:type="gramEnd"/>
-      <w:r>
-        <w:t>)</w:t>
+      <w:r>
+        <w:t xml:space="preserve"> (Bekommt alle Vessel3 Outputs und gibt wenn gefordert den aktuellsten Zurück)</w:t>
       </w:r>
     </w:p>
     <w:p>
@@ -914,11 +872,9 @@
       <w:r>
         <w:t>„</w:t>
       </w:r>
-      <w:proofErr w:type="spellStart"/>
       <w:r>
         <w:t>receive</w:t>
       </w:r>
-      <w:proofErr w:type="spellEnd"/>
       <w:r>
         <w:t>“</w:t>
       </w:r>
@@ -944,8 +900,8 @@
         </w:rPr>
         <w:drawing>
           <wp:inline distT="0" distB="0" distL="0" distR="0" wp14:anchorId="20A01B5C" wp14:editId="39466E11">
-            <wp:extent cx="5459105" cy="4146497"/>
-            <wp:effectExtent l="0" t="0" r="8255" b="6985"/>
+            <wp:extent cx="5463760" cy="4150033"/>
+            <wp:effectExtent l="0" t="0" r="3810" b="3175"/>
             <wp:docPr id="2" name="Grafik 2"/>
             <wp:cNvGraphicFramePr>
               <a:graphicFrameLocks xmlns:a="http://schemas.openxmlformats.org/drawingml/2006/main" noChangeAspect="1"/>
@@ -974,7 +930,7 @@
                   <pic:spPr bwMode="auto">
                     <a:xfrm>
                       <a:off x="0" y="0"/>
-                      <a:ext cx="5463761" cy="4150033"/>
+                      <a:ext cx="5463760" cy="4150033"/>
                     </a:xfrm>
                     <a:prstGeom prst="rect">
                       <a:avLst/>
@@ -1008,15 +964,7 @@
       </w:pPr>
       <w:r>
         <w:lastRenderedPageBreak/>
-        <w:t>Da hier nur Stationen senden und empfangen, und alle gleichwertig sind, ist es eine reine Peer-</w:t>
-      </w:r>
-      <w:proofErr w:type="spellStart"/>
-      <w:r>
-        <w:t>To</w:t>
-      </w:r>
-      <w:proofErr w:type="spellEnd"/>
-      <w:r>
-        <w:t>-Peer Kommunikation zwischen den Stationen über UDP Multicast.</w:t>
+        <w:t>Da hier nur Stationen senden und empfangen, und alle gleichwertig sind, ist es eine reine Peer-To-Peer Kommunikation zwischen den Stationen über UDP Multicast.</w:t>
       </w:r>
     </w:p>
     <w:p>
@@ -1045,8 +993,8 @@
         </w:rPr>
         <w:drawing>
           <wp:inline distT="0" distB="0" distL="0" distR="0" wp14:anchorId="00970742" wp14:editId="3CFE2CDE">
-            <wp:extent cx="4657530" cy="3297083"/>
-            <wp:effectExtent l="0" t="0" r="0" b="0"/>
+            <wp:extent cx="4657530" cy="3294741"/>
+            <wp:effectExtent l="0" t="0" r="0" b="1270"/>
             <wp:docPr id="3" name="Grafik 3"/>
             <wp:cNvGraphicFramePr>
               <a:graphicFrameLocks xmlns:a="http://schemas.openxmlformats.org/drawingml/2006/main" noChangeAspect="1"/>
@@ -1075,7 +1023,7 @@
                   <pic:spPr bwMode="auto">
                     <a:xfrm>
                       <a:off x="0" y="0"/>
-                      <a:ext cx="4657530" cy="3297083"/>
+                      <a:ext cx="4657530" cy="3294741"/>
                     </a:xfrm>
                     <a:prstGeom prst="rect">
                       <a:avLst/>
@@ -1693,23 +1641,7 @@
         <w:t>t</w:t>
       </w:r>
       <w:r>
-        <w:t xml:space="preserve"> Kollisionsfreien Nachrichtenverkehr zu haben, in dem in jedem Slot einmal gesendet wird, wenn </w:t>
-      </w:r>
-      <w:proofErr w:type="spellStart"/>
-      <w:r>
-        <w:t>Stationenanzahl</w:t>
-      </w:r>
-      <w:proofErr w:type="spellEnd"/>
-      <w:r>
-        <w:t xml:space="preserve"> = </w:t>
-      </w:r>
-      <w:proofErr w:type="spellStart"/>
-      <w:r>
-        <w:t>Slotanzahl</w:t>
-      </w:r>
-      <w:proofErr w:type="spellEnd"/>
-      <w:r>
-        <w:t xml:space="preserve"> in einem Frame. </w:t>
+        <w:t xml:space="preserve"> Kollisionsfreien Nachrichtenverkehr zu haben, in dem in jedem Slot einmal gesendet wird, wenn Stationenanzahl = Slotanzahl in einem Frame. </w:t>
       </w:r>
     </w:p>
     <w:p>
@@ -1760,39 +1692,7 @@
         <w:ind w:left="1416"/>
       </w:pPr>
       <w:r>
-        <w:t xml:space="preserve">Ist die </w:t>
-      </w:r>
-      <w:proofErr w:type="spellStart"/>
-      <w:r>
-        <w:t>Stationenanzahl</w:t>
-      </w:r>
-      <w:proofErr w:type="spellEnd"/>
-      <w:r>
-        <w:t xml:space="preserve"> &lt; </w:t>
-      </w:r>
-      <w:proofErr w:type="spellStart"/>
-      <w:r>
-        <w:t>Slotanzahl</w:t>
-      </w:r>
-      <w:proofErr w:type="spellEnd"/>
-      <w:r>
-        <w:t xml:space="preserve">, so sind dann dementsprechend viele Slots ohne Nachricht. Bei </w:t>
-      </w:r>
-      <w:proofErr w:type="spellStart"/>
-      <w:r>
-        <w:t>Stationenanzahl</w:t>
-      </w:r>
-      <w:proofErr w:type="spellEnd"/>
-      <w:r>
-        <w:t xml:space="preserve"> &gt; </w:t>
-      </w:r>
-      <w:proofErr w:type="spellStart"/>
-      <w:r>
-        <w:t>Slotanzahl</w:t>
-      </w:r>
-      <w:proofErr w:type="spellEnd"/>
-      <w:r>
-        <w:t xml:space="preserve"> wird in jedem Frame zu Kollisionen kommen da ja nicht genügend Slots vorhanden sind.</w:t>
+        <w:t>Ist die Stationenanzahl &lt; Slotanzahl, so sind dann dementsprechend viele Slots ohne Nachricht. Bei Stationenanzahl &gt; Slotanzahl wird in jedem Frame zu Kollisionen kommen da ja nicht genügend Slots vorhanden sind.</w:t>
       </w:r>
     </w:p>
     <w:p>
@@ -1908,14 +1808,7 @@
       </w:r>
       <w:r>
         <w:tab/>
-      </w:r>
-      <w:proofErr w:type="spellStart"/>
-      <w:r>
-        <w:t>Slotnummer</w:t>
-      </w:r>
-      <w:proofErr w:type="spellEnd"/>
-      <w:r>
-        <w:t>, in dem die Station im nächsten Frame senden wird.</w:t>
+        <w:t>Slotnummer, in dem die Station im nächsten Frame senden wird.</w:t>
       </w:r>
     </w:p>
     <w:p>
@@ -1928,21 +1821,8 @@
       </w:r>
       <w:r>
         <w:tab/>
-        <w:t xml:space="preserve">Zeitpunkt des </w:t>
-      </w:r>
-      <w:proofErr w:type="spellStart"/>
-      <w:r>
-        <w:t>sendens</w:t>
-      </w:r>
-      <w:proofErr w:type="spellEnd"/>
-      <w:r>
-        <w:t xml:space="preserve"> in MS, 8-Byte Integer, Big </w:t>
-      </w:r>
-      <w:proofErr w:type="spellStart"/>
-      <w:r>
-        <w:t>Endian</w:t>
-      </w:r>
-      <w:proofErr w:type="spellEnd"/>
+        <w:t>Zeitpunkt des sendens in MS, 8-Byte Integer, Big Endian</w:t>
+      </w:r>
       <w:r>
         <w:t>,</w:t>
       </w:r>
@@ -1996,11 +1876,9 @@
         </w:numPr>
         <w:spacing w:after="0" w:line="20" w:lineRule="atLeast"/>
       </w:pPr>
-      <w:proofErr w:type="spellStart"/>
       <w:r>
         <w:t>team</w:t>
       </w:r>
-      <w:proofErr w:type="spellEnd"/>
       <w:r>
         <w:t xml:space="preserve"> </w:t>
       </w:r>
@@ -2036,13 +1914,8 @@
         <w:spacing w:after="0" w:line="20" w:lineRule="atLeast"/>
       </w:pPr>
       <w:r>
-        <w:t xml:space="preserve">Beispiel für Team 06, Station 01: </w:t>
-      </w:r>
-      <w:proofErr w:type="spellStart"/>
-      <w:r>
-        <w:t>team</w:t>
-      </w:r>
-      <w:proofErr w:type="spellEnd"/>
+        <w:t>Beispiel für Team 06, Station 01: team</w:t>
+      </w:r>
       <w:r>
         <w:t xml:space="preserve"> </w:t>
       </w:r>
@@ -2089,15 +1962,7 @@
         <w:spacing w:after="0" w:line="20" w:lineRule="atLeast"/>
       </w:pPr>
       <w:r>
-        <w:t xml:space="preserve">Es wird eine Liste mit allen möglichen </w:t>
-      </w:r>
-      <w:proofErr w:type="spellStart"/>
-      <w:r>
-        <w:t>Slotnummern</w:t>
-      </w:r>
-      <w:proofErr w:type="spellEnd"/>
-      <w:r>
-        <w:t xml:space="preserve"> erstellt (in dem Fall eine Liste mit den Nummern 1 bis 25).</w:t>
+        <w:t>Es wird eine Liste mit allen möglichen Slotnummern erstellt (in dem Fall eine Liste mit den Nummern 1 bis 25).</w:t>
       </w:r>
     </w:p>
     <w:p>
@@ -2110,15 +1975,7 @@
         <w:spacing w:after="0" w:line="20" w:lineRule="atLeast"/>
       </w:pPr>
       <w:r>
-        <w:t xml:space="preserve">Von allen empfangenen kollisionsfreien Nachrichten werden die </w:t>
-      </w:r>
-      <w:proofErr w:type="spellStart"/>
-      <w:r>
-        <w:t>Slotnummern</w:t>
-      </w:r>
-      <w:proofErr w:type="spellEnd"/>
-      <w:r>
-        <w:t xml:space="preserve"> extrahiert</w:t>
+        <w:t>Von allen empfangenen kollisionsfreien Nachrichten werden die Slotnummern extrahiert</w:t>
       </w:r>
     </w:p>
     <w:p>
@@ -2131,15 +1988,7 @@
         <w:spacing w:after="0" w:line="20" w:lineRule="atLeast"/>
       </w:pPr>
       <w:r>
-        <w:t xml:space="preserve">Durch die Liste der extrahierten </w:t>
-      </w:r>
-      <w:proofErr w:type="spellStart"/>
-      <w:r>
-        <w:t>Slotnummern</w:t>
-      </w:r>
-      <w:proofErr w:type="spellEnd"/>
-      <w:r>
-        <w:t xml:space="preserve"> wird dann wie folgt iteriert:</w:t>
+        <w:t>Durch die Liste der extrahierten Slotnummern wird dann wie folgt iteriert:</w:t>
       </w:r>
     </w:p>
     <w:p>
@@ -2152,15 +2001,7 @@
         <w:spacing w:after="0" w:line="20" w:lineRule="atLeast"/>
       </w:pPr>
       <w:r>
-        <w:t xml:space="preserve">Nächste extrahiert </w:t>
-      </w:r>
-      <w:proofErr w:type="spellStart"/>
-      <w:r>
-        <w:t>Slotnummer</w:t>
-      </w:r>
-      <w:proofErr w:type="spellEnd"/>
-      <w:r>
-        <w:t xml:space="preserve"> aus Liste nehmen</w:t>
+        <w:t>Nächste extrahiert Slotnummer aus Liste nehmen</w:t>
       </w:r>
     </w:p>
     <w:p>
@@ -2173,23 +2014,7 @@
         <w:spacing w:after="0" w:line="20" w:lineRule="atLeast"/>
       </w:pPr>
       <w:r>
-        <w:t xml:space="preserve">Diese </w:t>
-      </w:r>
-      <w:proofErr w:type="spellStart"/>
-      <w:r>
-        <w:t>Slotnummer</w:t>
-      </w:r>
-      <w:proofErr w:type="spellEnd"/>
-      <w:r>
-        <w:t xml:space="preserve"> aus Liste der verfügbaren </w:t>
-      </w:r>
-      <w:proofErr w:type="spellStart"/>
-      <w:r>
-        <w:t>Slotnummern</w:t>
-      </w:r>
-      <w:proofErr w:type="spellEnd"/>
-      <w:r>
-        <w:t xml:space="preserve"> löschen</w:t>
+        <w:t>Diese Slotnummer aus Liste der verfügbaren Slotnummern löschen</w:t>
       </w:r>
     </w:p>
     <w:p>
@@ -2202,15 +2027,7 @@
         <w:spacing w:after="0" w:line="20" w:lineRule="atLeast"/>
       </w:pPr>
       <w:r>
-        <w:t xml:space="preserve">Mit der nächsten extrahierten </w:t>
-      </w:r>
-      <w:proofErr w:type="spellStart"/>
-      <w:r>
-        <w:t>Slotnummer</w:t>
-      </w:r>
-      <w:proofErr w:type="spellEnd"/>
-      <w:r>
-        <w:t xml:space="preserve"> fortfahren</w:t>
+        <w:t>Mit der nächsten extrahierten Slotnummer fortfahren</w:t>
       </w:r>
     </w:p>
     <w:p>
@@ -2223,23 +2040,7 @@
         <w:spacing w:after="0" w:line="20" w:lineRule="atLeast"/>
       </w:pPr>
       <w:r>
-        <w:t xml:space="preserve">Am Ende bleiben dann in der Liste der verfügbaren </w:t>
-      </w:r>
-      <w:proofErr w:type="spellStart"/>
-      <w:r>
-        <w:t>Slotnummern</w:t>
-      </w:r>
-      <w:proofErr w:type="spellEnd"/>
-      <w:r>
-        <w:t xml:space="preserve"> 0 bis 25 </w:t>
-      </w:r>
-      <w:proofErr w:type="spellStart"/>
-      <w:r>
-        <w:t>Slotnummern</w:t>
-      </w:r>
-      <w:proofErr w:type="spellEnd"/>
-      <w:r>
-        <w:t xml:space="preserve"> übrig (Je nach Anzahl der Kollisionsfreien Nachrichten und der Anzahl der Stationen)</w:t>
+        <w:t>Am Ende bleiben dann in der Liste der verfügbaren Slotnummern 0 bis 25 Slotnummern übrig (Je nach Anzahl der Kollisionsfreien Nachrichten und der Anzahl der Stationen)</w:t>
       </w:r>
     </w:p>
     <w:p>
@@ -2302,11 +2103,9 @@
       <w:r>
         <w:t xml:space="preserve"> Frame zugehört werden um in den dann </w:t>
       </w:r>
-      <w:proofErr w:type="spellStart"/>
       <w:r>
         <w:t>kollisionfreien</w:t>
       </w:r>
-      <w:proofErr w:type="spellEnd"/>
       <w:r>
         <w:t xml:space="preserve"> Nachrichten</w:t>
       </w:r>
@@ -2317,15 +2116,7 @@
         <w:t xml:space="preserve"> </w:t>
       </w:r>
       <w:r>
-        <w:t xml:space="preserve">eine freie </w:t>
-      </w:r>
-      <w:proofErr w:type="spellStart"/>
-      <w:r>
-        <w:t>Slotnummer</w:t>
-      </w:r>
-      <w:proofErr w:type="spellEnd"/>
-      <w:r>
-        <w:t xml:space="preserve"> zu fin</w:t>
+        <w:t>eine freie Slotnummer zu fin</w:t>
       </w:r>
       <w:r>
         <w:t>d</w:t>
@@ -2394,26 +2185,10 @@
         <w:t xml:space="preserve"> empfängt alle Outputs </w:t>
       </w:r>
       <w:r>
-        <w:t xml:space="preserve">(im </w:t>
-      </w:r>
-      <w:proofErr w:type="spellStart"/>
-      <w:r>
-        <w:t>Payloadserver</w:t>
-      </w:r>
-      <w:proofErr w:type="spellEnd"/>
-      <w:r>
-        <w:t xml:space="preserve">) </w:t>
-      </w:r>
-      <w:r>
-        <w:t xml:space="preserve">aber macht vorerst nichts damit. Bis eine Nachricht kommt die dazu führt, dass der </w:t>
-      </w:r>
-      <w:proofErr w:type="spellStart"/>
-      <w:r>
-        <w:t>PayloadServer</w:t>
-      </w:r>
-      <w:proofErr w:type="spellEnd"/>
-      <w:r>
-        <w:t xml:space="preserve"> an den Absender den aktuellsten (</w:t>
+        <w:t xml:space="preserve">(im Payloadserver) </w:t>
+      </w:r>
+      <w:r>
+        <w:t>aber macht vorerst nichts damit. Bis eine Nachricht kommt die dazu führt, dass der PayloadServer an den Absender den aktuellsten (</w:t>
       </w:r>
       <w:r>
         <w:t>letzten</w:t>
@@ -2550,6 +2325,30 @@
         <w:ind w:left="1416"/>
       </w:pPr>
       <w:r>
+        <w:t xml:space="preserve">Zudem </w:t>
+      </w:r>
+      <w:r>
+        <w:t>besitzt</w:t>
+      </w:r>
+      <w:r>
+        <w:t xml:space="preserve"> sie einen Timer, läuft dieser ab sendet die Uhr ein bestimmtes Tupel an den Core, für ihn das Signal, dass ein neuer Frame nun beginnt.</w:t>
+      </w:r>
+      <w:r>
+        <w:t xml:space="preserve"> Der Timer wird angepasst, sollte sich der Offset ändern.</w:t>
+      </w:r>
+    </w:p>
+    <w:p>
+      <w:pPr>
+        <w:spacing w:after="0" w:line="20" w:lineRule="atLeast"/>
+        <w:ind w:left="1416"/>
+      </w:pPr>
+    </w:p>
+    <w:p>
+      <w:pPr>
+        <w:spacing w:after="0" w:line="20" w:lineRule="atLeast"/>
+        <w:ind w:left="1416"/>
+      </w:pPr>
+      <w:r>
         <w:t>Typ A und Typ B Stationen und deren Uhren unterscheiden sich nur darin, dass Typ A Stationen zu Beginn mit einer Abweichung gestartet werden.</w:t>
       </w:r>
     </w:p>
@@ -2568,17 +2367,7 @@
         <w:t>Intern wird es so gehandelt, dass eine Uhr einen Offset besitzt den man zu Beginn (Initialisierung) pro Station festlegen kann. Dieser Offset mit der aktuellen Systemzeit</w:t>
       </w:r>
       <w:r>
-        <w:t xml:space="preserve"> (zum Beispiel mit </w:t>
-      </w:r>
-      <w:proofErr w:type="spellStart"/>
-      <w:proofErr w:type="gramStart"/>
-      <w:r>
-        <w:t>vsutil:getUTC</w:t>
-      </w:r>
-      <w:proofErr w:type="spellEnd"/>
-      <w:proofErr w:type="gramEnd"/>
-      <w:r>
-        <w:t>/0)</w:t>
+        <w:t xml:space="preserve"> (zum Beispiel mit vsutil:getUTC/0)</w:t>
       </w:r>
       <w:r>
         <w:t xml:space="preserve"> und dem Startzeitpunkt (der Uhr Erstellung)</w:t>
@@ -2714,6 +2503,7 @@
         <w:spacing w:after="0" w:line="20" w:lineRule="atLeast"/>
       </w:pPr>
       <w:r>
+        <w:lastRenderedPageBreak/>
         <w:t xml:space="preserve">Wie verläuft die Initialisierung? </w:t>
       </w:r>
     </w:p>
@@ -2732,37 +2522,17 @@
         <w:t xml:space="preserve"> Offset (in MS) gestartet. </w:t>
       </w:r>
       <w:r>
-        <w:t xml:space="preserve">Intern speichert sich die Uhr zusätzlich in welchem Moment die Uhr erstellt wurde (zum Beispiel mit </w:t>
-      </w:r>
-      <w:proofErr w:type="spellStart"/>
-      <w:proofErr w:type="gramStart"/>
-      <w:r>
-        <w:t>vsutil:getUTC</w:t>
-      </w:r>
-      <w:proofErr w:type="spellEnd"/>
-      <w:proofErr w:type="gramEnd"/>
-      <w:r>
-        <w:t>/0).</w:t>
-      </w:r>
-    </w:p>
-    <w:p>
-      <w:pPr>
-        <w:spacing w:after="0" w:line="20" w:lineRule="atLeast"/>
-        <w:ind w:left="1416"/>
-      </w:pPr>
-      <w:proofErr w:type="spellStart"/>
-      <w:r>
-        <w:t>Zu dem</w:t>
-      </w:r>
-      <w:proofErr w:type="spellEnd"/>
-      <w:r>
-        <w:t xml:space="preserve"> werden Sender / Receiver / </w:t>
-      </w:r>
-      <w:proofErr w:type="spellStart"/>
-      <w:r>
-        <w:t>PayloadServer</w:t>
-      </w:r>
-      <w:proofErr w:type="spellEnd"/>
+        <w:t>Intern speichert sich die Uhr zusätzlich in welchem Moment die Uhr erstellt wurde (zum Beispiel mit vsutil:getUTC/0).</w:t>
+      </w:r>
+    </w:p>
+    <w:p>
+      <w:pPr>
+        <w:spacing w:after="0" w:line="20" w:lineRule="atLeast"/>
+        <w:ind w:left="1416"/>
+      </w:pPr>
+      <w:r>
+        <w:t>Zu dem werden Sender / Receiver / PayloadServer</w:t>
+      </w:r>
       <w:r>
         <w:t xml:space="preserve"> (Somit auch Vessel3) gestartet.</w:t>
       </w:r>
@@ -2773,7 +2543,6 @@
         <w:ind w:left="1416"/>
       </w:pPr>
       <w:r>
-        <w:lastRenderedPageBreak/>
         <w:t>Danach wird in die Einstiegsphase gewechselt.</w:t>
       </w:r>
     </w:p>
@@ -2788,9 +2557,9 @@
         </w:rPr>
         <w:drawing>
           <wp:inline distT="0" distB="0" distL="0" distR="0">
-            <wp:extent cx="4982275" cy="3466531"/>
-            <wp:effectExtent l="0" t="0" r="8890" b="635"/>
-            <wp:docPr id="4" name="Grafik 4" descr="C:\Users\Michael\Dropbox\studium\Semester8\VSP\TalDerTraenen\A3\design\Diagramme (Jpgs)\Init.jpg"/>
+            <wp:extent cx="4995239" cy="3473453"/>
+            <wp:effectExtent l="0" t="0" r="0" b="0"/>
+            <wp:docPr id="4" name="Grafik 4"/>
             <wp:cNvGraphicFramePr>
               <a:graphicFrameLocks xmlns:a="http://schemas.openxmlformats.org/drawingml/2006/main" noChangeAspect="1"/>
             </wp:cNvGraphicFramePr>
@@ -2804,14 +2573,13 @@
                     </pic:cNvPicPr>
                   </pic:nvPicPr>
                   <pic:blipFill>
-                    <a:blip r:embed="rId11" cstate="print">
+                    <a:blip r:embed="rId11">
                       <a:extLst>
                         <a:ext uri="{28A0092B-C50C-407E-A947-70E740481C1C}">
                           <a14:useLocalDpi xmlns:a14="http://schemas.microsoft.com/office/drawing/2010/main" val="0"/>
                         </a:ext>
                       </a:extLst>
                     </a:blip>
-                    <a:srcRect/>
                     <a:stretch>
                       <a:fillRect/>
                     </a:stretch>
@@ -2819,7 +2587,7 @@
                   <pic:spPr bwMode="auto">
                     <a:xfrm>
                       <a:off x="0" y="0"/>
-                      <a:ext cx="4995239" cy="3475551"/>
+                      <a:ext cx="4995239" cy="3473453"/>
                     </a:xfrm>
                     <a:prstGeom prst="rect">
                       <a:avLst/>
@@ -2862,10 +2630,34 @@
         <w:ind w:left="1416"/>
       </w:pPr>
       <w:r>
-        <w:t>Sie beginnt damit, dass ein neuer Frame beginnt und die Station auf alle Nachrichten aus dem Funkkanal hört.</w:t>
-      </w:r>
-      <w:r>
-        <w:t xml:space="preserve"> Die kollisionsfreien Nachrichten werden weiterverwendet um die eigene Uhr zu synchronisieren und um einen freien Slot im nächsten Frame zu senden. Ist ein Slot gefunden ist dies der Übergang zur Sendephase.</w:t>
+        <w:t xml:space="preserve">Sie beginnt damit, dass ein neuer Frame beginnt </w:t>
+      </w:r>
+      <w:r>
+        <w:t xml:space="preserve">(core bekommt nachricht von der Clock) </w:t>
+      </w:r>
+      <w:r>
+        <w:t>und die Station auf alle Nachrichten aus dem Funkkanal hört</w:t>
+      </w:r>
+      <w:r>
+        <w:t xml:space="preserve"> &amp; bearbeitet</w:t>
+      </w:r>
+      <w:r>
+        <w:t>.</w:t>
+      </w:r>
+      <w:r>
+        <w:t xml:space="preserve"> Die kollisionsfreien Nachrichten werden weiterverwendet um die eigene Uhr zu synchronisieren und um einen freien Slot im nächsten Frame zu </w:t>
+      </w:r>
+      <w:r>
+        <w:t>finden</w:t>
+      </w:r>
+      <w:r>
+        <w:t>. Ist ein Slot</w:t>
+      </w:r>
+      <w:r>
+        <w:t xml:space="preserve"> für den nächsten Frame am Ende des aktuellen Frames</w:t>
+      </w:r>
+      <w:r>
+        <w:t xml:space="preserve"> gefunden ist dies der Übergang zur Sendephase.</w:t>
       </w:r>
     </w:p>
     <w:p>
@@ -2995,11 +2787,72 @@
     </w:p>
     <w:p>
       <w:pPr>
-        <w:pStyle w:val="Listenabsatz"/>
-        <w:spacing w:after="0" w:line="20" w:lineRule="atLeast"/>
-        <w:ind w:left="1416"/>
-      </w:pPr>
-      <w:r>
+        <w:spacing w:after="0" w:line="20" w:lineRule="atLeast"/>
+      </w:pPr>
+    </w:p>
+    <w:p>
+      <w:pPr>
+        <w:spacing w:after="0" w:line="20" w:lineRule="atLeast"/>
+      </w:pPr>
+    </w:p>
+    <w:p>
+      <w:pPr>
+        <w:spacing w:after="0" w:line="20" w:lineRule="atLeast"/>
+      </w:pPr>
+    </w:p>
+    <w:p>
+      <w:pPr>
+        <w:spacing w:after="0" w:line="20" w:lineRule="atLeast"/>
+      </w:pPr>
+    </w:p>
+    <w:p>
+      <w:pPr>
+        <w:spacing w:after="0" w:line="20" w:lineRule="atLeast"/>
+      </w:pPr>
+    </w:p>
+    <w:p>
+      <w:pPr>
+        <w:spacing w:after="0" w:line="20" w:lineRule="atLeast"/>
+      </w:pPr>
+    </w:p>
+    <w:p>
+      <w:pPr>
+        <w:spacing w:after="0" w:line="20" w:lineRule="atLeast"/>
+      </w:pPr>
+    </w:p>
+    <w:p>
+      <w:pPr>
+        <w:spacing w:after="0" w:line="20" w:lineRule="atLeast"/>
+      </w:pPr>
+    </w:p>
+    <w:p>
+      <w:pPr>
+        <w:spacing w:after="0" w:line="20" w:lineRule="atLeast"/>
+      </w:pPr>
+    </w:p>
+    <w:p>
+      <w:pPr>
+        <w:spacing w:after="0" w:line="20" w:lineRule="atLeast"/>
+      </w:pPr>
+    </w:p>
+    <w:p>
+      <w:pPr>
+        <w:spacing w:after="0" w:line="20" w:lineRule="atLeast"/>
+      </w:pPr>
+    </w:p>
+    <w:p>
+      <w:pPr>
+        <w:spacing w:after="0" w:line="20" w:lineRule="atLeast"/>
+      </w:pPr>
+    </w:p>
+    <w:p>
+      <w:pPr>
+        <w:pStyle w:val="Listenabsatz"/>
+        <w:spacing w:after="0" w:line="20" w:lineRule="atLeast"/>
+        <w:ind w:left="1416"/>
+      </w:pPr>
+      <w:r>
+        <w:lastRenderedPageBreak/>
         <w:t>So ergeben sich die folgenden Diagramme:</w:t>
       </w:r>
     </w:p>
@@ -3015,9 +2868,9 @@
         </w:rPr>
         <w:drawing>
           <wp:inline distT="0" distB="0" distL="0" distR="0">
-            <wp:extent cx="5259418" cy="2627194"/>
-            <wp:effectExtent l="0" t="0" r="0" b="1905"/>
-            <wp:docPr id="6" name="Grafik 6" descr="C:\Users\Michael\Dropbox\studium\Semester8\VSP\TalDerTraenen\A3\design\Diagramme (Jpgs)\Einstieg.jpg"/>
+            <wp:extent cx="5278680" cy="2632823"/>
+            <wp:effectExtent l="0" t="0" r="0" b="0"/>
+            <wp:docPr id="6" name="Grafik 6"/>
             <wp:cNvGraphicFramePr>
               <a:graphicFrameLocks xmlns:a="http://schemas.openxmlformats.org/drawingml/2006/main" noChangeAspect="1"/>
             </wp:cNvGraphicFramePr>
@@ -3038,7 +2891,6 @@
                         </a:ext>
                       </a:extLst>
                     </a:blip>
-                    <a:srcRect/>
                     <a:stretch>
                       <a:fillRect/>
                     </a:stretch>
@@ -3046,7 +2898,7 @@
                   <pic:spPr bwMode="auto">
                     <a:xfrm>
                       <a:off x="0" y="0"/>
-                      <a:ext cx="5278680" cy="2636816"/>
+                      <a:ext cx="5278680" cy="2632823"/>
                     </a:xfrm>
                     <a:prstGeom prst="rect">
                       <a:avLst/>
@@ -3080,12 +2932,11 @@
         <w:rPr>
           <w:noProof/>
         </w:rPr>
-        <w:lastRenderedPageBreak/>
         <w:drawing>
           <wp:inline distT="0" distB="0" distL="0" distR="0">
-            <wp:extent cx="4017629" cy="2795357"/>
-            <wp:effectExtent l="0" t="0" r="2540" b="5080"/>
-            <wp:docPr id="7" name="Grafik 7" descr="C:\Users\Michael\Dropbox\studium\Semester8\VSP\TalDerTraenen\A3\design\Diagramme (Jpgs)\Einstieg Kollision.jpg"/>
+            <wp:extent cx="4017629" cy="2793669"/>
+            <wp:effectExtent l="0" t="0" r="2540" b="6985"/>
+            <wp:docPr id="7" name="Grafik 7"/>
             <wp:cNvGraphicFramePr>
               <a:graphicFrameLocks xmlns:a="http://schemas.openxmlformats.org/drawingml/2006/main" noChangeAspect="1"/>
             </wp:cNvGraphicFramePr>
@@ -3106,7 +2957,6 @@
                         </a:ext>
                       </a:extLst>
                     </a:blip>
-                    <a:srcRect/>
                     <a:stretch>
                       <a:fillRect/>
                     </a:stretch>
@@ -3114,7 +2964,7 @@
                   <pic:spPr bwMode="auto">
                     <a:xfrm>
                       <a:off x="0" y="0"/>
-                      <a:ext cx="4017629" cy="2795357"/>
+                      <a:ext cx="4017629" cy="2793669"/>
                     </a:xfrm>
                     <a:prstGeom prst="rect">
                       <a:avLst/>
@@ -3191,15 +3041,7 @@
         <w:ind w:left="1416"/>
       </w:pPr>
       <w:r>
-        <w:t xml:space="preserve">Die Verarbeitung der eingehenden Nachrichten und die Vorbereitung / Senden neuen Nachricht läuft dabei nebenläufig. Deswegen kann es dazu kommen, dass Die Uhrzeit ggf. so synchronisiert wird das sie einen kleinen Sprung in die Zukunft macht und dies dazu führt, dass die </w:t>
-      </w:r>
-      <w:proofErr w:type="spellStart"/>
-      <w:r>
-        <w:t>Slotzeit</w:t>
-      </w:r>
-      <w:proofErr w:type="spellEnd"/>
-      <w:r>
-        <w:t xml:space="preserve"> zum Senden verpasst wird. </w:t>
+        <w:t xml:space="preserve">Die Verarbeitung der eingehenden Nachrichten und die Vorbereitung / Senden neuen Nachricht läuft dabei nebenläufig. Deswegen kann es dazu kommen, dass Die Uhrzeit ggf. so synchronisiert wird das sie einen kleinen Sprung in die Zukunft macht und dies dazu führt, dass die Slotzeit zum Senden verpasst wird. </w:t>
       </w:r>
       <w:r>
         <w:t>Wird der Slot verpasst ist dies</w:t>
@@ -3340,23 +3182,17 @@
         <w:spacing w:after="0" w:line="20" w:lineRule="atLeast"/>
       </w:pPr>
       <w:r>
-        <w:t xml:space="preserve">Dies wird mit Hilfe der </w:t>
-      </w:r>
-      <w:proofErr w:type="spellStart"/>
-      <w:r>
-        <w:t>Slotnummer</w:t>
-      </w:r>
-      <w:proofErr w:type="spellEnd"/>
-      <w:r>
-        <w:t xml:space="preserve"> und der eigenen UTC </w:t>
-      </w:r>
-      <w:proofErr w:type="spellStart"/>
-      <w:r>
-        <w:t>Clock</w:t>
-      </w:r>
-      <w:proofErr w:type="spellEnd"/>
-      <w:r>
-        <w:t xml:space="preserve"> errechnet, da jede Sekunde ein neuer Frame beginnt und ein Slot 40 MS lang ist. </w:t>
+        <w:lastRenderedPageBreak/>
+        <w:t>Die</w:t>
+      </w:r>
+      <w:r>
+        <w:t xml:space="preserve">s wird mit Hilfe der Slotnummer, der Framestartzeit </w:t>
+      </w:r>
+      <w:r>
+        <w:t>und d</w:t>
+      </w:r>
+      <w:r>
+        <w:t>er eigenen UTC Clock errechnet.</w:t>
       </w:r>
     </w:p>
     <w:p>
@@ -3500,24 +3336,11 @@
         </w:numPr>
         <w:spacing w:after="0" w:line="20" w:lineRule="atLeast"/>
       </w:pPr>
-      <w:proofErr w:type="spellStart"/>
-      <w:r>
-        <w:t>Slotnummer</w:t>
-      </w:r>
-      <w:proofErr w:type="spellEnd"/>
-      <w:r>
-        <w:t xml:space="preserve">: </w:t>
-      </w:r>
-      <w:r>
-        <w:t xml:space="preserve">Wird vom </w:t>
-      </w:r>
-      <w:proofErr w:type="spellStart"/>
-      <w:r>
-        <w:t>SlotFinder</w:t>
-      </w:r>
-      <w:proofErr w:type="spellEnd"/>
-      <w:r>
-        <w:t xml:space="preserve"> </w:t>
+      <w:r>
+        <w:t xml:space="preserve">Slotnummer: </w:t>
+      </w:r>
+      <w:r>
+        <w:t xml:space="preserve">Wird vom SlotFinder </w:t>
       </w:r>
       <w:r>
         <w:t>angefordert</w:t>
@@ -3542,15 +3365,20 @@
         <w:t xml:space="preserve">: </w:t>
       </w:r>
       <w:r>
-        <w:t xml:space="preserve">Wird von der </w:t>
-      </w:r>
-      <w:proofErr w:type="spellStart"/>
-      <w:r>
-        <w:t>Clock</w:t>
-      </w:r>
-      <w:proofErr w:type="spellEnd"/>
-      <w:r>
-        <w:t xml:space="preserve"> angefordert</w:t>
+        <w:t>Wird von der Clock angefordert</w:t>
+      </w:r>
+    </w:p>
+    <w:p>
+      <w:pPr>
+        <w:pStyle w:val="Listenabsatz"/>
+        <w:numPr>
+          <w:ilvl w:val="2"/>
+          <w:numId w:val="6"/>
+        </w:numPr>
+        <w:spacing w:after="0" w:line="20" w:lineRule="atLeast"/>
+      </w:pPr>
+      <w:r>
+        <w:t>Hierbei muss darauf geachtet werden, dass die Komponenten direkt antworten können.</w:t>
       </w:r>
     </w:p>
     <w:p>
@@ -3580,7 +3408,19 @@
         <w:ind w:left="1416"/>
       </w:pPr>
       <w:r>
-        <w:t>So ergeben sich folgende Diagramme:</w:t>
+        <w:t xml:space="preserve">So </w:t>
+      </w:r>
+      <w:r>
+        <w:t>ergibt</w:t>
+      </w:r>
+      <w:r>
+        <w:t xml:space="preserve"> sich folgende</w:t>
+      </w:r>
+      <w:r>
+        <w:t>s</w:t>
+      </w:r>
+      <w:r>
+        <w:t xml:space="preserve"> Diagramm:</w:t>
       </w:r>
     </w:p>
     <w:p>
@@ -3594,9 +3434,9 @@
         </w:rPr>
         <w:drawing>
           <wp:inline distT="0" distB="0" distL="0" distR="0">
-            <wp:extent cx="5179326" cy="5269975"/>
-            <wp:effectExtent l="0" t="0" r="2540" b="6985"/>
-            <wp:docPr id="8" name="Grafik 8" descr="C:\Users\Michael\Dropbox\studium\Semester8\VSP\TalDerTraenen\A3\design\Diagramme (Jpgs)\Sende.jpg"/>
+            <wp:extent cx="5174157" cy="5269975"/>
+            <wp:effectExtent l="0" t="0" r="7620" b="6985"/>
+            <wp:docPr id="8" name="Grafik 8"/>
             <wp:cNvGraphicFramePr>
               <a:graphicFrameLocks xmlns:a="http://schemas.openxmlformats.org/drawingml/2006/main" noChangeAspect="1"/>
             </wp:cNvGraphicFramePr>
@@ -3617,7 +3457,6 @@
                         </a:ext>
                       </a:extLst>
                     </a:blip>
-                    <a:srcRect/>
                     <a:stretch>
                       <a:fillRect/>
                     </a:stretch>
@@ -3625,7 +3464,7 @@
                   <pic:spPr bwMode="auto">
                     <a:xfrm>
                       <a:off x="0" y="0"/>
-                      <a:ext cx="5179326" cy="5269975"/>
+                      <a:ext cx="5174157" cy="5269975"/>
                     </a:xfrm>
                     <a:prstGeom prst="rect">
                       <a:avLst/>
@@ -3653,59 +3492,6 @@
         <w:spacing w:after="0" w:line="20" w:lineRule="atLeast"/>
         <w:ind w:left="1416"/>
       </w:pPr>
-      <w:r>
-        <w:rPr>
-          <w:noProof/>
-        </w:rPr>
-        <w:lastRenderedPageBreak/>
-        <w:drawing>
-          <wp:inline distT="0" distB="0" distL="0" distR="0" wp14:anchorId="29FC171B" wp14:editId="470F3BED">
-            <wp:extent cx="5147986" cy="5236963"/>
-            <wp:effectExtent l="0" t="0" r="0" b="1905"/>
-            <wp:docPr id="9" name="Grafik 9"/>
-            <wp:cNvGraphicFramePr>
-              <a:graphicFrameLocks xmlns:a="http://schemas.openxmlformats.org/drawingml/2006/main" noChangeAspect="1"/>
-            </wp:cNvGraphicFramePr>
-            <a:graphic xmlns:a="http://schemas.openxmlformats.org/drawingml/2006/main">
-              <a:graphicData uri="http://schemas.openxmlformats.org/drawingml/2006/picture">
-                <pic:pic xmlns:pic="http://schemas.openxmlformats.org/drawingml/2006/picture">
-                  <pic:nvPicPr>
-                    <pic:cNvPr id="0" name="Picture 5" descr="C:\Users\Michael\Dropbox\studium\Semester8\VSP\TalDerTraenen\A3\design\Diagramme (Jpgs)\Sende Kollision.jpg"/>
-                    <pic:cNvPicPr>
-                      <a:picLocks noChangeAspect="1" noChangeArrowheads="1"/>
-                    </pic:cNvPicPr>
-                  </pic:nvPicPr>
-                  <pic:blipFill>
-                    <a:blip r:embed="rId15" cstate="print">
-                      <a:extLst>
-                        <a:ext uri="{28A0092B-C50C-407E-A947-70E740481C1C}">
-                          <a14:useLocalDpi xmlns:a14="http://schemas.microsoft.com/office/drawing/2010/main" val="0"/>
-                        </a:ext>
-                      </a:extLst>
-                    </a:blip>
-                    <a:stretch>
-                      <a:fillRect/>
-                    </a:stretch>
-                  </pic:blipFill>
-                  <pic:spPr bwMode="auto">
-                    <a:xfrm>
-                      <a:off x="0" y="0"/>
-                      <a:ext cx="5147986" cy="5236963"/>
-                    </a:xfrm>
-                    <a:prstGeom prst="rect">
-                      <a:avLst/>
-                    </a:prstGeom>
-                    <a:noFill/>
-                    <a:ln>
-                      <a:noFill/>
-                    </a:ln>
-                  </pic:spPr>
-                </pic:pic>
-              </a:graphicData>
-            </a:graphic>
-          </wp:inline>
-        </w:drawing>
-      </w:r>
     </w:p>
     <w:p>
       <w:pPr>
@@ -3719,12 +3505,6 @@
           <w:sz w:val="30"/>
           <w:szCs w:val="30"/>
         </w:rPr>
-      </w:pPr>
-    </w:p>
-    <w:p>
-      <w:pPr>
-        <w:spacing w:after="0" w:line="20" w:lineRule="atLeast"/>
-        <w:ind w:left="708"/>
       </w:pPr>
     </w:p>
     <w:p/>
@@ -5445,7 +5225,7 @@
 </file>
 
 <file path=customXml/itemProps1.xml><?xml version="1.0" encoding="utf-8"?>
-<ds:datastoreItem xmlns:ds="http://schemas.openxmlformats.org/officeDocument/2006/customXml" ds:itemID="{432E7CEE-EBC9-8A4F-9BAE-82BF00866B1C}">
+<ds:datastoreItem xmlns:ds="http://schemas.openxmlformats.org/officeDocument/2006/customXml" ds:itemID="{27EAADE6-4978-4EF9-ABB1-58E583C47034}">
   <ds:schemaRefs>
     <ds:schemaRef ds:uri="http://schemas.openxmlformats.org/officeDocument/2006/bibliography"/>
   </ds:schemaRefs>

</xml_diff>